<commit_message>
Working on Header Section III
</commit_message>
<xml_diff>
--- a/chapter-1.docx
+++ b/chapter-1.docx
@@ -18,7 +18,7 @@
           <w:szCs w:val="52"/>
         </w:rPr>
         <w:drawing>
-          <wp:inline distT="0" distB="0" distL="0" distR="0" wp14:anchorId="572E1620" wp14:editId="1D10635A">
+          <wp:inline distT="0" distB="0" distL="0" distR="0" wp14:anchorId="572E1620" wp14:editId="235F8A7C">
             <wp:extent cx="5817870" cy="8229600"/>
             <wp:effectExtent l="0" t="0" r="0" b="0"/>
             <wp:docPr id="1865148142" name="Picture 8"/>
@@ -5267,7 +5267,7 @@
         <mc:AlternateContent>
           <mc:Choice Requires="wpg">
             <w:drawing>
-              <wp:anchor distT="0" distB="0" distL="114300" distR="114300" simplePos="0" relativeHeight="251655168" behindDoc="0" locked="0" layoutInCell="1" allowOverlap="1" wp14:anchorId="65C3240A" wp14:editId="5A22BC99">
+              <wp:anchor distT="0" distB="0" distL="114300" distR="114300" simplePos="0" relativeHeight="251643904" behindDoc="0" locked="0" layoutInCell="1" allowOverlap="1" wp14:anchorId="65C3240A" wp14:editId="0FE1263B">
                 <wp:simplePos x="0" y="0"/>
                 <wp:positionH relativeFrom="column">
                   <wp:posOffset>982980</wp:posOffset>
@@ -5376,7 +5376,7 @@
           </mc:Choice>
           <mc:Fallback>
             <w:pict>
-              <v:group w14:anchorId="65C3240A" id="Group 4" o:spid="_x0000_s1026" style="position:absolute;margin-left:77.4pt;margin-top:23.3pt;width:184.8pt;height:75pt;z-index:251655168" coordsize="23469,9525" o:gfxdata="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">
+              <v:group w14:anchorId="65C3240A" id="Group 4" o:spid="_x0000_s1026" style="position:absolute;margin-left:77.4pt;margin-top:23.3pt;width:184.8pt;height:75pt;z-index:251643904" coordsize="23469,9525" o:gfxdata="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">
                 <v:shapetype id="_x0000_t32" coordsize="21600,21600" o:spt="32" o:oned="t" path="m,l21600,21600e" filled="f">
                   <v:path arrowok="t" fillok="f" o:connecttype="none"/>
                   <o:lock v:ext="edit" shapetype="t"/>
@@ -6180,7 +6180,7 @@
         <mc:AlternateContent>
           <mc:Choice Requires="wps">
             <w:drawing>
-              <wp:anchor distT="0" distB="0" distL="114300" distR="114300" simplePos="0" relativeHeight="251657216" behindDoc="0" locked="0" layoutInCell="1" allowOverlap="1" wp14:anchorId="1B2D5CFC" wp14:editId="01AA3239">
+              <wp:anchor distT="0" distB="0" distL="114300" distR="114300" simplePos="0" relativeHeight="251645952" behindDoc="0" locked="0" layoutInCell="1" allowOverlap="1" wp14:anchorId="1B2D5CFC" wp14:editId="4B845683">
                 <wp:simplePos x="0" y="0"/>
                 <wp:positionH relativeFrom="column">
                   <wp:posOffset>-93980</wp:posOffset>
@@ -6229,7 +6229,7 @@
           </mc:Choice>
           <mc:Fallback>
             <w:pict>
-              <v:line w14:anchorId="76A82220" id="Straight Connector 6" o:spid="_x0000_s1026" style="position:absolute;z-index:251657216;visibility:visible;mso-wrap-style:square;mso-wrap-distance-left:9pt;mso-wrap-distance-top:0;mso-wrap-distance-right:9pt;mso-wrap-distance-bottom:0;mso-position-horizontal:absolute;mso-position-horizontal-relative:text;mso-position-vertical:absolute;mso-position-vertical-relative:text" from="-7.4pt,24.75pt" to="480.4pt,24.75pt" o:gfxdata="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" strokecolor="#ed7d31 [3205]" strokeweight=".5pt">
+              <v:line w14:anchorId="5B63EF00" id="Straight Connector 6" o:spid="_x0000_s1026" style="position:absolute;z-index:251645952;visibility:visible;mso-wrap-style:square;mso-wrap-distance-left:9pt;mso-wrap-distance-top:0;mso-wrap-distance-right:9pt;mso-wrap-distance-bottom:0;mso-position-horizontal:absolute;mso-position-horizontal-relative:text;mso-position-vertical:absolute;mso-position-vertical-relative:text" from="-7.4pt,24.75pt" to="480.4pt,24.75pt" o:gfxdata="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" strokecolor="#ed7d31 [3205]" strokeweight=".5pt">
                 <v:stroke joinstyle="miter"/>
               </v:line>
             </w:pict>
@@ -6669,7 +6669,7 @@
         <mc:AlternateContent>
           <mc:Choice Requires="wps">
             <w:drawing>
-              <wp:anchor distT="0" distB="0" distL="114300" distR="114300" simplePos="0" relativeHeight="251659264" behindDoc="0" locked="0" layoutInCell="1" allowOverlap="1" wp14:anchorId="5266F9CD" wp14:editId="468EE8BA">
+              <wp:anchor distT="0" distB="0" distL="114300" distR="114300" simplePos="0" relativeHeight="251648000" behindDoc="0" locked="0" layoutInCell="1" allowOverlap="1" wp14:anchorId="5266F9CD" wp14:editId="2EF7B875">
                 <wp:simplePos x="0" y="0"/>
                 <wp:positionH relativeFrom="column">
                   <wp:posOffset>-25400</wp:posOffset>
@@ -6718,7 +6718,7 @@
           </mc:Choice>
           <mc:Fallback>
             <w:pict>
-              <v:line w14:anchorId="0056A500" id="Straight Connector 6" o:spid="_x0000_s1026" style="position:absolute;z-index:251659264;visibility:visible;mso-wrap-style:square;mso-wrap-distance-left:9pt;mso-wrap-distance-top:0;mso-wrap-distance-right:9pt;mso-wrap-distance-bottom:0;mso-position-horizontal:absolute;mso-position-horizontal-relative:text;mso-position-vertical:absolute;mso-position-vertical-relative:text" from="-2pt,17.45pt" to="485.8pt,17.45pt" o:gfxdata="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" strokecolor="#ed7d31 [3205]" strokeweight=".5pt">
+              <v:line w14:anchorId="5314094D" id="Straight Connector 6" o:spid="_x0000_s1026" style="position:absolute;z-index:251648000;visibility:visible;mso-wrap-style:square;mso-wrap-distance-left:9pt;mso-wrap-distance-top:0;mso-wrap-distance-right:9pt;mso-wrap-distance-bottom:0;mso-position-horizontal:absolute;mso-position-horizontal-relative:text;mso-position-vertical:absolute;mso-position-vertical-relative:text" from="-2pt,17.45pt" to="485.8pt,17.45pt" o:gfxdata="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" strokecolor="#ed7d31 [3205]" strokeweight=".5pt">
                 <v:stroke joinstyle="miter"/>
               </v:line>
             </w:pict>
@@ -6846,7 +6846,7 @@
         <mc:AlternateContent>
           <mc:Choice Requires="wpg">
             <w:drawing>
-              <wp:anchor distT="0" distB="0" distL="114300" distR="114300" simplePos="0" relativeHeight="251662336" behindDoc="0" locked="0" layoutInCell="1" allowOverlap="1" wp14:anchorId="7286AE06" wp14:editId="240C5C50">
+              <wp:anchor distT="0" distB="0" distL="114300" distR="114300" simplePos="0" relativeHeight="251651072" behindDoc="0" locked="0" layoutInCell="1" allowOverlap="1" wp14:anchorId="7286AE06" wp14:editId="706C2450">
                 <wp:simplePos x="0" y="0"/>
                 <wp:positionH relativeFrom="column">
                   <wp:posOffset>324356</wp:posOffset>
@@ -6955,7 +6955,7 @@
           </mc:Choice>
           <mc:Fallback>
             <w:pict>
-              <v:group w14:anchorId="7286AE06" id="Group 8" o:spid="_x0000_s1029" style="position:absolute;margin-left:25.55pt;margin-top:16.95pt;width:91.5pt;height:73.2pt;z-index:251662336" coordsize="11623,9298" o:gfxdata="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">
+              <v:group w14:anchorId="7286AE06" id="Group 8" o:spid="_x0000_s1029" style="position:absolute;margin-left:25.55pt;margin-top:16.95pt;width:91.5pt;height:73.2pt;z-index:251651072" coordsize="11623,9298" o:gfxdata="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">
                 <v:shape id="Straight Arrow Connector 6" o:spid="_x0000_s1030" type="#_x0000_t32" style="position:absolute;left:4959;top:2712;width:6664;height:6586;visibility:visible;mso-wrap-style:square" o:connectortype="straight" o:gfxdata="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" strokecolor="#ed7d31 [3205]" strokeweight=".5pt">
                   <v:stroke endarrow="block" joinstyle="miter"/>
                 </v:shape>
@@ -6987,7 +6987,7 @@
         <mc:AlternateContent>
           <mc:Choice Requires="wpg">
             <w:drawing>
-              <wp:anchor distT="0" distB="0" distL="114300" distR="114300" simplePos="0" relativeHeight="251667456" behindDoc="0" locked="0" layoutInCell="1" allowOverlap="1" wp14:anchorId="5ED155F0" wp14:editId="792B16A5">
+              <wp:anchor distT="0" distB="0" distL="114300" distR="114300" simplePos="0" relativeHeight="251656192" behindDoc="0" locked="0" layoutInCell="1" allowOverlap="1" wp14:anchorId="5ED155F0" wp14:editId="7FB9F9A9">
                 <wp:simplePos x="0" y="0"/>
                 <wp:positionH relativeFrom="column">
                   <wp:posOffset>3993515</wp:posOffset>
@@ -7096,7 +7096,7 @@
           </mc:Choice>
           <mc:Fallback>
             <w:pict>
-              <v:group w14:anchorId="5ED155F0" id="Group 13" o:spid="_x0000_s1032" style="position:absolute;margin-left:314.45pt;margin-top:23pt;width:128.15pt;height:71.35pt;z-index:251667456" coordsize="16276,9062" o:gfxdata="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">
+              <v:group w14:anchorId="5ED155F0" id="Group 13" o:spid="_x0000_s1032" style="position:absolute;margin-left:314.45pt;margin-top:23pt;width:128.15pt;height:71.35pt;z-index:251656192" coordsize="16276,9062" o:gfxdata="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">
                 <v:shape id="Straight Arrow Connector 6" o:spid="_x0000_s1033" type="#_x0000_t32" style="position:absolute;top:1782;width:7213;height:7280;flip:x;visibility:visible;mso-wrap-style:square" o:connectortype="straight" o:gfxdata="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" strokecolor="#ed7d31 [3205]" strokeweight=".5pt">
                   <v:stroke endarrow="block" joinstyle="miter"/>
                 </v:shape>
@@ -7128,7 +7128,7 @@
         <mc:AlternateContent>
           <mc:Choice Requires="wpg">
             <w:drawing>
-              <wp:anchor distT="0" distB="0" distL="114300" distR="114300" simplePos="0" relativeHeight="251675648" behindDoc="0" locked="0" layoutInCell="1" allowOverlap="1" wp14:anchorId="1DBB7792" wp14:editId="59427972">
+              <wp:anchor distT="0" distB="0" distL="114300" distR="114300" simplePos="0" relativeHeight="251664384" behindDoc="0" locked="0" layoutInCell="1" allowOverlap="1" wp14:anchorId="1DBB7792" wp14:editId="1CABB81D">
                 <wp:simplePos x="0" y="0"/>
                 <wp:positionH relativeFrom="column">
                   <wp:posOffset>1708150</wp:posOffset>
@@ -7324,7 +7324,7 @@
           </mc:Choice>
           <mc:Fallback>
             <w:pict>
-              <v:group w14:anchorId="1DBB7792" id="Group 12" o:spid="_x0000_s1035" style="position:absolute;margin-left:134.5pt;margin-top:9.5pt;width:157.5pt;height:84.8pt;z-index:251675648" coordsize="20005,10771" o:gfxdata="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">
+              <v:group w14:anchorId="1DBB7792" id="Group 12" o:spid="_x0000_s1035" style="position:absolute;margin-left:134.5pt;margin-top:9.5pt;width:157.5pt;height:84.8pt;z-index:251664384" coordsize="20005,10771" o:gfxdata="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">
                 <v:line id="Straight Connector 9" o:spid="_x0000_s1036" style="position:absolute;visibility:visible;mso-wrap-style:square" from="167,5114" to="20005,5269" o:connectortype="straight" o:gfxdata="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" strokecolor="#ed7d31 [3205]" strokeweight=".5pt">
                   <v:stroke joinstyle="miter"/>
                 </v:line>
@@ -8993,7 +8993,7 @@
         <mc:AlternateContent>
           <mc:Choice Requires="wps">
             <w:drawing>
-              <wp:anchor distT="0" distB="0" distL="114300" distR="114300" simplePos="0" relativeHeight="251677696" behindDoc="0" locked="0" layoutInCell="1" allowOverlap="1" wp14:anchorId="6C438192" wp14:editId="74CE9F11">
+              <wp:anchor distT="0" distB="0" distL="114300" distR="114300" simplePos="0" relativeHeight="251666432" behindDoc="0" locked="0" layoutInCell="1" allowOverlap="1" wp14:anchorId="6C438192" wp14:editId="02C303C9">
                 <wp:simplePos x="0" y="0"/>
                 <wp:positionH relativeFrom="column">
                   <wp:posOffset>-25400</wp:posOffset>
@@ -9042,7 +9042,7 @@
           </mc:Choice>
           <mc:Fallback>
             <w:pict>
-              <v:line w14:anchorId="7EF4EBA7" id="Straight Connector 6" o:spid="_x0000_s1026" style="position:absolute;z-index:251677696;visibility:visible;mso-wrap-style:square;mso-wrap-distance-left:9pt;mso-wrap-distance-top:0;mso-wrap-distance-right:9pt;mso-wrap-distance-bottom:0;mso-position-horizontal:absolute;mso-position-horizontal-relative:text;mso-position-vertical:absolute;mso-position-vertical-relative:text" from="-2pt,17.45pt" to="485.8pt,17.45pt" o:gfxdata="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" strokecolor="#ed7d31 [3205]" strokeweight=".5pt">
+              <v:line w14:anchorId="48C12941" id="Straight Connector 6" o:spid="_x0000_s1026" style="position:absolute;z-index:251666432;visibility:visible;mso-wrap-style:square;mso-wrap-distance-left:9pt;mso-wrap-distance-top:0;mso-wrap-distance-right:9pt;mso-wrap-distance-bottom:0;mso-position-horizontal:absolute;mso-position-horizontal-relative:text;mso-position-vertical:absolute;mso-position-vertical-relative:text" from="-2pt,17.45pt" to="485.8pt,17.45pt" o:gfxdata="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" strokecolor="#ed7d31 [3205]" strokeweight=".5pt">
                 <v:stroke joinstyle="miter"/>
               </v:line>
             </w:pict>
@@ -10728,7 +10728,7 @@
         <mc:AlternateContent>
           <mc:Choice Requires="wps">
             <w:drawing>
-              <wp:anchor distT="0" distB="0" distL="114300" distR="114300" simplePos="0" relativeHeight="251679744" behindDoc="0" locked="0" layoutInCell="1" allowOverlap="1" wp14:anchorId="06EC3751" wp14:editId="2F12D054">
+              <wp:anchor distT="0" distB="0" distL="114300" distR="114300" simplePos="0" relativeHeight="251668480" behindDoc="0" locked="0" layoutInCell="1" allowOverlap="1" wp14:anchorId="06EC3751" wp14:editId="0E74E1EE">
                 <wp:simplePos x="0" y="0"/>
                 <wp:positionH relativeFrom="column">
                   <wp:posOffset>-25400</wp:posOffset>
@@ -10777,7 +10777,7 @@
           </mc:Choice>
           <mc:Fallback>
             <w:pict>
-              <v:line w14:anchorId="66553E17" id="Straight Connector 6" o:spid="_x0000_s1026" style="position:absolute;z-index:251679744;visibility:visible;mso-wrap-style:square;mso-wrap-distance-left:9pt;mso-wrap-distance-top:0;mso-wrap-distance-right:9pt;mso-wrap-distance-bottom:0;mso-position-horizontal:absolute;mso-position-horizontal-relative:text;mso-position-vertical:absolute;mso-position-vertical-relative:text" from="-2pt,17.45pt" to="485.8pt,17.45pt" o:gfxdata="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" strokecolor="#ed7d31 [3205]" strokeweight=".5pt">
+              <v:line w14:anchorId="6D46B024" id="Straight Connector 6" o:spid="_x0000_s1026" style="position:absolute;z-index:251668480;visibility:visible;mso-wrap-style:square;mso-wrap-distance-left:9pt;mso-wrap-distance-top:0;mso-wrap-distance-right:9pt;mso-wrap-distance-bottom:0;mso-position-horizontal:absolute;mso-position-horizontal-relative:text;mso-position-vertical:absolute;mso-position-vertical-relative:text" from="-2pt,17.45pt" to="485.8pt,17.45pt" o:gfxdata="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" strokecolor="#ed7d31 [3205]" strokeweight=".5pt">
                 <v:stroke joinstyle="miter"/>
               </v:line>
             </w:pict>
@@ -11601,6 +11601,9 @@
         <w:t>17</w:t>
       </w:r>
       <w:r>
+        <w:rPr>
+          <w:noProof/>
+        </w:rPr>
         <w:fldChar w:fldCharType="end"/>
       </w:r>
       <w:r>
@@ -11771,6 +11774,9 @@
         <w:t>18</w:t>
       </w:r>
       <w:r>
+        <w:rPr>
+          <w:noProof/>
+        </w:rPr>
         <w:fldChar w:fldCharType="end"/>
       </w:r>
       <w:r>
@@ -11890,6 +11896,9 @@
         <w:t>19</w:t>
       </w:r>
       <w:r>
+        <w:rPr>
+          <w:noProof/>
+        </w:rPr>
         <w:fldChar w:fldCharType="end"/>
       </w:r>
       <w:r>
@@ -11940,7 +11949,7 @@
         <mc:AlternateContent>
           <mc:Choice Requires="wps">
             <w:drawing>
-              <wp:anchor distT="0" distB="0" distL="114300" distR="114300" simplePos="0" relativeHeight="251683840" behindDoc="0" locked="0" layoutInCell="1" allowOverlap="1" wp14:anchorId="29B12377" wp14:editId="0BAA652D">
+              <wp:anchor distT="0" distB="0" distL="114300" distR="114300" simplePos="0" relativeHeight="251672576" behindDoc="0" locked="0" layoutInCell="1" allowOverlap="1" wp14:anchorId="29B12377" wp14:editId="2EFBF4A3">
                 <wp:simplePos x="0" y="0"/>
                 <wp:positionH relativeFrom="column">
                   <wp:posOffset>-25400</wp:posOffset>
@@ -11989,7 +11998,7 @@
           </mc:Choice>
           <mc:Fallback>
             <w:pict>
-              <v:line w14:anchorId="7FCD48B3" id="Straight Connector 6" o:spid="_x0000_s1026" style="position:absolute;z-index:251683840;visibility:visible;mso-wrap-style:square;mso-wrap-distance-left:9pt;mso-wrap-distance-top:0;mso-wrap-distance-right:9pt;mso-wrap-distance-bottom:0;mso-position-horizontal:absolute;mso-position-horizontal-relative:text;mso-position-vertical:absolute;mso-position-vertical-relative:text" from="-2pt,17.45pt" to="485.8pt,17.45pt" o:gfxdata="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" strokecolor="#ed7d31 [3205]" strokeweight=".5pt">
+              <v:line w14:anchorId="7AB4D83F" id="Straight Connector 6" o:spid="_x0000_s1026" style="position:absolute;z-index:251672576;visibility:visible;mso-wrap-style:square;mso-wrap-distance-left:9pt;mso-wrap-distance-top:0;mso-wrap-distance-right:9pt;mso-wrap-distance-bottom:0;mso-position-horizontal:absolute;mso-position-horizontal-relative:text;mso-position-vertical:absolute;mso-position-vertical-relative:text" from="-2pt,17.45pt" to="485.8pt,17.45pt" o:gfxdata="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" strokecolor="#ed7d31 [3205]" strokeweight=".5pt">
                 <v:stroke joinstyle="miter"/>
               </v:line>
             </w:pict>
@@ -12725,6 +12734,9 @@
         <w:t>20</w:t>
       </w:r>
       <w:r>
+        <w:rPr>
+          <w:noProof/>
+        </w:rPr>
         <w:fldChar w:fldCharType="end"/>
       </w:r>
       <w:r>
@@ -12801,7 +12813,7 @@
         <mc:AlternateContent>
           <mc:Choice Requires="wps">
             <w:drawing>
-              <wp:anchor distT="0" distB="0" distL="114300" distR="114300" simplePos="0" relativeHeight="251681792" behindDoc="0" locked="0" layoutInCell="1" allowOverlap="1" wp14:anchorId="0A30551B" wp14:editId="7B3D9D49">
+              <wp:anchor distT="0" distB="0" distL="114300" distR="114300" simplePos="0" relativeHeight="251670528" behindDoc="0" locked="0" layoutInCell="1" allowOverlap="1" wp14:anchorId="0A30551B" wp14:editId="350C2BE0">
                 <wp:simplePos x="0" y="0"/>
                 <wp:positionH relativeFrom="column">
                   <wp:posOffset>-25400</wp:posOffset>
@@ -12850,7 +12862,7 @@
           </mc:Choice>
           <mc:Fallback>
             <w:pict>
-              <v:line w14:anchorId="1E2F1932" id="Straight Connector 6" o:spid="_x0000_s1026" style="position:absolute;z-index:251681792;visibility:visible;mso-wrap-style:square;mso-wrap-distance-left:9pt;mso-wrap-distance-top:0;mso-wrap-distance-right:9pt;mso-wrap-distance-bottom:0;mso-position-horizontal:absolute;mso-position-horizontal-relative:text;mso-position-vertical:absolute;mso-position-vertical-relative:text" from="-2pt,17.45pt" to="485.8pt,17.45pt" o:gfxdata="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" strokecolor="#ed7d31 [3205]" strokeweight=".5pt">
+              <v:line w14:anchorId="52DCCEC0" id="Straight Connector 6" o:spid="_x0000_s1026" style="position:absolute;z-index:251670528;visibility:visible;mso-wrap-style:square;mso-wrap-distance-left:9pt;mso-wrap-distance-top:0;mso-wrap-distance-right:9pt;mso-wrap-distance-bottom:0;mso-position-horizontal:absolute;mso-position-horizontal-relative:text;mso-position-vertical:absolute;mso-position-vertical-relative:text" from="-2pt,17.45pt" to="485.8pt,17.45pt" o:gfxdata="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" strokecolor="#ed7d31 [3205]" strokeweight=".5pt">
                 <v:stroke joinstyle="miter"/>
               </v:line>
             </w:pict>
@@ -12985,6 +12997,9 @@
         <w:jc w:val="center"/>
       </w:pPr>
       <w:r>
+        <w:rPr>
+          <w:noProof/>
+        </w:rPr>
         <w:drawing>
           <wp:inline distT="0" distB="0" distL="0" distR="0" wp14:anchorId="4FC2CE17" wp14:editId="23C80941">
             <wp:extent cx="5601482" cy="1133633"/>
@@ -13052,6 +13067,9 @@
         <w:t>21</w:t>
       </w:r>
       <w:r>
+        <w:rPr>
+          <w:noProof/>
+        </w:rPr>
         <w:fldChar w:fldCharType="end"/>
       </w:r>
       <w:r>
@@ -13173,6 +13191,9 @@
         <w:keepNext/>
       </w:pPr>
       <w:r>
+        <w:rPr>
+          <w:noProof/>
+        </w:rPr>
         <w:drawing>
           <wp:inline distT="0" distB="0" distL="0" distR="0" wp14:anchorId="098A0D50" wp14:editId="52063B61">
             <wp:extent cx="5943600" cy="989330"/>
@@ -13240,6 +13261,9 @@
         <w:t>22</w:t>
       </w:r>
       <w:r>
+        <w:rPr>
+          <w:noProof/>
+        </w:rPr>
         <w:fldChar w:fldCharType="end"/>
       </w:r>
       <w:r>
@@ -13303,6 +13327,9 @@
         <w:jc w:val="center"/>
       </w:pPr>
       <w:r>
+        <w:rPr>
+          <w:noProof/>
+        </w:rPr>
         <w:drawing>
           <wp:inline distT="0" distB="0" distL="0" distR="0" wp14:anchorId="6277C383" wp14:editId="452645C0">
             <wp:extent cx="2972215" cy="866896"/>
@@ -13370,6 +13397,9 @@
         <w:t>23</w:t>
       </w:r>
       <w:r>
+        <w:rPr>
+          <w:noProof/>
+        </w:rPr>
         <w:fldChar w:fldCharType="end"/>
       </w:r>
       <w:r>
@@ -13408,6 +13438,9 @@
         <w:jc w:val="center"/>
       </w:pPr>
       <w:r>
+        <w:rPr>
+          <w:noProof/>
+        </w:rPr>
         <w:drawing>
           <wp:inline distT="0" distB="0" distL="0" distR="0" wp14:anchorId="29F89A24" wp14:editId="247888D5">
             <wp:extent cx="5943600" cy="1653540"/>
@@ -13475,6 +13508,9 @@
         <w:t>24</w:t>
       </w:r>
       <w:r>
+        <w:rPr>
+          <w:noProof/>
+        </w:rPr>
         <w:fldChar w:fldCharType="end"/>
       </w:r>
       <w:r>
@@ -13488,6 +13524,9 @@
         <w:jc w:val="center"/>
       </w:pPr>
       <w:r>
+        <w:rPr>
+          <w:noProof/>
+        </w:rPr>
         <w:drawing>
           <wp:inline distT="0" distB="0" distL="0" distR="0" wp14:anchorId="073EF4D6" wp14:editId="293FCA6F">
             <wp:extent cx="5268060" cy="1086002"/>
@@ -13555,6 +13594,9 @@
         <w:t>25</w:t>
       </w:r>
       <w:r>
+        <w:rPr>
+          <w:noProof/>
+        </w:rPr>
         <w:fldChar w:fldCharType="end"/>
       </w:r>
       <w:r>
@@ -13580,7 +13622,7 @@
         <mc:AlternateContent>
           <mc:Choice Requires="wps">
             <w:drawing>
-              <wp:anchor distT="0" distB="0" distL="114300" distR="114300" simplePos="0" relativeHeight="251685888" behindDoc="0" locked="0" layoutInCell="1" allowOverlap="1" wp14:anchorId="587C13FD" wp14:editId="2B17A475">
+              <wp:anchor distT="0" distB="0" distL="114300" distR="114300" simplePos="0" relativeHeight="251674624" behindDoc="0" locked="0" layoutInCell="1" allowOverlap="1" wp14:anchorId="587C13FD" wp14:editId="12E4D6E7">
                 <wp:simplePos x="0" y="0"/>
                 <wp:positionH relativeFrom="column">
                   <wp:posOffset>-25400</wp:posOffset>
@@ -13629,7 +13671,7 @@
           </mc:Choice>
           <mc:Fallback>
             <w:pict>
-              <v:line w14:anchorId="5A661D5F" id="Straight Connector 6" o:spid="_x0000_s1026" style="position:absolute;z-index:251685888;visibility:visible;mso-wrap-style:square;mso-wrap-distance-left:9pt;mso-wrap-distance-top:0;mso-wrap-distance-right:9pt;mso-wrap-distance-bottom:0;mso-position-horizontal:absolute;mso-position-horizontal-relative:text;mso-position-vertical:absolute;mso-position-vertical-relative:text" from="-2pt,17.45pt" to="485.8pt,17.45pt" o:gfxdata="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" strokecolor="#ed7d31 [3205]" strokeweight=".5pt">
+              <v:line w14:anchorId="1C66D309" id="Straight Connector 6" o:spid="_x0000_s1026" style="position:absolute;z-index:251674624;visibility:visible;mso-wrap-style:square;mso-wrap-distance-left:9pt;mso-wrap-distance-top:0;mso-wrap-distance-right:9pt;mso-wrap-distance-bottom:0;mso-position-horizontal:absolute;mso-position-horizontal-relative:text;mso-position-vertical:absolute;mso-position-vertical-relative:text" from="-2pt,17.45pt" to="485.8pt,17.45pt" o:gfxdata="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" strokecolor="#ed7d31 [3205]" strokeweight=".5pt">
                 <v:stroke joinstyle="miter"/>
               </v:line>
             </w:pict>
@@ -13807,6 +13849,7 @@
       <w:r>
         <w:rPr>
           <w:rFonts w:cs="Times New Roman"/>
+          <w:noProof/>
           <w:szCs w:val="24"/>
         </w:rPr>
         <w:drawing>
@@ -13876,6 +13919,9 @@
         <w:t>26</w:t>
       </w:r>
       <w:r>
+        <w:rPr>
+          <w:noProof/>
+        </w:rPr>
         <w:fldChar w:fldCharType="end"/>
       </w:r>
       <w:r>
@@ -13889,6 +13935,9 @@
         <w:jc w:val="center"/>
       </w:pPr>
       <w:r>
+        <w:rPr>
+          <w:noProof/>
+        </w:rPr>
         <w:drawing>
           <wp:inline distT="0" distB="0" distL="0" distR="0" wp14:anchorId="0B2164B3" wp14:editId="076252F4">
             <wp:extent cx="4448796" cy="3172268"/>
@@ -13956,6 +14005,9 @@
         <w:t>27</w:t>
       </w:r>
       <w:r>
+        <w:rPr>
+          <w:noProof/>
+        </w:rPr>
         <w:fldChar w:fldCharType="end"/>
       </w:r>
       <w:r>
@@ -14012,6 +14064,9 @@
         <w:jc w:val="center"/>
       </w:pPr>
       <w:r>
+        <w:rPr>
+          <w:noProof/>
+        </w:rPr>
         <w:drawing>
           <wp:inline distT="0" distB="0" distL="0" distR="0" wp14:anchorId="5BBA8B9C" wp14:editId="3243D484">
             <wp:extent cx="3705742" cy="2181529"/>
@@ -14079,6 +14134,9 @@
         <w:t>28</w:t>
       </w:r>
       <w:r>
+        <w:rPr>
+          <w:noProof/>
+        </w:rPr>
         <w:fldChar w:fldCharType="end"/>
       </w:r>
       <w:r>
@@ -14092,6 +14150,9 @@
         <w:jc w:val="center"/>
       </w:pPr>
       <w:r>
+        <w:rPr>
+          <w:noProof/>
+        </w:rPr>
         <w:drawing>
           <wp:inline distT="0" distB="0" distL="0" distR="0" wp14:anchorId="0E8B12DD" wp14:editId="2A4619A5">
             <wp:extent cx="4706007" cy="3010320"/>
@@ -14159,6 +14220,9 @@
         <w:t>29</w:t>
       </w:r>
       <w:r>
+        <w:rPr>
+          <w:noProof/>
+        </w:rPr>
         <w:fldChar w:fldCharType="end"/>
       </w:r>
       <w:r>
@@ -14249,6 +14313,9 @@
         <w:jc w:val="center"/>
       </w:pPr>
       <w:r>
+        <w:rPr>
+          <w:noProof/>
+        </w:rPr>
         <w:drawing>
           <wp:inline distT="0" distB="0" distL="0" distR="0" wp14:anchorId="6ACE0EDD" wp14:editId="076653E1">
             <wp:extent cx="5943600" cy="1304925"/>
@@ -14316,6 +14383,9 @@
         <w:t>30</w:t>
       </w:r>
       <w:r>
+        <w:rPr>
+          <w:noProof/>
+        </w:rPr>
         <w:fldChar w:fldCharType="end"/>
       </w:r>
       <w:r>
@@ -14514,7 +14584,7 @@
         <mc:AlternateContent>
           <mc:Choice Requires="wps">
             <w:drawing>
-              <wp:anchor distT="0" distB="0" distL="114300" distR="114300" simplePos="0" relativeHeight="251687936" behindDoc="0" locked="0" layoutInCell="1" allowOverlap="1" wp14:anchorId="7C5FEA8D" wp14:editId="06B62228">
+              <wp:anchor distT="0" distB="0" distL="114300" distR="114300" simplePos="0" relativeHeight="251676672" behindDoc="0" locked="0" layoutInCell="1" allowOverlap="1" wp14:anchorId="7C5FEA8D" wp14:editId="70150C8B">
                 <wp:simplePos x="0" y="0"/>
                 <wp:positionH relativeFrom="column">
                   <wp:posOffset>-25400</wp:posOffset>
@@ -14563,7 +14633,7 @@
           </mc:Choice>
           <mc:Fallback>
             <w:pict>
-              <v:line w14:anchorId="420F6DCA" id="Straight Connector 6" o:spid="_x0000_s1026" style="position:absolute;z-index:251687936;visibility:visible;mso-wrap-style:square;mso-wrap-distance-left:9pt;mso-wrap-distance-top:0;mso-wrap-distance-right:9pt;mso-wrap-distance-bottom:0;mso-position-horizontal:absolute;mso-position-horizontal-relative:text;mso-position-vertical:absolute;mso-position-vertical-relative:text" from="-2pt,17.45pt" to="485.8pt,17.45pt" o:gfxdata="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" strokecolor="#ed7d31 [3205]" strokeweight=".5pt">
+              <v:line w14:anchorId="02885AE2" id="Straight Connector 6" o:spid="_x0000_s1026" style="position:absolute;z-index:251676672;visibility:visible;mso-wrap-style:square;mso-wrap-distance-left:9pt;mso-wrap-distance-top:0;mso-wrap-distance-right:9pt;mso-wrap-distance-bottom:0;mso-position-horizontal:absolute;mso-position-horizontal-relative:text;mso-position-vertical:absolute;mso-position-vertical-relative:text" from="-2pt,17.45pt" to="485.8pt,17.45pt" o:gfxdata="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" strokecolor="#ed7d31 [3205]" strokeweight=".5pt">
                 <v:stroke joinstyle="miter"/>
               </v:line>
             </w:pict>
@@ -14655,6 +14725,9 @@
         <w:jc w:val="center"/>
       </w:pPr>
       <w:r>
+        <w:rPr>
+          <w:noProof/>
+        </w:rPr>
         <w:lastRenderedPageBreak/>
         <w:drawing>
           <wp:inline distT="0" distB="0" distL="0" distR="0" wp14:anchorId="46828ADA" wp14:editId="0B9EE4ED">
@@ -14723,6 +14796,9 @@
         <w:t>31</w:t>
       </w:r>
       <w:r>
+        <w:rPr>
+          <w:noProof/>
+        </w:rPr>
         <w:fldChar w:fldCharType="end"/>
       </w:r>
       <w:r>
@@ -14823,76 +14899,1699 @@
     </w:p>
     <w:p>
       <w:pPr>
-        <w:rPr>
-          <w:rFonts w:cs="Times New Roman"/>
-          <w:szCs w:val="24"/>
-        </w:rPr>
-      </w:pPr>
-    </w:p>
-    <w:p>
-      <w:pPr>
-        <w:rPr>
-          <w:rFonts w:cs="Times New Roman"/>
-          <w:szCs w:val="24"/>
-        </w:rPr>
-      </w:pPr>
-    </w:p>
-    <w:p>
-      <w:pPr>
-        <w:rPr>
-          <w:rFonts w:cs="Times New Roman"/>
-          <w:szCs w:val="24"/>
-        </w:rPr>
-      </w:pPr>
-    </w:p>
-    <w:p>
-      <w:pPr>
-        <w:rPr>
-          <w:rFonts w:cs="Times New Roman"/>
-          <w:szCs w:val="24"/>
-        </w:rPr>
-      </w:pPr>
-    </w:p>
-    <w:p>
-      <w:pPr>
-        <w:rPr>
-          <w:rFonts w:cs="Times New Roman"/>
-          <w:szCs w:val="24"/>
-        </w:rPr>
-      </w:pPr>
-    </w:p>
-    <w:p>
-      <w:pPr>
-        <w:rPr>
-          <w:rFonts w:cs="Times New Roman"/>
-          <w:szCs w:val="24"/>
-        </w:rPr>
-      </w:pPr>
-    </w:p>
-    <w:p>
-      <w:pPr>
-        <w:rPr>
-          <w:rFonts w:cs="Times New Roman"/>
-          <w:szCs w:val="24"/>
-        </w:rPr>
-      </w:pPr>
-    </w:p>
-    <w:p>
-      <w:pPr>
-        <w:rPr>
-          <w:rFonts w:cs="Times New Roman"/>
-          <w:szCs w:val="24"/>
-        </w:rPr>
-      </w:pPr>
-    </w:p>
-    <w:p>
-      <w:pPr>
-        <w:spacing w:line="360" w:lineRule="auto"/>
+        <w:spacing w:line="360" w:lineRule="auto"/>
+        <w:rPr>
+          <w:rFonts w:cs="Times New Roman"/>
+          <w:szCs w:val="24"/>
+        </w:rPr>
+      </w:pPr>
+      <w:r>
+        <w:rPr>
+          <w:rFonts w:cs="Times New Roman"/>
+          <w:szCs w:val="24"/>
+        </w:rPr>
+        <w:t xml:space="preserve">CSS stands for Cascading Style Sheets. CSS describes how HTML elements are to be displayed on screen, paper, or in other media. </w:t>
+      </w:r>
+    </w:p>
+    <w:p>
+      <w:pPr>
+        <w:spacing w:line="360" w:lineRule="auto"/>
+        <w:rPr>
+          <w:rFonts w:cs="Times New Roman"/>
+          <w:szCs w:val="24"/>
+        </w:rPr>
+      </w:pPr>
+      <w:r>
+        <w:rPr>
+          <w:rFonts w:cs="Times New Roman"/>
+          <w:szCs w:val="24"/>
+        </w:rPr>
+        <w:t xml:space="preserve">CSS saves a lot of work. It can control the layout of multiple web pages all at once. CSS is used to define styles for your web pages, including the design, layout and variations in display for different devices and screen sizes. </w:t>
+      </w:r>
+    </w:p>
+    <w:p>
+      <w:pPr>
+        <w:spacing w:line="360" w:lineRule="auto"/>
+        <w:rPr>
+          <w:rFonts w:cs="Times New Roman"/>
+          <w:szCs w:val="24"/>
+        </w:rPr>
+      </w:pPr>
+      <w:r>
+        <w:rPr>
+          <w:rFonts w:cs="Times New Roman"/>
+          <w:szCs w:val="24"/>
+        </w:rPr>
+        <w:t xml:space="preserve">With CSS, you can design styles for different screen size like tablet, iPad, iPhone, Android, desktop, laptop etc. When the website is visited using a laptop, the display varies when visited on an iPhone or a tablet. It is called responsive web design and we will learn about it later in this book, Smile! </w:t>
+      </w:r>
+    </w:p>
+    <w:p>
+      <w:pPr>
+        <w:spacing w:line="360" w:lineRule="auto"/>
+        <w:rPr>
+          <w:rFonts w:cs="Times New Roman"/>
+          <w:szCs w:val="24"/>
+        </w:rPr>
+      </w:pPr>
+      <w:r>
+        <w:rPr>
+          <w:rFonts w:cs="Times New Roman"/>
+          <w:szCs w:val="24"/>
+        </w:rPr>
+        <w:t>The style definitions are normally saved in external .css files.</w:t>
+      </w:r>
+    </w:p>
+    <w:p>
+      <w:pPr>
+        <w:pStyle w:val="Heading3"/>
+        <w:spacing w:line="360" w:lineRule="auto"/>
+      </w:pPr>
+      <w:r>
+        <w:t>CSS Syntax</w:t>
+      </w:r>
+    </w:p>
+    <w:p>
+      <w:pPr>
+        <w:spacing w:line="360" w:lineRule="auto"/>
+        <w:rPr>
+          <w:rFonts w:cs="Times New Roman"/>
+          <w:szCs w:val="24"/>
+        </w:rPr>
+      </w:pPr>
+      <w:r>
+        <w:rPr>
+          <w:rFonts w:cs="Times New Roman"/>
+          <w:szCs w:val="24"/>
+        </w:rPr>
+        <w:t>A CSS rule-set consists of a selector and a declaration block as shown below:</w:t>
+      </w:r>
+    </w:p>
+    <w:p>
+      <w:pPr>
+        <w:spacing w:line="360" w:lineRule="auto"/>
+        <w:rPr>
+          <w:rFonts w:cs="Times New Roman"/>
+          <w:szCs w:val="24"/>
+        </w:rPr>
+      </w:pPr>
+      <w:r>
+        <w:rPr>
+          <w:rFonts w:cs="Times New Roman"/>
+          <w:noProof/>
+          <w:szCs w:val="24"/>
+        </w:rPr>
+        <mc:AlternateContent>
+          <mc:Choice Requires="wpg">
+            <w:drawing>
+              <wp:anchor distT="0" distB="0" distL="114300" distR="114300" simplePos="0" relativeHeight="251701248" behindDoc="0" locked="0" layoutInCell="1" allowOverlap="1" wp14:anchorId="63B6FFA4" wp14:editId="0C7C79FE">
+                <wp:simplePos x="0" y="0"/>
+                <wp:positionH relativeFrom="column">
+                  <wp:posOffset>472440</wp:posOffset>
+                </wp:positionH>
+                <wp:positionV relativeFrom="paragraph">
+                  <wp:posOffset>67310</wp:posOffset>
+                </wp:positionV>
+                <wp:extent cx="2080260" cy="1112520"/>
+                <wp:effectExtent l="76200" t="0" r="91440" b="68580"/>
+                <wp:wrapNone/>
+                <wp:docPr id="550601080" name="Group 30"/>
+                <wp:cNvGraphicFramePr/>
+                <a:graphic xmlns:a="http://schemas.openxmlformats.org/drawingml/2006/main">
+                  <a:graphicData uri="http://schemas.microsoft.com/office/word/2010/wordprocessingGroup">
+                    <wpg:wgp>
+                      <wpg:cNvGrpSpPr/>
+                      <wpg:grpSpPr>
+                        <a:xfrm>
+                          <a:off x="0" y="0"/>
+                          <a:ext cx="2080260" cy="1112520"/>
+                          <a:chOff x="0" y="0"/>
+                          <a:chExt cx="2080260" cy="1112520"/>
+                        </a:xfrm>
+                      </wpg:grpSpPr>
+                      <wps:wsp>
+                        <wps:cNvPr id="1976962129" name="Straight Connector 26"/>
+                        <wps:cNvCnPr/>
+                        <wps:spPr>
+                          <a:xfrm>
+                            <a:off x="0" y="640080"/>
+                            <a:ext cx="2080260" cy="0"/>
+                          </a:xfrm>
+                          <a:prstGeom prst="line">
+                            <a:avLst/>
+                          </a:prstGeom>
+                        </wps:spPr>
+                        <wps:style>
+                          <a:lnRef idx="1">
+                            <a:schemeClr val="accent1"/>
+                          </a:lnRef>
+                          <a:fillRef idx="0">
+                            <a:schemeClr val="accent1"/>
+                          </a:fillRef>
+                          <a:effectRef idx="0">
+                            <a:schemeClr val="accent1"/>
+                          </a:effectRef>
+                          <a:fontRef idx="minor">
+                            <a:schemeClr val="tx1"/>
+                          </a:fontRef>
+                        </wps:style>
+                        <wps:bodyPr/>
+                      </wps:wsp>
+                      <wps:wsp>
+                        <wps:cNvPr id="1656957652" name="Straight Arrow Connector 27"/>
+                        <wps:cNvCnPr/>
+                        <wps:spPr>
+                          <a:xfrm>
+                            <a:off x="0" y="640080"/>
+                            <a:ext cx="0" cy="472440"/>
+                          </a:xfrm>
+                          <a:prstGeom prst="straightConnector1">
+                            <a:avLst/>
+                          </a:prstGeom>
+                          <a:ln>
+                            <a:tailEnd type="triangle"/>
+                          </a:ln>
+                        </wps:spPr>
+                        <wps:style>
+                          <a:lnRef idx="1">
+                            <a:schemeClr val="accent1"/>
+                          </a:lnRef>
+                          <a:fillRef idx="0">
+                            <a:schemeClr val="accent1"/>
+                          </a:fillRef>
+                          <a:effectRef idx="0">
+                            <a:schemeClr val="accent1"/>
+                          </a:effectRef>
+                          <a:fontRef idx="minor">
+                            <a:schemeClr val="tx1"/>
+                          </a:fontRef>
+                        </wps:style>
+                        <wps:bodyPr/>
+                      </wps:wsp>
+                      <wps:wsp>
+                        <wps:cNvPr id="886355395" name="Straight Arrow Connector 27"/>
+                        <wps:cNvCnPr/>
+                        <wps:spPr>
+                          <a:xfrm>
+                            <a:off x="2080260" y="640080"/>
+                            <a:ext cx="0" cy="472440"/>
+                          </a:xfrm>
+                          <a:prstGeom prst="straightConnector1">
+                            <a:avLst/>
+                          </a:prstGeom>
+                          <a:ln>
+                            <a:tailEnd type="triangle"/>
+                          </a:ln>
+                        </wps:spPr>
+                        <wps:style>
+                          <a:lnRef idx="1">
+                            <a:schemeClr val="accent1"/>
+                          </a:lnRef>
+                          <a:fillRef idx="0">
+                            <a:schemeClr val="accent1"/>
+                          </a:fillRef>
+                          <a:effectRef idx="0">
+                            <a:schemeClr val="accent1"/>
+                          </a:effectRef>
+                          <a:fontRef idx="minor">
+                            <a:schemeClr val="tx1"/>
+                          </a:fontRef>
+                        </wps:style>
+                        <wps:bodyPr/>
+                      </wps:wsp>
+                      <wpg:grpSp>
+                        <wpg:cNvPr id="2074387489" name="Group 29"/>
+                        <wpg:cNvGrpSpPr/>
+                        <wpg:grpSpPr>
+                          <a:xfrm>
+                            <a:off x="487680" y="0"/>
+                            <a:ext cx="1097280" cy="655320"/>
+                            <a:chOff x="0" y="0"/>
+                            <a:chExt cx="1097280" cy="655320"/>
+                          </a:xfrm>
+                        </wpg:grpSpPr>
+                        <wps:wsp>
+                          <wps:cNvPr id="871560664" name="Rectangle 22"/>
+                          <wps:cNvSpPr/>
+                          <wps:spPr>
+                            <a:xfrm>
+                              <a:off x="0" y="0"/>
+                              <a:ext cx="1097280" cy="320040"/>
+                            </a:xfrm>
+                            <a:prstGeom prst="rect">
+                              <a:avLst/>
+                            </a:prstGeom>
+                          </wps:spPr>
+                          <wps:style>
+                            <a:lnRef idx="2">
+                              <a:schemeClr val="accent6"/>
+                            </a:lnRef>
+                            <a:fillRef idx="1">
+                              <a:schemeClr val="lt1"/>
+                            </a:fillRef>
+                            <a:effectRef idx="0">
+                              <a:schemeClr val="accent6"/>
+                            </a:effectRef>
+                            <a:fontRef idx="minor">
+                              <a:schemeClr val="dk1"/>
+                            </a:fontRef>
+                          </wps:style>
+                          <wps:txbx>
+                            <w:txbxContent>
+                              <w:p>
+                                <w:pPr>
+                                  <w:jc w:val="center"/>
+                                </w:pPr>
+                                <w:r>
+                                  <w:t>Declaration</w:t>
+                                </w:r>
+                              </w:p>
+                            </w:txbxContent>
+                          </wps:txbx>
+                          <wps:bodyPr rot="0" spcFirstLastPara="0" vertOverflow="overflow" horzOverflow="overflow" vert="horz" wrap="square" lIns="91440" tIns="45720" rIns="91440" bIns="45720" numCol="1" spcCol="0" rtlCol="0" fromWordArt="0" anchor="ctr" anchorCtr="0" forceAA="0" compatLnSpc="1">
+                            <a:prstTxWarp prst="textNoShape">
+                              <a:avLst/>
+                            </a:prstTxWarp>
+                            <a:noAutofit/>
+                          </wps:bodyPr>
+                        </wps:wsp>
+                        <wps:wsp>
+                          <wps:cNvPr id="601878789" name="Straight Connector 28"/>
+                          <wps:cNvCnPr/>
+                          <wps:spPr>
+                            <a:xfrm>
+                              <a:off x="541020" y="312420"/>
+                              <a:ext cx="0" cy="342900"/>
+                            </a:xfrm>
+                            <a:prstGeom prst="line">
+                              <a:avLst/>
+                            </a:prstGeom>
+                          </wps:spPr>
+                          <wps:style>
+                            <a:lnRef idx="1">
+                              <a:schemeClr val="accent1"/>
+                            </a:lnRef>
+                            <a:fillRef idx="0">
+                              <a:schemeClr val="accent1"/>
+                            </a:fillRef>
+                            <a:effectRef idx="0">
+                              <a:schemeClr val="accent1"/>
+                            </a:effectRef>
+                            <a:fontRef idx="minor">
+                              <a:schemeClr val="tx1"/>
+                            </a:fontRef>
+                          </wps:style>
+                          <wps:bodyPr/>
+                        </wps:wsp>
+                      </wpg:grpSp>
+                    </wpg:wgp>
+                  </a:graphicData>
+                </a:graphic>
+              </wp:anchor>
+            </w:drawing>
+          </mc:Choice>
+          <mc:Fallback>
+            <w:pict>
+              <v:group w14:anchorId="63B6FFA4" id="Group 30" o:spid="_x0000_s1041" style="position:absolute;margin-left:37.2pt;margin-top:5.3pt;width:163.8pt;height:87.6pt;z-index:251701248" coordsize="20802,11125" o:gfxdata="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">
+                <v:line id="Straight Connector 26" o:spid="_x0000_s1042" style="position:absolute;visibility:visible;mso-wrap-style:square" from="0,6400" to="20802,6400" o:connectortype="straight" o:gfxdata="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" strokecolor="#4472c4 [3204]" strokeweight=".5pt">
+                  <v:stroke joinstyle="miter"/>
+                </v:line>
+                <v:shape id="Straight Arrow Connector 27" o:spid="_x0000_s1043" type="#_x0000_t32" style="position:absolute;top:6400;width:0;height:4725;visibility:visible;mso-wrap-style:square" o:connectortype="straight" o:gfxdata="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" strokecolor="#4472c4 [3204]" strokeweight=".5pt">
+                  <v:stroke endarrow="block" joinstyle="miter"/>
+                </v:shape>
+                <v:shape id="Straight Arrow Connector 27" o:spid="_x0000_s1044" type="#_x0000_t32" style="position:absolute;left:20802;top:6400;width:0;height:4725;visibility:visible;mso-wrap-style:square" o:connectortype="straight" o:gfxdata="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" strokecolor="#4472c4 [3204]" strokeweight=".5pt">
+                  <v:stroke endarrow="block" joinstyle="miter"/>
+                </v:shape>
+                <v:group id="Group 29" o:spid="_x0000_s1045" style="position:absolute;left:4876;width:10973;height:6553" coordsize="10972,6553" o:gfxdata="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">
+                  <v:rect id="Rectangle 22" o:spid="_x0000_s1046" style="position:absolute;width:10972;height:3200;visibility:visible;mso-wrap-style:square;v-text-anchor:middle" o:gfxdata="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" fillcolor="white [3201]" strokecolor="#70ad47 [3209]" strokeweight="1pt">
+                    <v:textbox>
+                      <w:txbxContent>
+                        <w:p>
+                          <w:pPr>
+                            <w:jc w:val="center"/>
+                          </w:pPr>
+                          <w:r>
+                            <w:t>Declaration</w:t>
+                          </w:r>
+                        </w:p>
+                      </w:txbxContent>
+                    </v:textbox>
+                  </v:rect>
+                  <v:line id="Straight Connector 28" o:spid="_x0000_s1047" style="position:absolute;visibility:visible;mso-wrap-style:square" from="5410,3124" to="5410,6553" o:connectortype="straight" o:gfxdata="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" strokecolor="#4472c4 [3204]" strokeweight=".5pt">
+                    <v:stroke joinstyle="miter"/>
+                  </v:line>
+                </v:group>
+              </v:group>
+            </w:pict>
+          </mc:Fallback>
+        </mc:AlternateContent>
+      </w:r>
+    </w:p>
+    <w:p>
+      <w:pPr>
+        <w:spacing w:line="360" w:lineRule="auto"/>
+        <w:rPr>
+          <w:rFonts w:cs="Times New Roman"/>
+          <w:szCs w:val="24"/>
+        </w:rPr>
+      </w:pPr>
+    </w:p>
+    <w:p>
+      <w:pPr>
+        <w:spacing w:line="360" w:lineRule="auto"/>
+        <w:rPr>
+          <w:rFonts w:cs="Times New Roman"/>
+          <w:szCs w:val="24"/>
+        </w:rPr>
+      </w:pPr>
+    </w:p>
+    <w:p>
+      <w:pPr>
+        <w:keepNext/>
+        <w:spacing w:line="360" w:lineRule="auto"/>
+        <w:jc w:val="center"/>
+      </w:pPr>
+      <w:r>
+        <w:rPr>
+          <w:rFonts w:cs="Times New Roman"/>
+          <w:noProof/>
+          <w:szCs w:val="24"/>
+        </w:rPr>
+        <mc:AlternateContent>
+          <mc:Choice Requires="wpg">
+            <w:drawing>
+              <wp:anchor distT="0" distB="0" distL="114300" distR="114300" simplePos="0" relativeHeight="251689984" behindDoc="0" locked="0" layoutInCell="1" allowOverlap="1" wp14:anchorId="057629B9" wp14:editId="625ACD55">
+                <wp:simplePos x="0" y="0"/>
+                <wp:positionH relativeFrom="column">
+                  <wp:posOffset>1905000</wp:posOffset>
+                </wp:positionH>
+                <wp:positionV relativeFrom="paragraph">
+                  <wp:posOffset>260985</wp:posOffset>
+                </wp:positionV>
+                <wp:extent cx="1097280" cy="937260"/>
+                <wp:effectExtent l="0" t="38100" r="26670" b="15240"/>
+                <wp:wrapNone/>
+                <wp:docPr id="1257949346" name="Group 25"/>
+                <wp:cNvGraphicFramePr/>
+                <a:graphic xmlns:a="http://schemas.openxmlformats.org/drawingml/2006/main">
+                  <a:graphicData uri="http://schemas.microsoft.com/office/word/2010/wordprocessingGroup">
+                    <wpg:wgp>
+                      <wpg:cNvGrpSpPr/>
+                      <wpg:grpSpPr>
+                        <a:xfrm>
+                          <a:off x="0" y="0"/>
+                          <a:ext cx="1097280" cy="937260"/>
+                          <a:chOff x="0" y="0"/>
+                          <a:chExt cx="1097280" cy="937260"/>
+                        </a:xfrm>
+                      </wpg:grpSpPr>
+                      <wps:wsp>
+                        <wps:cNvPr id="1916100641" name="Straight Arrow Connector 21"/>
+                        <wps:cNvCnPr/>
+                        <wps:spPr>
+                          <a:xfrm flipH="1" flipV="1">
+                            <a:off x="323850" y="0"/>
+                            <a:ext cx="183515" cy="701040"/>
+                          </a:xfrm>
+                          <a:prstGeom prst="straightConnector1">
+                            <a:avLst/>
+                          </a:prstGeom>
+                          <a:ln>
+                            <a:tailEnd type="triangle"/>
+                          </a:ln>
+                        </wps:spPr>
+                        <wps:style>
+                          <a:lnRef idx="1">
+                            <a:schemeClr val="accent1"/>
+                          </a:lnRef>
+                          <a:fillRef idx="0">
+                            <a:schemeClr val="accent1"/>
+                          </a:fillRef>
+                          <a:effectRef idx="0">
+                            <a:schemeClr val="accent1"/>
+                          </a:effectRef>
+                          <a:fontRef idx="minor">
+                            <a:schemeClr val="tx1"/>
+                          </a:fontRef>
+                        </wps:style>
+                        <wps:bodyPr/>
+                      </wps:wsp>
+                      <wps:wsp>
+                        <wps:cNvPr id="1580998847" name="Rectangle 22"/>
+                        <wps:cNvSpPr/>
+                        <wps:spPr>
+                          <a:xfrm>
+                            <a:off x="0" y="617220"/>
+                            <a:ext cx="1097280" cy="320040"/>
+                          </a:xfrm>
+                          <a:prstGeom prst="rect">
+                            <a:avLst/>
+                          </a:prstGeom>
+                        </wps:spPr>
+                        <wps:style>
+                          <a:lnRef idx="2">
+                            <a:schemeClr val="accent6"/>
+                          </a:lnRef>
+                          <a:fillRef idx="1">
+                            <a:schemeClr val="lt1"/>
+                          </a:fillRef>
+                          <a:effectRef idx="0">
+                            <a:schemeClr val="accent6"/>
+                          </a:effectRef>
+                          <a:fontRef idx="minor">
+                            <a:schemeClr val="dk1"/>
+                          </a:fontRef>
+                        </wps:style>
+                        <wps:txbx>
+                          <w:txbxContent>
+                            <w:p>
+                              <w:pPr>
+                                <w:jc w:val="center"/>
+                              </w:pPr>
+                              <w:r>
+                                <w:t>CSS Value</w:t>
+                              </w:r>
+                            </w:p>
+                          </w:txbxContent>
+                        </wps:txbx>
+                        <wps:bodyPr rot="0" spcFirstLastPara="0" vertOverflow="overflow" horzOverflow="overflow" vert="horz" wrap="square" lIns="91440" tIns="45720" rIns="91440" bIns="45720" numCol="1" spcCol="0" rtlCol="0" fromWordArt="0" anchor="ctr" anchorCtr="0" forceAA="0" compatLnSpc="1">
+                          <a:prstTxWarp prst="textNoShape">
+                            <a:avLst/>
+                          </a:prstTxWarp>
+                          <a:noAutofit/>
+                        </wps:bodyPr>
+                      </wps:wsp>
+                    </wpg:wgp>
+                  </a:graphicData>
+                </a:graphic>
+              </wp:anchor>
+            </w:drawing>
+          </mc:Choice>
+          <mc:Fallback>
+            <w:pict>
+              <v:group w14:anchorId="057629B9" id="Group 25" o:spid="_x0000_s1048" style="position:absolute;left:0;text-align:left;margin-left:150pt;margin-top:20.55pt;width:86.4pt;height:73.8pt;z-index:251689984" coordsize="10972,9372" o:gfxdata="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">
+                <v:shape id="Straight Arrow Connector 21" o:spid="_x0000_s1049" type="#_x0000_t32" style="position:absolute;left:3238;width:1835;height:7010;flip:x y;visibility:visible;mso-wrap-style:square" o:connectortype="straight" o:gfxdata="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" strokecolor="#4472c4 [3204]" strokeweight=".5pt">
+                  <v:stroke endarrow="block" joinstyle="miter"/>
+                </v:shape>
+                <v:rect id="Rectangle 22" o:spid="_x0000_s1050" style="position:absolute;top:6172;width:10972;height:3200;visibility:visible;mso-wrap-style:square;v-text-anchor:middle" o:gfxdata="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" fillcolor="white [3201]" strokecolor="#70ad47 [3209]" strokeweight="1pt">
+                  <v:textbox>
+                    <w:txbxContent>
+                      <w:p>
+                        <w:pPr>
+                          <w:jc w:val="center"/>
+                        </w:pPr>
+                        <w:r>
+                          <w:t>CSS Value</w:t>
+                        </w:r>
+                      </w:p>
+                    </w:txbxContent>
+                  </v:textbox>
+                </v:rect>
+              </v:group>
+            </w:pict>
+          </mc:Fallback>
+        </mc:AlternateContent>
+      </w:r>
+      <w:r>
+        <w:rPr>
+          <w:rFonts w:cs="Times New Roman"/>
+          <w:noProof/>
+          <w:szCs w:val="24"/>
+        </w:rPr>
+        <mc:AlternateContent>
+          <mc:Choice Requires="wpg">
+            <w:drawing>
+              <wp:anchor distT="0" distB="0" distL="114300" distR="114300" simplePos="0" relativeHeight="251684864" behindDoc="0" locked="0" layoutInCell="1" allowOverlap="1" wp14:anchorId="4C42C1ED" wp14:editId="79A27C54">
+                <wp:simplePos x="0" y="0"/>
+                <wp:positionH relativeFrom="column">
+                  <wp:posOffset>1264920</wp:posOffset>
+                </wp:positionH>
+                <wp:positionV relativeFrom="paragraph">
+                  <wp:posOffset>306705</wp:posOffset>
+                </wp:positionV>
+                <wp:extent cx="1097280" cy="1463040"/>
+                <wp:effectExtent l="38100" t="38100" r="26670" b="22860"/>
+                <wp:wrapNone/>
+                <wp:docPr id="1448714984" name="Group 24"/>
+                <wp:cNvGraphicFramePr/>
+                <a:graphic xmlns:a="http://schemas.openxmlformats.org/drawingml/2006/main">
+                  <a:graphicData uri="http://schemas.microsoft.com/office/word/2010/wordprocessingGroup">
+                    <wpg:wgp>
+                      <wpg:cNvGrpSpPr/>
+                      <wpg:grpSpPr>
+                        <a:xfrm>
+                          <a:off x="0" y="0"/>
+                          <a:ext cx="1097280" cy="1463040"/>
+                          <a:chOff x="0" y="0"/>
+                          <a:chExt cx="1097280" cy="1463040"/>
+                        </a:xfrm>
+                      </wpg:grpSpPr>
+                      <wps:wsp>
+                        <wps:cNvPr id="1534544813" name="Straight Arrow Connector 21"/>
+                        <wps:cNvCnPr/>
+                        <wps:spPr>
+                          <a:xfrm flipH="1" flipV="1">
+                            <a:off x="0" y="0"/>
+                            <a:ext cx="510540" cy="1226820"/>
+                          </a:xfrm>
+                          <a:prstGeom prst="straightConnector1">
+                            <a:avLst/>
+                          </a:prstGeom>
+                          <a:ln>
+                            <a:tailEnd type="triangle"/>
+                          </a:ln>
+                        </wps:spPr>
+                        <wps:style>
+                          <a:lnRef idx="1">
+                            <a:schemeClr val="accent1"/>
+                          </a:lnRef>
+                          <a:fillRef idx="0">
+                            <a:schemeClr val="accent1"/>
+                          </a:fillRef>
+                          <a:effectRef idx="0">
+                            <a:schemeClr val="accent1"/>
+                          </a:effectRef>
+                          <a:fontRef idx="minor">
+                            <a:schemeClr val="tx1"/>
+                          </a:fontRef>
+                        </wps:style>
+                        <wps:bodyPr/>
+                      </wps:wsp>
+                      <wps:wsp>
+                        <wps:cNvPr id="48819759" name="Rectangle 22"/>
+                        <wps:cNvSpPr/>
+                        <wps:spPr>
+                          <a:xfrm>
+                            <a:off x="0" y="1143000"/>
+                            <a:ext cx="1097280" cy="320040"/>
+                          </a:xfrm>
+                          <a:prstGeom prst="rect">
+                            <a:avLst/>
+                          </a:prstGeom>
+                        </wps:spPr>
+                        <wps:style>
+                          <a:lnRef idx="2">
+                            <a:schemeClr val="accent6"/>
+                          </a:lnRef>
+                          <a:fillRef idx="1">
+                            <a:schemeClr val="lt1"/>
+                          </a:fillRef>
+                          <a:effectRef idx="0">
+                            <a:schemeClr val="accent6"/>
+                          </a:effectRef>
+                          <a:fontRef idx="minor">
+                            <a:schemeClr val="dk1"/>
+                          </a:fontRef>
+                        </wps:style>
+                        <wps:txbx>
+                          <w:txbxContent>
+                            <w:p>
+                              <w:pPr>
+                                <w:jc w:val="center"/>
+                              </w:pPr>
+                              <w:r>
+                                <w:t>CSS Property</w:t>
+                              </w:r>
+                            </w:p>
+                          </w:txbxContent>
+                        </wps:txbx>
+                        <wps:bodyPr rot="0" spcFirstLastPara="0" vertOverflow="overflow" horzOverflow="overflow" vert="horz" wrap="square" lIns="91440" tIns="45720" rIns="91440" bIns="45720" numCol="1" spcCol="0" rtlCol="0" fromWordArt="0" anchor="ctr" anchorCtr="0" forceAA="0" compatLnSpc="1">
+                          <a:prstTxWarp prst="textNoShape">
+                            <a:avLst/>
+                          </a:prstTxWarp>
+                          <a:noAutofit/>
+                        </wps:bodyPr>
+                      </wps:wsp>
+                    </wpg:wgp>
+                  </a:graphicData>
+                </a:graphic>
+              </wp:anchor>
+            </w:drawing>
+          </mc:Choice>
+          <mc:Fallback>
+            <w:pict>
+              <v:group w14:anchorId="4C42C1ED" id="Group 24" o:spid="_x0000_s1051" style="position:absolute;left:0;text-align:left;margin-left:99.6pt;margin-top:24.15pt;width:86.4pt;height:115.2pt;z-index:251684864" coordsize="10972,14630" o:gfxdata="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">
+                <v:shape id="Straight Arrow Connector 21" o:spid="_x0000_s1052" type="#_x0000_t32" style="position:absolute;width:5105;height:12268;flip:x y;visibility:visible;mso-wrap-style:square" o:connectortype="straight" o:gfxdata="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" strokecolor="#4472c4 [3204]" strokeweight=".5pt">
+                  <v:stroke endarrow="block" joinstyle="miter"/>
+                </v:shape>
+                <v:rect id="Rectangle 22" o:spid="_x0000_s1053" style="position:absolute;top:11430;width:10972;height:3200;visibility:visible;mso-wrap-style:square;v-text-anchor:middle" o:gfxdata="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" fillcolor="white [3201]" strokecolor="#70ad47 [3209]" strokeweight="1pt">
+                  <v:textbox>
+                    <w:txbxContent>
+                      <w:p>
+                        <w:pPr>
+                          <w:jc w:val="center"/>
+                        </w:pPr>
+                        <w:r>
+                          <w:t>CSS Property</w:t>
+                        </w:r>
+                      </w:p>
+                    </w:txbxContent>
+                  </v:textbox>
+                </v:rect>
+              </v:group>
+            </w:pict>
+          </mc:Fallback>
+        </mc:AlternateContent>
+      </w:r>
+      <w:r>
+        <w:rPr>
+          <w:rFonts w:cs="Times New Roman"/>
+          <w:noProof/>
+          <w:szCs w:val="24"/>
+        </w:rPr>
+        <mc:AlternateContent>
+          <mc:Choice Requires="wpg">
+            <w:drawing>
+              <wp:anchor distT="0" distB="0" distL="114300" distR="114300" simplePos="0" relativeHeight="251679744" behindDoc="0" locked="0" layoutInCell="1" allowOverlap="1" wp14:anchorId="28EAA5F2" wp14:editId="728F2C46">
+                <wp:simplePos x="0" y="0"/>
+                <wp:positionH relativeFrom="column">
+                  <wp:posOffset>205740</wp:posOffset>
+                </wp:positionH>
+                <wp:positionV relativeFrom="paragraph">
+                  <wp:posOffset>291465</wp:posOffset>
+                </wp:positionV>
+                <wp:extent cx="769620" cy="1363980"/>
+                <wp:effectExtent l="0" t="38100" r="11430" b="26670"/>
+                <wp:wrapNone/>
+                <wp:docPr id="1180693166" name="Group 23"/>
+                <wp:cNvGraphicFramePr/>
+                <a:graphic xmlns:a="http://schemas.openxmlformats.org/drawingml/2006/main">
+                  <a:graphicData uri="http://schemas.microsoft.com/office/word/2010/wordprocessingGroup">
+                    <wpg:wgp>
+                      <wpg:cNvGrpSpPr/>
+                      <wpg:grpSpPr>
+                        <a:xfrm>
+                          <a:off x="0" y="0"/>
+                          <a:ext cx="769620" cy="1363980"/>
+                          <a:chOff x="0" y="0"/>
+                          <a:chExt cx="769620" cy="1363980"/>
+                        </a:xfrm>
+                      </wpg:grpSpPr>
+                      <wps:wsp>
+                        <wps:cNvPr id="1526184454" name="Straight Arrow Connector 21"/>
+                        <wps:cNvCnPr/>
+                        <wps:spPr>
+                          <a:xfrm flipH="1" flipV="1">
+                            <a:off x="72390" y="0"/>
+                            <a:ext cx="365760" cy="1150620"/>
+                          </a:xfrm>
+                          <a:prstGeom prst="straightConnector1">
+                            <a:avLst/>
+                          </a:prstGeom>
+                          <a:ln>
+                            <a:tailEnd type="triangle"/>
+                          </a:ln>
+                        </wps:spPr>
+                        <wps:style>
+                          <a:lnRef idx="1">
+                            <a:schemeClr val="accent1"/>
+                          </a:lnRef>
+                          <a:fillRef idx="0">
+                            <a:schemeClr val="accent1"/>
+                          </a:fillRef>
+                          <a:effectRef idx="0">
+                            <a:schemeClr val="accent1"/>
+                          </a:effectRef>
+                          <a:fontRef idx="minor">
+                            <a:schemeClr val="tx1"/>
+                          </a:fontRef>
+                        </wps:style>
+                        <wps:bodyPr/>
+                      </wps:wsp>
+                      <wps:wsp>
+                        <wps:cNvPr id="950309934" name="Rectangle 22"/>
+                        <wps:cNvSpPr/>
+                        <wps:spPr>
+                          <a:xfrm>
+                            <a:off x="0" y="1043940"/>
+                            <a:ext cx="769620" cy="320040"/>
+                          </a:xfrm>
+                          <a:prstGeom prst="rect">
+                            <a:avLst/>
+                          </a:prstGeom>
+                        </wps:spPr>
+                        <wps:style>
+                          <a:lnRef idx="2">
+                            <a:schemeClr val="accent6"/>
+                          </a:lnRef>
+                          <a:fillRef idx="1">
+                            <a:schemeClr val="lt1"/>
+                          </a:fillRef>
+                          <a:effectRef idx="0">
+                            <a:schemeClr val="accent6"/>
+                          </a:effectRef>
+                          <a:fontRef idx="minor">
+                            <a:schemeClr val="dk1"/>
+                          </a:fontRef>
+                        </wps:style>
+                        <wps:txbx>
+                          <w:txbxContent>
+                            <w:p>
+                              <w:pPr>
+                                <w:jc w:val="center"/>
+                              </w:pPr>
+                              <w:r>
+                                <w:t>Selector</w:t>
+                              </w:r>
+                            </w:p>
+                          </w:txbxContent>
+                        </wps:txbx>
+                        <wps:bodyPr rot="0" spcFirstLastPara="0" vertOverflow="overflow" horzOverflow="overflow" vert="horz" wrap="square" lIns="91440" tIns="45720" rIns="91440" bIns="45720" numCol="1" spcCol="0" rtlCol="0" fromWordArt="0" anchor="ctr" anchorCtr="0" forceAA="0" compatLnSpc="1">
+                          <a:prstTxWarp prst="textNoShape">
+                            <a:avLst/>
+                          </a:prstTxWarp>
+                          <a:noAutofit/>
+                        </wps:bodyPr>
+                      </wps:wsp>
+                    </wpg:wgp>
+                  </a:graphicData>
+                </a:graphic>
+              </wp:anchor>
+            </w:drawing>
+          </mc:Choice>
+          <mc:Fallback>
+            <w:pict>
+              <v:group w14:anchorId="28EAA5F2" id="Group 23" o:spid="_x0000_s1054" style="position:absolute;left:0;text-align:left;margin-left:16.2pt;margin-top:22.95pt;width:60.6pt;height:107.4pt;z-index:251679744" coordsize="7696,13639" o:gfxdata="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">
+                <v:shape id="Straight Arrow Connector 21" o:spid="_x0000_s1055" type="#_x0000_t32" style="position:absolute;left:723;width:3658;height:11506;flip:x y;visibility:visible;mso-wrap-style:square" o:connectortype="straight" o:gfxdata="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" strokecolor="#4472c4 [3204]" strokeweight=".5pt">
+                  <v:stroke endarrow="block" joinstyle="miter"/>
+                </v:shape>
+                <v:rect id="Rectangle 22" o:spid="_x0000_s1056" style="position:absolute;top:10439;width:7696;height:3200;visibility:visible;mso-wrap-style:square;v-text-anchor:middle" o:gfxdata="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" fillcolor="white [3201]" strokecolor="#70ad47 [3209]" strokeweight="1pt">
+                  <v:textbox>
+                    <w:txbxContent>
+                      <w:p>
+                        <w:pPr>
+                          <w:jc w:val="center"/>
+                        </w:pPr>
+                        <w:r>
+                          <w:t>Selector</w:t>
+                        </w:r>
+                      </w:p>
+                    </w:txbxContent>
+                  </v:textbox>
+                </v:rect>
+              </v:group>
+            </w:pict>
+          </mc:Fallback>
+        </mc:AlternateContent>
+      </w:r>
+      <w:r>
+        <w:rPr>
+          <w:rFonts w:cs="Times New Roman"/>
+          <w:noProof/>
+          <w:szCs w:val="24"/>
+        </w:rPr>
+        <w:drawing>
+          <wp:inline distT="0" distB="0" distL="0" distR="0" wp14:anchorId="1BFC38F6" wp14:editId="681A4DF1">
+            <wp:extent cx="5943600" cy="388620"/>
+            <wp:effectExtent l="19050" t="19050" r="19050" b="11430"/>
+            <wp:docPr id="1138582135" name="Picture 1"/>
+            <wp:cNvGraphicFramePr>
+              <a:graphicFrameLocks xmlns:a="http://schemas.openxmlformats.org/drawingml/2006/main" noChangeAspect="1"/>
+            </wp:cNvGraphicFramePr>
+            <a:graphic xmlns:a="http://schemas.openxmlformats.org/drawingml/2006/main">
+              <a:graphicData uri="http://schemas.openxmlformats.org/drawingml/2006/picture">
+                <pic:pic xmlns:pic="http://schemas.openxmlformats.org/drawingml/2006/picture">
+                  <pic:nvPicPr>
+                    <pic:cNvPr id="1138582135" name=""/>
+                    <pic:cNvPicPr/>
+                  </pic:nvPicPr>
+                  <pic:blipFill>
+                    <a:blip r:embed="rId43"/>
+                    <a:stretch>
+                      <a:fillRect/>
+                    </a:stretch>
+                  </pic:blipFill>
+                  <pic:spPr>
+                    <a:xfrm>
+                      <a:off x="0" y="0"/>
+                      <a:ext cx="5943600" cy="388620"/>
+                    </a:xfrm>
+                    <a:prstGeom prst="rect">
+                      <a:avLst/>
+                    </a:prstGeom>
+                    <a:ln>
+                      <a:solidFill>
+                        <a:schemeClr val="tx1"/>
+                      </a:solidFill>
+                    </a:ln>
+                  </pic:spPr>
+                </pic:pic>
+              </a:graphicData>
+            </a:graphic>
+          </wp:inline>
+        </w:drawing>
+      </w:r>
+    </w:p>
+    <w:p>
+      <w:pPr>
+        <w:pStyle w:val="Caption"/>
+        <w:jc w:val="center"/>
+        <w:rPr>
+          <w:rFonts w:cs="Times New Roman"/>
+          <w:szCs w:val="24"/>
+        </w:rPr>
+      </w:pPr>
+      <w:r>
+        <w:t xml:space="preserve">Figure </w:t>
+      </w:r>
+      <w:r>
+        <w:fldChar w:fldCharType="begin"/>
+      </w:r>
+      <w:r>
+        <w:instrText xml:space="preserve"> SEQ Figure \* ARABIC </w:instrText>
+      </w:r>
+      <w:r>
+        <w:fldChar w:fldCharType="separate"/>
+      </w:r>
+      <w:r>
+        <w:rPr>
+          <w:noProof/>
+        </w:rPr>
+        <w:t>32</w:t>
+      </w:r>
+      <w:r>
+        <w:rPr>
+          <w:noProof/>
+        </w:rPr>
+        <w:fldChar w:fldCharType="end"/>
+      </w:r>
+      <w:r>
+        <w:t>: CSS Syntax</w:t>
+      </w:r>
+    </w:p>
+    <w:p>
+      <w:pPr>
+        <w:rPr>
+          <w:rFonts w:cs="Times New Roman"/>
+          <w:szCs w:val="24"/>
+        </w:rPr>
+      </w:pPr>
+    </w:p>
+    <w:p>
+      <w:pPr>
+        <w:rPr>
+          <w:rFonts w:cs="Times New Roman"/>
+          <w:szCs w:val="24"/>
+        </w:rPr>
+      </w:pPr>
+    </w:p>
+    <w:p>
+      <w:pPr>
+        <w:rPr>
+          <w:rFonts w:cs="Times New Roman"/>
+          <w:szCs w:val="24"/>
+        </w:rPr>
+      </w:pPr>
+    </w:p>
+    <w:p>
+      <w:pPr>
+        <w:rPr>
+          <w:rFonts w:cs="Times New Roman"/>
+          <w:szCs w:val="24"/>
+        </w:rPr>
+      </w:pPr>
+    </w:p>
+    <w:p>
+      <w:pPr>
+        <w:spacing w:line="360" w:lineRule="auto"/>
+        <w:rPr>
+          <w:rFonts w:cs="Times New Roman"/>
+          <w:szCs w:val="24"/>
+        </w:rPr>
+      </w:pPr>
+      <w:r>
+        <w:rPr>
+          <w:rFonts w:cs="Times New Roman"/>
+          <w:szCs w:val="24"/>
+        </w:rPr>
+        <w:t>The selector points to the HTML element you want to style. The declaration block contains one or more declarations separated by semicolons. Each declaration includes a CSS property name and a value, separated by a colon. Multiple CSS declarations are separated with semicolons, and declaration blocks are surrounded by curly braces</w:t>
+      </w:r>
+      <w:r>
+        <w:rPr>
+          <w:rFonts w:cs="Times New Roman"/>
+          <w:szCs w:val="24"/>
+        </w:rPr>
+        <w:t>.</w:t>
+      </w:r>
+    </w:p>
+    <w:p>
+      <w:pPr>
+        <w:pStyle w:val="Heading3"/>
+        <w:spacing w:line="360" w:lineRule="auto"/>
+      </w:pPr>
+      <w:r>
+        <w:lastRenderedPageBreak/>
+        <w:t>CSS Background</w:t>
+      </w:r>
+    </w:p>
+    <w:p>
+      <w:pPr>
+        <w:spacing w:line="360" w:lineRule="auto"/>
+        <w:rPr>
+          <w:rFonts w:cs="Times New Roman"/>
+          <w:szCs w:val="24"/>
+        </w:rPr>
+      </w:pPr>
+      <w:r>
+        <w:rPr>
+          <w:rFonts w:cs="Times New Roman"/>
+          <w:szCs w:val="24"/>
+        </w:rPr>
+        <w:t>The CSS background properties are used to add background effects for elements.</w:t>
+      </w:r>
+    </w:p>
+    <w:p>
+      <w:pPr>
+        <w:spacing w:line="360" w:lineRule="auto"/>
+      </w:pPr>
+      <w:r>
+        <w:rPr>
+          <w:rFonts w:cs="Times New Roman"/>
+          <w:szCs w:val="24"/>
+        </w:rPr>
+        <w:t>The </w:t>
+      </w:r>
+      <w:r>
+        <w:rPr>
+          <w:rFonts w:cs="Times New Roman"/>
+          <w:i/>
+          <w:iCs/>
+          <w:szCs w:val="24"/>
+        </w:rPr>
+        <w:t>background-color</w:t>
+      </w:r>
+      <w:r>
+        <w:rPr>
+          <w:rFonts w:cs="Times New Roman"/>
+          <w:szCs w:val="24"/>
+        </w:rPr>
+        <w:t> property specifies the background color of an element.</w:t>
+      </w:r>
+      <w:r>
+        <w:rPr>
+          <w:rFonts w:cs="Times New Roman"/>
+          <w:szCs w:val="24"/>
+        </w:rPr>
+        <w:t xml:space="preserve"> </w:t>
+      </w:r>
+      <w:r>
+        <w:t xml:space="preserve">A color is most often specified by: </w:t>
+      </w:r>
+    </w:p>
+    <w:p>
+      <w:pPr>
+        <w:pStyle w:val="ListParagraph"/>
+        <w:numPr>
+          <w:ilvl w:val="0"/>
+          <w:numId w:val="22"/>
+        </w:numPr>
+        <w:spacing w:line="360" w:lineRule="auto"/>
+      </w:pPr>
+      <w:r>
+        <w:t xml:space="preserve">a valid color name - like </w:t>
+      </w:r>
+      <w:r>
+        <w:t>“</w:t>
+      </w:r>
+      <w:r>
+        <w:t>black</w:t>
+      </w:r>
+      <w:r>
+        <w:t>”</w:t>
+      </w:r>
+      <w:r>
+        <w:t xml:space="preserve"> </w:t>
+      </w:r>
+    </w:p>
+    <w:p>
+      <w:pPr>
+        <w:pStyle w:val="ListParagraph"/>
+        <w:numPr>
+          <w:ilvl w:val="0"/>
+          <w:numId w:val="22"/>
+        </w:numPr>
+        <w:spacing w:line="360" w:lineRule="auto"/>
+      </w:pPr>
+      <w:r>
+        <w:t xml:space="preserve">a HEX value - like </w:t>
+      </w:r>
+      <w:r>
+        <w:t>“</w:t>
+      </w:r>
+      <w:r>
+        <w:t>#00</w:t>
+      </w:r>
+      <w:r>
+        <w:t>3022</w:t>
+      </w:r>
+      <w:r>
+        <w:t>”</w:t>
+      </w:r>
+      <w:r>
+        <w:t xml:space="preserve"> </w:t>
+      </w:r>
+    </w:p>
+    <w:p>
+      <w:pPr>
+        <w:pStyle w:val="ListParagraph"/>
+        <w:numPr>
+          <w:ilvl w:val="0"/>
+          <w:numId w:val="22"/>
+        </w:numPr>
+        <w:spacing w:line="360" w:lineRule="auto"/>
+      </w:pPr>
+      <w:r>
+        <w:t xml:space="preserve">an RGB value - like </w:t>
+      </w:r>
+      <w:r>
+        <w:t>“</w:t>
+      </w:r>
+      <w:r>
+        <w:t>rgb(0,0,0)</w:t>
+      </w:r>
+      <w:r>
+        <w:t>”</w:t>
+      </w:r>
+    </w:p>
+    <w:p>
+      <w:pPr>
+        <w:keepNext/>
+        <w:spacing w:line="360" w:lineRule="auto"/>
+        <w:jc w:val="center"/>
+      </w:pPr>
+      <w:r>
         <w:rPr>
           <w:sz w:val="20"/>
           <w:szCs w:val="20"/>
         </w:rPr>
-      </w:pPr>
+        <w:drawing>
+          <wp:inline distT="0" distB="0" distL="0" distR="0" wp14:anchorId="34409317" wp14:editId="6003C11E">
+            <wp:extent cx="3486637" cy="895475"/>
+            <wp:effectExtent l="19050" t="19050" r="19050" b="19050"/>
+            <wp:docPr id="933274140" name="Picture 1"/>
+            <wp:cNvGraphicFramePr>
+              <a:graphicFrameLocks xmlns:a="http://schemas.openxmlformats.org/drawingml/2006/main" noChangeAspect="1"/>
+            </wp:cNvGraphicFramePr>
+            <a:graphic xmlns:a="http://schemas.openxmlformats.org/drawingml/2006/main">
+              <a:graphicData uri="http://schemas.openxmlformats.org/drawingml/2006/picture">
+                <pic:pic xmlns:pic="http://schemas.openxmlformats.org/drawingml/2006/picture">
+                  <pic:nvPicPr>
+                    <pic:cNvPr id="933274140" name=""/>
+                    <pic:cNvPicPr/>
+                  </pic:nvPicPr>
+                  <pic:blipFill>
+                    <a:blip r:embed="rId44"/>
+                    <a:stretch>
+                      <a:fillRect/>
+                    </a:stretch>
+                  </pic:blipFill>
+                  <pic:spPr>
+                    <a:xfrm>
+                      <a:off x="0" y="0"/>
+                      <a:ext cx="3486637" cy="895475"/>
+                    </a:xfrm>
+                    <a:prstGeom prst="rect">
+                      <a:avLst/>
+                    </a:prstGeom>
+                    <a:ln>
+                      <a:solidFill>
+                        <a:schemeClr val="tx1"/>
+                      </a:solidFill>
+                    </a:ln>
+                  </pic:spPr>
+                </pic:pic>
+              </a:graphicData>
+            </a:graphic>
+          </wp:inline>
+        </w:drawing>
+      </w:r>
+    </w:p>
+    <w:p>
+      <w:pPr>
+        <w:pStyle w:val="Caption"/>
+        <w:jc w:val="center"/>
+      </w:pPr>
+      <w:r>
+        <w:t xml:space="preserve">Figure </w:t>
+      </w:r>
+      <w:r>
+        <w:fldChar w:fldCharType="begin"/>
+      </w:r>
+      <w:r>
+        <w:instrText xml:space="preserve"> SEQ Figure \* ARABIC </w:instrText>
+      </w:r>
+      <w:r>
+        <w:fldChar w:fldCharType="separate"/>
+      </w:r>
+      <w:r>
+        <w:rPr>
+          <w:noProof/>
+        </w:rPr>
+        <w:t>33</w:t>
+      </w:r>
+      <w:r>
+        <w:fldChar w:fldCharType="end"/>
+      </w:r>
+      <w:r>
+        <w:t>: CSS background-color property</w:t>
+      </w:r>
+    </w:p>
+    <w:p>
+      <w:pPr>
+        <w:spacing w:line="360" w:lineRule="auto"/>
+      </w:pPr>
+      <w:r>
+        <w:t>Any of the three (3) methods you decide to choose will work just fine. Whether using a valid color name like “black” or using the hexadecimal value like “#00</w:t>
+      </w:r>
+      <w:r>
+        <w:t>3022</w:t>
+      </w:r>
+      <w:r>
+        <w:t xml:space="preserve">” or using RGB value like “rgb (0, 0, 0)” </w:t>
+      </w:r>
+    </w:p>
+    <w:p>
+      <w:pPr>
+        <w:spacing w:line="360" w:lineRule="auto"/>
+      </w:pPr>
+      <w:r>
+        <w:rPr>
+          <w:b/>
+          <w:bCs/>
+        </w:rPr>
+        <w:t>Note</w:t>
+      </w:r>
+      <w:r>
+        <w:t>: RGB stands for Red, Green and Blue.</w:t>
+      </w:r>
+    </w:p>
+    <w:p>
+      <w:pPr>
+        <w:spacing w:line="360" w:lineRule="auto"/>
+      </w:pPr>
+      <w:r>
+        <w:t xml:space="preserve">The </w:t>
+      </w:r>
+      <w:r>
+        <w:rPr>
+          <w:i/>
+          <w:iCs/>
+        </w:rPr>
+        <w:t>background-image</w:t>
+      </w:r>
+      <w:r>
+        <w:t xml:space="preserve"> property specifies an image to use as the background of an element. By default, the image is repeated so it covers the entire element. The background image for a page can be set as shown below</w:t>
+      </w:r>
+      <w:r>
+        <w:t>:</w:t>
+      </w:r>
+    </w:p>
+    <w:p>
+      <w:pPr>
+        <w:keepNext/>
+        <w:spacing w:line="360" w:lineRule="auto"/>
+        <w:jc w:val="center"/>
+      </w:pPr>
+      <w:r>
+        <w:drawing>
+          <wp:inline distT="0" distB="0" distL="0" distR="0" wp14:anchorId="610D2123" wp14:editId="6A60A7F7">
+            <wp:extent cx="4077269" cy="952633"/>
+            <wp:effectExtent l="19050" t="19050" r="19050" b="19050"/>
+            <wp:docPr id="1250452993" name="Picture 1"/>
+            <wp:cNvGraphicFramePr>
+              <a:graphicFrameLocks xmlns:a="http://schemas.openxmlformats.org/drawingml/2006/main" noChangeAspect="1"/>
+            </wp:cNvGraphicFramePr>
+            <a:graphic xmlns:a="http://schemas.openxmlformats.org/drawingml/2006/main">
+              <a:graphicData uri="http://schemas.openxmlformats.org/drawingml/2006/picture">
+                <pic:pic xmlns:pic="http://schemas.openxmlformats.org/drawingml/2006/picture">
+                  <pic:nvPicPr>
+                    <pic:cNvPr id="1250452993" name=""/>
+                    <pic:cNvPicPr/>
+                  </pic:nvPicPr>
+                  <pic:blipFill>
+                    <a:blip r:embed="rId45"/>
+                    <a:stretch>
+                      <a:fillRect/>
+                    </a:stretch>
+                  </pic:blipFill>
+                  <pic:spPr>
+                    <a:xfrm>
+                      <a:off x="0" y="0"/>
+                      <a:ext cx="4077269" cy="952633"/>
+                    </a:xfrm>
+                    <a:prstGeom prst="rect">
+                      <a:avLst/>
+                    </a:prstGeom>
+                    <a:ln>
+                      <a:solidFill>
+                        <a:schemeClr val="tx1"/>
+                      </a:solidFill>
+                    </a:ln>
+                  </pic:spPr>
+                </pic:pic>
+              </a:graphicData>
+            </a:graphic>
+          </wp:inline>
+        </w:drawing>
+      </w:r>
+    </w:p>
+    <w:p>
+      <w:pPr>
+        <w:pStyle w:val="Caption"/>
+        <w:jc w:val="center"/>
+      </w:pPr>
+      <w:r>
+        <w:t xml:space="preserve">Figure </w:t>
+      </w:r>
+      <w:r>
+        <w:fldChar w:fldCharType="begin"/>
+      </w:r>
+      <w:r>
+        <w:instrText xml:space="preserve"> SEQ Figure \* ARABIC </w:instrText>
+      </w:r>
+      <w:r>
+        <w:fldChar w:fldCharType="separate"/>
+      </w:r>
+      <w:r>
+        <w:rPr>
+          <w:noProof/>
+        </w:rPr>
+        <w:t>34</w:t>
+      </w:r>
+      <w:r>
+        <w:fldChar w:fldCharType="end"/>
+      </w:r>
+      <w:r>
+        <w:t>: CSS background-image property</w:t>
+      </w:r>
+    </w:p>
+    <w:p>
+      <w:pPr>
+        <w:spacing w:line="360" w:lineRule="auto"/>
+      </w:pPr>
+      <w:r>
+        <w:t xml:space="preserve">By default, the </w:t>
+      </w:r>
+      <w:r>
+        <w:rPr>
+          <w:i/>
+          <w:iCs/>
+        </w:rPr>
+        <w:t>background-image</w:t>
+      </w:r>
+      <w:r>
+        <w:t xml:space="preserve"> property repeats an image both horizontally and vertically. You can alter this behavior. If you want the image to repeat horizontally only, there is a property called </w:t>
+      </w:r>
+      <w:r>
+        <w:rPr>
+          <w:i/>
+          <w:iCs/>
+        </w:rPr>
+        <w:t>background-repeat</w:t>
+      </w:r>
+      <w:r>
+        <w:t xml:space="preserve"> with value of repeat-x. If you want the image to repeat vertically, </w:t>
+      </w:r>
+      <w:r>
+        <w:lastRenderedPageBreak/>
+        <w:t>change the value to repeat-y and if you don’t want the image to repeat, use the value of no-repeat as shown below</w:t>
+      </w:r>
+      <w:r>
+        <w:t>:</w:t>
+      </w:r>
+    </w:p>
+    <w:p>
+      <w:pPr>
+        <w:keepNext/>
+        <w:jc w:val="center"/>
+      </w:pPr>
+      <w:r>
+        <w:drawing>
+          <wp:inline distT="0" distB="0" distL="0" distR="0" wp14:anchorId="655BB788" wp14:editId="44832551">
+            <wp:extent cx="4134427" cy="1095528"/>
+            <wp:effectExtent l="19050" t="19050" r="19050" b="28575"/>
+            <wp:docPr id="1419229655" name="Picture 1"/>
+            <wp:cNvGraphicFramePr>
+              <a:graphicFrameLocks xmlns:a="http://schemas.openxmlformats.org/drawingml/2006/main" noChangeAspect="1"/>
+            </wp:cNvGraphicFramePr>
+            <a:graphic xmlns:a="http://schemas.openxmlformats.org/drawingml/2006/main">
+              <a:graphicData uri="http://schemas.openxmlformats.org/drawingml/2006/picture">
+                <pic:pic xmlns:pic="http://schemas.openxmlformats.org/drawingml/2006/picture">
+                  <pic:nvPicPr>
+                    <pic:cNvPr id="1419229655" name=""/>
+                    <pic:cNvPicPr/>
+                  </pic:nvPicPr>
+                  <pic:blipFill>
+                    <a:blip r:embed="rId46"/>
+                    <a:stretch>
+                      <a:fillRect/>
+                    </a:stretch>
+                  </pic:blipFill>
+                  <pic:spPr>
+                    <a:xfrm>
+                      <a:off x="0" y="0"/>
+                      <a:ext cx="4134427" cy="1095528"/>
+                    </a:xfrm>
+                    <a:prstGeom prst="rect">
+                      <a:avLst/>
+                    </a:prstGeom>
+                    <a:ln>
+                      <a:solidFill>
+                        <a:schemeClr val="tx1"/>
+                      </a:solidFill>
+                    </a:ln>
+                  </pic:spPr>
+                </pic:pic>
+              </a:graphicData>
+            </a:graphic>
+          </wp:inline>
+        </w:drawing>
+      </w:r>
+    </w:p>
+    <w:p>
+      <w:pPr>
+        <w:pStyle w:val="Caption"/>
+        <w:jc w:val="center"/>
+      </w:pPr>
+      <w:r>
+        <w:t xml:space="preserve">Figure </w:t>
+      </w:r>
+      <w:r>
+        <w:fldChar w:fldCharType="begin"/>
+      </w:r>
+      <w:r>
+        <w:instrText xml:space="preserve"> SEQ Figure \* ARABIC </w:instrText>
+      </w:r>
+      <w:r>
+        <w:fldChar w:fldCharType="separate"/>
+      </w:r>
+      <w:r>
+        <w:rPr>
+          <w:noProof/>
+        </w:rPr>
+        <w:t>35</w:t>
+      </w:r>
+      <w:r>
+        <w:fldChar w:fldCharType="end"/>
+      </w:r>
+      <w:r>
+        <w:t>: CSS background-repeat property</w:t>
+      </w:r>
+    </w:p>
+    <w:p>
+      <w:pPr>
+        <w:spacing w:line="360" w:lineRule="auto"/>
+      </w:pPr>
+      <w:r>
+        <w:t>In some scenarios, the background image might disturb the text on the website or make them not visible.</w:t>
+      </w:r>
+      <w:r>
+        <w:t xml:space="preserve"> You </w:t>
+      </w:r>
+      <w:r>
+        <w:t xml:space="preserve">can alter the position of the image using the </w:t>
+      </w:r>
+      <w:r>
+        <w:rPr>
+          <w:i/>
+          <w:iCs/>
+        </w:rPr>
+        <w:t>background-position</w:t>
+      </w:r>
+      <w:r>
+        <w:t xml:space="preserve"> property. You can get it a value of “right top”, “right bottom”, “left top” or “right top” depending on the position you want to the image to appear</w:t>
+      </w:r>
+      <w:r>
+        <w:t xml:space="preserve"> as shown below:</w:t>
+      </w:r>
+    </w:p>
+    <w:p>
+      <w:pPr>
+        <w:keepNext/>
+        <w:spacing w:line="360" w:lineRule="auto"/>
+        <w:jc w:val="center"/>
+      </w:pPr>
+      <w:r>
+        <w:drawing>
+          <wp:inline distT="0" distB="0" distL="0" distR="0" wp14:anchorId="0627DCA8" wp14:editId="37CA7D1E">
+            <wp:extent cx="4096322" cy="1305107"/>
+            <wp:effectExtent l="19050" t="19050" r="19050" b="28575"/>
+            <wp:docPr id="999975874" name="Picture 1"/>
+            <wp:cNvGraphicFramePr>
+              <a:graphicFrameLocks xmlns:a="http://schemas.openxmlformats.org/drawingml/2006/main" noChangeAspect="1"/>
+            </wp:cNvGraphicFramePr>
+            <a:graphic xmlns:a="http://schemas.openxmlformats.org/drawingml/2006/main">
+              <a:graphicData uri="http://schemas.openxmlformats.org/drawingml/2006/picture">
+                <pic:pic xmlns:pic="http://schemas.openxmlformats.org/drawingml/2006/picture">
+                  <pic:nvPicPr>
+                    <pic:cNvPr id="999975874" name=""/>
+                    <pic:cNvPicPr/>
+                  </pic:nvPicPr>
+                  <pic:blipFill>
+                    <a:blip r:embed="rId47"/>
+                    <a:stretch>
+                      <a:fillRect/>
+                    </a:stretch>
+                  </pic:blipFill>
+                  <pic:spPr>
+                    <a:xfrm>
+                      <a:off x="0" y="0"/>
+                      <a:ext cx="4096322" cy="1305107"/>
+                    </a:xfrm>
+                    <a:prstGeom prst="rect">
+                      <a:avLst/>
+                    </a:prstGeom>
+                    <a:ln>
+                      <a:solidFill>
+                        <a:schemeClr val="tx1"/>
+                      </a:solidFill>
+                    </a:ln>
+                  </pic:spPr>
+                </pic:pic>
+              </a:graphicData>
+            </a:graphic>
+          </wp:inline>
+        </w:drawing>
+      </w:r>
+    </w:p>
+    <w:p>
+      <w:pPr>
+        <w:pStyle w:val="Caption"/>
+        <w:jc w:val="center"/>
+      </w:pPr>
+      <w:r>
+        <w:t xml:space="preserve">Figure </w:t>
+      </w:r>
+      <w:r>
+        <w:fldChar w:fldCharType="begin"/>
+      </w:r>
+      <w:r>
+        <w:instrText xml:space="preserve"> SEQ Figure \* ARABIC </w:instrText>
+      </w:r>
+      <w:r>
+        <w:fldChar w:fldCharType="separate"/>
+      </w:r>
+      <w:r>
+        <w:rPr>
+          <w:noProof/>
+        </w:rPr>
+        <w:t>36</w:t>
+      </w:r>
+      <w:r>
+        <w:fldChar w:fldCharType="end"/>
+      </w:r>
+      <w:r>
+        <w:t>: CSS background-position property</w:t>
+      </w:r>
+    </w:p>
+    <w:p>
+      <w:pPr>
+        <w:spacing w:line="360" w:lineRule="auto"/>
+      </w:pPr>
+      <w:r>
+        <w:t xml:space="preserve">To specify that the background image should be fixed (will not scroll with the rest of the page), use the </w:t>
+      </w:r>
+      <w:r>
+        <w:rPr>
+          <w:i/>
+          <w:iCs/>
+        </w:rPr>
+        <w:t>background-attachment</w:t>
+      </w:r>
+      <w:r>
+        <w:t xml:space="preserve"> property as shown below</w:t>
+      </w:r>
+      <w:r>
+        <w:t>:</w:t>
+      </w:r>
+    </w:p>
+    <w:p>
+      <w:pPr>
+        <w:keepNext/>
+        <w:jc w:val="center"/>
+      </w:pPr>
+      <w:r>
+        <w:drawing>
+          <wp:inline distT="0" distB="0" distL="0" distR="0" wp14:anchorId="292A8BE8" wp14:editId="51710D93">
+            <wp:extent cx="4163006" cy="1467055"/>
+            <wp:effectExtent l="19050" t="19050" r="9525" b="19050"/>
+            <wp:docPr id="1295558763" name="Picture 1"/>
+            <wp:cNvGraphicFramePr>
+              <a:graphicFrameLocks xmlns:a="http://schemas.openxmlformats.org/drawingml/2006/main" noChangeAspect="1"/>
+            </wp:cNvGraphicFramePr>
+            <a:graphic xmlns:a="http://schemas.openxmlformats.org/drawingml/2006/main">
+              <a:graphicData uri="http://schemas.openxmlformats.org/drawingml/2006/picture">
+                <pic:pic xmlns:pic="http://schemas.openxmlformats.org/drawingml/2006/picture">
+                  <pic:nvPicPr>
+                    <pic:cNvPr id="1295558763" name=""/>
+                    <pic:cNvPicPr/>
+                  </pic:nvPicPr>
+                  <pic:blipFill>
+                    <a:blip r:embed="rId48"/>
+                    <a:stretch>
+                      <a:fillRect/>
+                    </a:stretch>
+                  </pic:blipFill>
+                  <pic:spPr>
+                    <a:xfrm>
+                      <a:off x="0" y="0"/>
+                      <a:ext cx="4163006" cy="1467055"/>
+                    </a:xfrm>
+                    <a:prstGeom prst="rect">
+                      <a:avLst/>
+                    </a:prstGeom>
+                    <a:ln>
+                      <a:solidFill>
+                        <a:schemeClr val="tx1"/>
+                      </a:solidFill>
+                    </a:ln>
+                  </pic:spPr>
+                </pic:pic>
+              </a:graphicData>
+            </a:graphic>
+          </wp:inline>
+        </w:drawing>
+      </w:r>
+    </w:p>
+    <w:p>
+      <w:pPr>
+        <w:pStyle w:val="Caption"/>
+        <w:jc w:val="center"/>
+      </w:pPr>
+      <w:r>
+        <w:t xml:space="preserve">Figure </w:t>
+      </w:r>
+      <w:r>
+        <w:fldChar w:fldCharType="begin"/>
+      </w:r>
+      <w:r>
+        <w:instrText xml:space="preserve"> SEQ Figure \* ARABIC </w:instrText>
+      </w:r>
+      <w:r>
+        <w:fldChar w:fldCharType="separate"/>
+      </w:r>
+      <w:r>
+        <w:rPr>
+          <w:noProof/>
+        </w:rPr>
+        <w:t>37</w:t>
+      </w:r>
+      <w:r>
+        <w:fldChar w:fldCharType="end"/>
+      </w:r>
+      <w:r>
+        <w:t>: CSS background-attachment property</w:t>
+      </w:r>
+    </w:p>
+    <w:p>
+      <w:pPr>
+        <w:spacing w:line="360" w:lineRule="auto"/>
+      </w:pPr>
+      <w:r>
+        <w:lastRenderedPageBreak/>
+        <w:t>To shorten the code, it is also possible to specify all the background properties in one single property. This is called a shorthand property. The shorthand property for background is background as shown below</w:t>
+      </w:r>
+      <w:r>
+        <w:t xml:space="preserve">: </w:t>
+      </w:r>
+    </w:p>
+    <w:p>
+      <w:pPr>
+        <w:keepNext/>
+        <w:spacing w:line="360" w:lineRule="auto"/>
+        <w:jc w:val="center"/>
+      </w:pPr>
+      <w:r>
+        <w:drawing>
+          <wp:inline distT="0" distB="0" distL="0" distR="0" wp14:anchorId="49904A12" wp14:editId="6152DAA2">
+            <wp:extent cx="5943600" cy="763905"/>
+            <wp:effectExtent l="19050" t="19050" r="19050" b="17145"/>
+            <wp:docPr id="1069971110" name="Picture 1"/>
+            <wp:cNvGraphicFramePr>
+              <a:graphicFrameLocks xmlns:a="http://schemas.openxmlformats.org/drawingml/2006/main" noChangeAspect="1"/>
+            </wp:cNvGraphicFramePr>
+            <a:graphic xmlns:a="http://schemas.openxmlformats.org/drawingml/2006/main">
+              <a:graphicData uri="http://schemas.openxmlformats.org/drawingml/2006/picture">
+                <pic:pic xmlns:pic="http://schemas.openxmlformats.org/drawingml/2006/picture">
+                  <pic:nvPicPr>
+                    <pic:cNvPr id="1069971110" name=""/>
+                    <pic:cNvPicPr/>
+                  </pic:nvPicPr>
+                  <pic:blipFill>
+                    <a:blip r:embed="rId49"/>
+                    <a:stretch>
+                      <a:fillRect/>
+                    </a:stretch>
+                  </pic:blipFill>
+                  <pic:spPr>
+                    <a:xfrm>
+                      <a:off x="0" y="0"/>
+                      <a:ext cx="5943600" cy="763905"/>
+                    </a:xfrm>
+                    <a:prstGeom prst="rect">
+                      <a:avLst/>
+                    </a:prstGeom>
+                    <a:ln>
+                      <a:solidFill>
+                        <a:schemeClr val="tx1"/>
+                      </a:solidFill>
+                    </a:ln>
+                  </pic:spPr>
+                </pic:pic>
+              </a:graphicData>
+            </a:graphic>
+          </wp:inline>
+        </w:drawing>
+      </w:r>
+    </w:p>
+    <w:p>
+      <w:pPr>
+        <w:pStyle w:val="Caption"/>
+        <w:jc w:val="center"/>
+      </w:pPr>
+      <w:r>
+        <w:t xml:space="preserve">Figure </w:t>
+      </w:r>
+      <w:r>
+        <w:fldChar w:fldCharType="begin"/>
+      </w:r>
+      <w:r>
+        <w:instrText xml:space="preserve"> SEQ Figure \* ARABIC </w:instrText>
+      </w:r>
+      <w:r>
+        <w:fldChar w:fldCharType="separate"/>
+      </w:r>
+      <w:r>
+        <w:rPr>
+          <w:noProof/>
+        </w:rPr>
+        <w:t>38</w:t>
+      </w:r>
+      <w:r>
+        <w:fldChar w:fldCharType="end"/>
+      </w:r>
+      <w:r>
+        <w:t>: CSS background shorthand property</w:t>
+      </w:r>
     </w:p>
     <w:p/>
     <w:p/>
@@ -14907,9 +16606,6 @@
     <w:p/>
     <w:p/>
     <w:p/>
-    <w:p/>
-    <w:p/>
-    <w:p/>
     <w:p>
       <w:pPr>
         <w:pStyle w:val="Heading1"/>
@@ -14917,7 +16613,6 @@
       </w:pPr>
       <w:bookmarkStart w:id="68" w:name="_Toc182672346"/>
       <w:r>
-        <w:lastRenderedPageBreak/>
         <w:t>References</w:t>
       </w:r>
       <w:bookmarkEnd w:id="68"/>
@@ -14935,7 +16630,7 @@
           <w:szCs w:val="24"/>
         </w:rPr>
       </w:pPr>
-      <w:hyperlink r:id="rId43" w:history="1">
+      <w:hyperlink r:id="rId50" w:history="1">
         <w:r>
           <w:rPr>
             <w:rStyle w:val="Hyperlink"/>
@@ -14959,7 +16654,7 @@
           <w:szCs w:val="24"/>
         </w:rPr>
       </w:pPr>
-      <w:hyperlink r:id="rId44" w:history="1">
+      <w:hyperlink r:id="rId51" w:history="1">
         <w:r>
           <w:rPr>
             <w:rStyle w:val="Hyperlink"/>
@@ -14983,7 +16678,7 @@
           <w:szCs w:val="24"/>
         </w:rPr>
       </w:pPr>
-      <w:hyperlink r:id="rId45" w:history="1">
+      <w:hyperlink r:id="rId52" w:history="1">
         <w:r>
           <w:rPr>
             <w:rStyle w:val="Hyperlink"/>
@@ -15014,7 +16709,7 @@
           <w:szCs w:val="24"/>
         </w:rPr>
       </w:pPr>
-      <w:hyperlink r:id="rId46" w:history="1">
+      <w:hyperlink r:id="rId53" w:history="1">
         <w:r>
           <w:rPr>
             <w:rStyle w:val="Hyperlink"/>
@@ -15038,7 +16733,7 @@
           <w:szCs w:val="24"/>
         </w:rPr>
       </w:pPr>
-      <w:hyperlink r:id="rId47" w:history="1">
+      <w:hyperlink r:id="rId54" w:history="1">
         <w:r>
           <w:rPr>
             <w:rStyle w:val="Hyperlink"/>
@@ -15065,7 +16760,7 @@
           <w:u w:val="none"/>
         </w:rPr>
       </w:pPr>
-      <w:hyperlink r:id="rId48" w:history="1">
+      <w:hyperlink r:id="rId55" w:history="1">
         <w:r>
           <w:rPr>
             <w:rStyle w:val="Hyperlink"/>
@@ -15092,7 +16787,7 @@
           <w:u w:val="none"/>
         </w:rPr>
       </w:pPr>
-      <w:hyperlink r:id="rId49" w:history="1">
+      <w:hyperlink r:id="rId56" w:history="1">
         <w:r>
           <w:rPr>
             <w:rStyle w:val="Hyperlink"/>
@@ -15126,7 +16821,7 @@
           <w:szCs w:val="24"/>
         </w:rPr>
       </w:pPr>
-      <w:hyperlink r:id="rId50" w:history="1">
+      <w:hyperlink r:id="rId57" w:history="1">
         <w:r>
           <w:rPr>
             <w:rStyle w:val="Hyperlink"/>
@@ -15150,7 +16845,7 @@
           <w:szCs w:val="24"/>
         </w:rPr>
       </w:pPr>
-      <w:hyperlink r:id="rId51" w:history="1">
+      <w:hyperlink r:id="rId58" w:history="1">
         <w:r>
           <w:rPr>
             <w:rStyle w:val="Hyperlink"/>
@@ -15195,7 +16890,7 @@
           <w:szCs w:val="24"/>
         </w:rPr>
       </w:pPr>
-      <w:hyperlink r:id="rId52" w:history="1">
+      <w:hyperlink r:id="rId59" w:history="1">
         <w:r>
           <w:rPr>
             <w:rStyle w:val="Hyperlink"/>
@@ -15226,7 +16921,7 @@
           <w:szCs w:val="24"/>
         </w:rPr>
       </w:pPr>
-      <w:hyperlink r:id="rId53" w:history="1">
+      <w:hyperlink r:id="rId60" w:history="1">
         <w:r>
           <w:rPr>
             <w:rStyle w:val="Hyperlink"/>
@@ -15257,10 +16952,27 @@
           <w:szCs w:val="24"/>
         </w:rPr>
       </w:pPr>
+      <w:hyperlink r:id="rId61" w:history="1">
+        <w:r>
+          <w:rPr>
+            <w:rStyle w:val="Hyperlink"/>
+            <w:rFonts w:cs="Times New Roman"/>
+            <w:szCs w:val="24"/>
+          </w:rPr>
+          <w:t>https://www.w3schools.com/css/css_background.asp</w:t>
+        </w:r>
+      </w:hyperlink>
+      <w:r>
+        <w:rPr>
+          <w:rFonts w:cs="Times New Roman"/>
+          <w:szCs w:val="24"/>
+        </w:rPr>
+        <w:t xml:space="preserve"> </w:t>
+      </w:r>
     </w:p>
     <w:sectPr>
-      <w:headerReference w:type="default" r:id="rId54"/>
-      <w:footerReference w:type="default" r:id="rId55"/>
+      <w:headerReference w:type="default" r:id="rId62"/>
+      <w:footerReference w:type="default" r:id="rId63"/>
       <w:pgSz w:w="12240" w:h="15840"/>
       <w:pgMar w:top="1440" w:right="1440" w:bottom="1440" w:left="1440" w:header="720" w:footer="720" w:gutter="0"/>
       <w:cols w:space="720"/>
@@ -15505,6 +17217,119 @@
 <file path=word/numbering.xml><?xml version="1.0" encoding="utf-8"?>
 <w:numbering xmlns:wpc="http://schemas.microsoft.com/office/word/2010/wordprocessingCanvas" xmlns:cx="http://schemas.microsoft.com/office/drawing/2014/chartex" xmlns:cx1="http://schemas.microsoft.com/office/drawing/2015/9/8/chartex" xmlns:cx2="http://schemas.microsoft.com/office/drawing/2015/10/21/chartex" xmlns:cx3="http://schemas.microsoft.com/office/drawing/2016/5/9/chartex" xmlns:cx4="http://schemas.microsoft.com/office/drawing/2016/5/10/chartex" xmlns:cx5="http://schemas.microsoft.com/office/drawing/2016/5/11/chartex" xmlns:cx6="http://schemas.microsoft.com/office/drawing/2016/5/12/chartex" xmlns:cx7="http://schemas.microsoft.com/office/drawing/2016/5/13/chartex" xmlns:cx8="http://schemas.microsoft.com/office/drawing/2016/5/14/chartex" xmlns:mc="http://schemas.openxmlformats.org/markup-compatibility/2006" xmlns:aink="http://schemas.microsoft.com/office/drawing/2016/ink" xmlns:am3d="http://schemas.microsoft.com/office/drawing/2017/model3d" xmlns:o="urn:schemas-microsoft-com:office:office" xmlns:oel="http://schemas.microsoft.com/office/2019/extlst" xmlns:r="http://schemas.openxmlformats.org/officeDocument/2006/relationships" xmlns:m="http://schemas.openxmlformats.org/officeDocument/2006/math" xmlns:v="urn:schemas-microsoft-com:vml" xmlns:wp14="http://schemas.microsoft.com/office/word/2010/wordprocessingDrawing" xmlns:wp="http://schemas.openxmlformats.org/drawingml/2006/wordprocessingDrawing" xmlns:w10="urn:schemas-microsoft-com:office:word" xmlns:w="http://schemas.openxmlformats.org/wordprocessingml/2006/main" xmlns:w14="http://schemas.microsoft.com/office/word/2010/wordml" xmlns:w15="http://schemas.microsoft.com/office/word/2012/wordml" xmlns:w16cex="http://schemas.microsoft.com/office/word/2018/wordml/cex" xmlns:w16cid="http://schemas.microsoft.com/office/word/2016/wordml/cid" xmlns:w16="http://schemas.microsoft.com/office/word/2018/wordml" xmlns:w16du="http://schemas.microsoft.com/office/word/2023/wordml/word16du" xmlns:w16sdtdh="http://schemas.microsoft.com/office/word/2020/wordml/sdtdatahash" xmlns:w16se="http://schemas.microsoft.com/office/word/2015/wordml/symex" xmlns:wpg="http://schemas.microsoft.com/office/word/2010/wordprocessingGroup" xmlns:wpi="http://schemas.microsoft.com/office/word/2010/wordprocessingInk" xmlns:wne="http://schemas.microsoft.com/office/word/2006/wordml" xmlns:wps="http://schemas.microsoft.com/office/word/2010/wordprocessingShape" mc:Ignorable="w14 w15 w16se w16cid w16 w16cex w16sdtdh w16du wp14">
   <w:abstractNum w:abstractNumId="0" w15:restartNumberingAfterBreak="0">
+    <w:nsid w:val="02AB07D2"/>
+    <w:multiLevelType w:val="hybridMultilevel"/>
+    <w:tmpl w:val="5E4292FE"/>
+    <w:lvl w:ilvl="0" w:tplc="04090001">
+      <w:start w:val="1"/>
+      <w:numFmt w:val="bullet"/>
+      <w:lvlText w:val=""/>
+      <w:lvlJc w:val="left"/>
+      <w:pPr>
+        <w:ind w:left="720" w:hanging="360"/>
+      </w:pPr>
+      <w:rPr>
+        <w:rFonts w:ascii="Symbol" w:hAnsi="Symbol" w:hint="default"/>
+      </w:rPr>
+    </w:lvl>
+    <w:lvl w:ilvl="1" w:tplc="04090003" w:tentative="1">
+      <w:start w:val="1"/>
+      <w:numFmt w:val="bullet"/>
+      <w:lvlText w:val="o"/>
+      <w:lvlJc w:val="left"/>
+      <w:pPr>
+        <w:ind w:left="1440" w:hanging="360"/>
+      </w:pPr>
+      <w:rPr>
+        <w:rFonts w:ascii="Courier New" w:hAnsi="Courier New" w:cs="Courier New" w:hint="default"/>
+      </w:rPr>
+    </w:lvl>
+    <w:lvl w:ilvl="2" w:tplc="04090005" w:tentative="1">
+      <w:start w:val="1"/>
+      <w:numFmt w:val="bullet"/>
+      <w:lvlText w:val=""/>
+      <w:lvlJc w:val="left"/>
+      <w:pPr>
+        <w:ind w:left="2160" w:hanging="360"/>
+      </w:pPr>
+      <w:rPr>
+        <w:rFonts w:ascii="Wingdings" w:hAnsi="Wingdings" w:hint="default"/>
+      </w:rPr>
+    </w:lvl>
+    <w:lvl w:ilvl="3" w:tplc="04090001" w:tentative="1">
+      <w:start w:val="1"/>
+      <w:numFmt w:val="bullet"/>
+      <w:lvlText w:val=""/>
+      <w:lvlJc w:val="left"/>
+      <w:pPr>
+        <w:ind w:left="2880" w:hanging="360"/>
+      </w:pPr>
+      <w:rPr>
+        <w:rFonts w:ascii="Symbol" w:hAnsi="Symbol" w:hint="default"/>
+      </w:rPr>
+    </w:lvl>
+    <w:lvl w:ilvl="4" w:tplc="04090003" w:tentative="1">
+      <w:start w:val="1"/>
+      <w:numFmt w:val="bullet"/>
+      <w:lvlText w:val="o"/>
+      <w:lvlJc w:val="left"/>
+      <w:pPr>
+        <w:ind w:left="3600" w:hanging="360"/>
+      </w:pPr>
+      <w:rPr>
+        <w:rFonts w:ascii="Courier New" w:hAnsi="Courier New" w:cs="Courier New" w:hint="default"/>
+      </w:rPr>
+    </w:lvl>
+    <w:lvl w:ilvl="5" w:tplc="04090005" w:tentative="1">
+      <w:start w:val="1"/>
+      <w:numFmt w:val="bullet"/>
+      <w:lvlText w:val=""/>
+      <w:lvlJc w:val="left"/>
+      <w:pPr>
+        <w:ind w:left="4320" w:hanging="360"/>
+      </w:pPr>
+      <w:rPr>
+        <w:rFonts w:ascii="Wingdings" w:hAnsi="Wingdings" w:hint="default"/>
+      </w:rPr>
+    </w:lvl>
+    <w:lvl w:ilvl="6" w:tplc="04090001" w:tentative="1">
+      <w:start w:val="1"/>
+      <w:numFmt w:val="bullet"/>
+      <w:lvlText w:val=""/>
+      <w:lvlJc w:val="left"/>
+      <w:pPr>
+        <w:ind w:left="5040" w:hanging="360"/>
+      </w:pPr>
+      <w:rPr>
+        <w:rFonts w:ascii="Symbol" w:hAnsi="Symbol" w:hint="default"/>
+      </w:rPr>
+    </w:lvl>
+    <w:lvl w:ilvl="7" w:tplc="04090003" w:tentative="1">
+      <w:start w:val="1"/>
+      <w:numFmt w:val="bullet"/>
+      <w:lvlText w:val="o"/>
+      <w:lvlJc w:val="left"/>
+      <w:pPr>
+        <w:ind w:left="5760" w:hanging="360"/>
+      </w:pPr>
+      <w:rPr>
+        <w:rFonts w:ascii="Courier New" w:hAnsi="Courier New" w:cs="Courier New" w:hint="default"/>
+      </w:rPr>
+    </w:lvl>
+    <w:lvl w:ilvl="8" w:tplc="04090005" w:tentative="1">
+      <w:start w:val="1"/>
+      <w:numFmt w:val="bullet"/>
+      <w:lvlText w:val=""/>
+      <w:lvlJc w:val="left"/>
+      <w:pPr>
+        <w:ind w:left="6480" w:hanging="360"/>
+      </w:pPr>
+      <w:rPr>
+        <w:rFonts w:ascii="Wingdings" w:hAnsi="Wingdings" w:hint="default"/>
+      </w:rPr>
+    </w:lvl>
+  </w:abstractNum>
+  <w:abstractNum w:abstractNumId="1" w15:restartNumberingAfterBreak="0">
     <w:nsid w:val="074A54DE"/>
     <w:multiLevelType w:val="hybridMultilevel"/>
     <w:tmpl w:val="C6A66122"/>
@@ -15593,7 +17418,7 @@
       </w:pPr>
     </w:lvl>
   </w:abstractNum>
-  <w:abstractNum w:abstractNumId="1" w15:restartNumberingAfterBreak="0">
+  <w:abstractNum w:abstractNumId="2" w15:restartNumberingAfterBreak="0">
     <w:nsid w:val="07836326"/>
     <w:multiLevelType w:val="hybridMultilevel"/>
     <w:tmpl w:val="784ED430"/>
@@ -15682,7 +17507,7 @@
       </w:pPr>
     </w:lvl>
   </w:abstractNum>
-  <w:abstractNum w:abstractNumId="2" w15:restartNumberingAfterBreak="0">
+  <w:abstractNum w:abstractNumId="3" w15:restartNumberingAfterBreak="0">
     <w:nsid w:val="09717532"/>
     <w:multiLevelType w:val="hybridMultilevel"/>
     <w:tmpl w:val="C834EB68"/>
@@ -15771,7 +17596,7 @@
       </w:pPr>
     </w:lvl>
   </w:abstractNum>
-  <w:abstractNum w:abstractNumId="3" w15:restartNumberingAfterBreak="0">
+  <w:abstractNum w:abstractNumId="4" w15:restartNumberingAfterBreak="0">
     <w:nsid w:val="0AF100CA"/>
     <w:multiLevelType w:val="hybridMultilevel"/>
     <w:tmpl w:val="39C805FA"/>
@@ -15860,7 +17685,7 @@
       </w:pPr>
     </w:lvl>
   </w:abstractNum>
-  <w:abstractNum w:abstractNumId="4" w15:restartNumberingAfterBreak="0">
+  <w:abstractNum w:abstractNumId="5" w15:restartNumberingAfterBreak="0">
     <w:nsid w:val="1E985F1B"/>
     <w:multiLevelType w:val="hybridMultilevel"/>
     <w:tmpl w:val="959CFA8A"/>
@@ -15946,7 +17771,7 @@
       </w:pPr>
     </w:lvl>
   </w:abstractNum>
-  <w:abstractNum w:abstractNumId="5" w15:restartNumberingAfterBreak="0">
+  <w:abstractNum w:abstractNumId="6" w15:restartNumberingAfterBreak="0">
     <w:nsid w:val="3F4152C0"/>
     <w:multiLevelType w:val="hybridMultilevel"/>
     <w:tmpl w:val="EB8012D8"/>
@@ -16035,7 +17860,7 @@
       </w:pPr>
     </w:lvl>
   </w:abstractNum>
-  <w:abstractNum w:abstractNumId="6" w15:restartNumberingAfterBreak="0">
+  <w:abstractNum w:abstractNumId="7" w15:restartNumberingAfterBreak="0">
     <w:nsid w:val="416F7DC4"/>
     <w:multiLevelType w:val="hybridMultilevel"/>
     <w:tmpl w:val="2D8464F8"/>
@@ -16124,7 +17949,7 @@
       </w:pPr>
     </w:lvl>
   </w:abstractNum>
-  <w:abstractNum w:abstractNumId="7" w15:restartNumberingAfterBreak="0">
+  <w:abstractNum w:abstractNumId="8" w15:restartNumberingAfterBreak="0">
     <w:nsid w:val="475E18BF"/>
     <w:multiLevelType w:val="hybridMultilevel"/>
     <w:tmpl w:val="5C7A1AA4"/>
@@ -16237,7 +18062,7 @@
       </w:rPr>
     </w:lvl>
   </w:abstractNum>
-  <w:abstractNum w:abstractNumId="8" w15:restartNumberingAfterBreak="0">
+  <w:abstractNum w:abstractNumId="9" w15:restartNumberingAfterBreak="0">
     <w:nsid w:val="4F71615D"/>
     <w:multiLevelType w:val="hybridMultilevel"/>
     <w:tmpl w:val="61D6B49A"/>
@@ -16327,7 +18152,7 @@
       </w:pPr>
     </w:lvl>
   </w:abstractNum>
-  <w:abstractNum w:abstractNumId="9" w15:restartNumberingAfterBreak="0">
+  <w:abstractNum w:abstractNumId="10" w15:restartNumberingAfterBreak="0">
     <w:nsid w:val="52CC1DF7"/>
     <w:multiLevelType w:val="hybridMultilevel"/>
     <w:tmpl w:val="0A940D14"/>
@@ -16416,7 +18241,7 @@
       </w:pPr>
     </w:lvl>
   </w:abstractNum>
-  <w:abstractNum w:abstractNumId="10" w15:restartNumberingAfterBreak="0">
+  <w:abstractNum w:abstractNumId="11" w15:restartNumberingAfterBreak="0">
     <w:nsid w:val="562D5149"/>
     <w:multiLevelType w:val="hybridMultilevel"/>
     <w:tmpl w:val="7F3C828A"/>
@@ -16505,7 +18330,7 @@
       </w:pPr>
     </w:lvl>
   </w:abstractNum>
-  <w:abstractNum w:abstractNumId="11" w15:restartNumberingAfterBreak="0">
+  <w:abstractNum w:abstractNumId="12" w15:restartNumberingAfterBreak="0">
     <w:nsid w:val="56EF648E"/>
     <w:multiLevelType w:val="hybridMultilevel"/>
     <w:tmpl w:val="61D6B49A"/>
@@ -16595,7 +18420,7 @@
       </w:pPr>
     </w:lvl>
   </w:abstractNum>
-  <w:abstractNum w:abstractNumId="12" w15:restartNumberingAfterBreak="0">
+  <w:abstractNum w:abstractNumId="13" w15:restartNumberingAfterBreak="0">
     <w:nsid w:val="5D177CB9"/>
     <w:multiLevelType w:val="hybridMultilevel"/>
     <w:tmpl w:val="3BF4695E"/>
@@ -16708,7 +18533,7 @@
       </w:rPr>
     </w:lvl>
   </w:abstractNum>
-  <w:abstractNum w:abstractNumId="13" w15:restartNumberingAfterBreak="0">
+  <w:abstractNum w:abstractNumId="14" w15:restartNumberingAfterBreak="0">
     <w:nsid w:val="612E667C"/>
     <w:multiLevelType w:val="multilevel"/>
     <w:tmpl w:val="E2D2377E"/>
@@ -16857,7 +18682,7 @@
       </w:rPr>
     </w:lvl>
   </w:abstractNum>
-  <w:abstractNum w:abstractNumId="14" w15:restartNumberingAfterBreak="0">
+  <w:abstractNum w:abstractNumId="15" w15:restartNumberingAfterBreak="0">
     <w:nsid w:val="68E90F10"/>
     <w:multiLevelType w:val="hybridMultilevel"/>
     <w:tmpl w:val="1B8AEE0A"/>
@@ -16970,7 +18795,7 @@
       </w:rPr>
     </w:lvl>
   </w:abstractNum>
-  <w:abstractNum w:abstractNumId="15" w15:restartNumberingAfterBreak="0">
+  <w:abstractNum w:abstractNumId="16" w15:restartNumberingAfterBreak="0">
     <w:nsid w:val="6C4E4786"/>
     <w:multiLevelType w:val="hybridMultilevel"/>
     <w:tmpl w:val="FC3C1F10"/>
@@ -17059,7 +18884,7 @@
       </w:pPr>
     </w:lvl>
   </w:abstractNum>
-  <w:abstractNum w:abstractNumId="16" w15:restartNumberingAfterBreak="0">
+  <w:abstractNum w:abstractNumId="17" w15:restartNumberingAfterBreak="0">
     <w:nsid w:val="6FE20188"/>
     <w:multiLevelType w:val="hybridMultilevel"/>
     <w:tmpl w:val="F9FA97F2"/>
@@ -17145,7 +18970,7 @@
       </w:pPr>
     </w:lvl>
   </w:abstractNum>
-  <w:abstractNum w:abstractNumId="17" w15:restartNumberingAfterBreak="0">
+  <w:abstractNum w:abstractNumId="18" w15:restartNumberingAfterBreak="0">
     <w:nsid w:val="711A3132"/>
     <w:multiLevelType w:val="hybridMultilevel"/>
     <w:tmpl w:val="982C402C"/>
@@ -17234,7 +19059,7 @@
       </w:pPr>
     </w:lvl>
   </w:abstractNum>
-  <w:abstractNum w:abstractNumId="18" w15:restartNumberingAfterBreak="0">
+  <w:abstractNum w:abstractNumId="19" w15:restartNumberingAfterBreak="0">
     <w:nsid w:val="78DE1E26"/>
     <w:multiLevelType w:val="hybridMultilevel"/>
     <w:tmpl w:val="F93C11CE"/>
@@ -17323,7 +19148,7 @@
       </w:pPr>
     </w:lvl>
   </w:abstractNum>
-  <w:abstractNum w:abstractNumId="19" w15:restartNumberingAfterBreak="0">
+  <w:abstractNum w:abstractNumId="20" w15:restartNumberingAfterBreak="0">
     <w:nsid w:val="7D5E5673"/>
     <w:multiLevelType w:val="hybridMultilevel"/>
     <w:tmpl w:val="062AC8B4"/>
@@ -17412,7 +19237,7 @@
       </w:pPr>
     </w:lvl>
   </w:abstractNum>
-  <w:abstractNum w:abstractNumId="20" w15:restartNumberingAfterBreak="0">
+  <w:abstractNum w:abstractNumId="21" w15:restartNumberingAfterBreak="0">
     <w:nsid w:val="7F010E62"/>
     <w:multiLevelType w:val="hybridMultilevel"/>
     <w:tmpl w:val="1832A5CA"/>
@@ -17526,67 +19351,70 @@
     </w:lvl>
   </w:abstractNum>
   <w:num w:numId="1" w16cid:durableId="272635892">
+    <w:abstractNumId w:val="5"/>
+  </w:num>
+  <w:num w:numId="2" w16cid:durableId="521357958">
+    <w:abstractNumId w:val="14"/>
+  </w:num>
+  <w:num w:numId="3" w16cid:durableId="431362319">
+    <w:abstractNumId w:val="12"/>
+  </w:num>
+  <w:num w:numId="4" w16cid:durableId="853029576">
+    <w:abstractNumId w:val="17"/>
+  </w:num>
+  <w:num w:numId="5" w16cid:durableId="539393997">
     <w:abstractNumId w:val="4"/>
   </w:num>
-  <w:num w:numId="2" w16cid:durableId="521357958">
+  <w:num w:numId="6" w16cid:durableId="1763523248">
+    <w:abstractNumId w:val="18"/>
+  </w:num>
+  <w:num w:numId="7" w16cid:durableId="455872724">
+    <w:abstractNumId w:val="11"/>
+  </w:num>
+  <w:num w:numId="8" w16cid:durableId="354383396">
+    <w:abstractNumId w:val="10"/>
+  </w:num>
+  <w:num w:numId="9" w16cid:durableId="1370379302">
+    <w:abstractNumId w:val="16"/>
+  </w:num>
+  <w:num w:numId="10" w16cid:durableId="989023169">
+    <w:abstractNumId w:val="20"/>
+  </w:num>
+  <w:num w:numId="11" w16cid:durableId="1676179090">
+    <w:abstractNumId w:val="6"/>
+  </w:num>
+  <w:num w:numId="12" w16cid:durableId="1005550589">
+    <w:abstractNumId w:val="3"/>
+  </w:num>
+  <w:num w:numId="13" w16cid:durableId="124274894">
+    <w:abstractNumId w:val="9"/>
+  </w:num>
+  <w:num w:numId="14" w16cid:durableId="65878944">
+    <w:abstractNumId w:val="7"/>
+  </w:num>
+  <w:num w:numId="15" w16cid:durableId="1755392863">
+    <w:abstractNumId w:val="1"/>
+  </w:num>
+  <w:num w:numId="16" w16cid:durableId="138034595">
+    <w:abstractNumId w:val="2"/>
+  </w:num>
+  <w:num w:numId="17" w16cid:durableId="1052728038">
+    <w:abstractNumId w:val="19"/>
+  </w:num>
+  <w:num w:numId="18" w16cid:durableId="1983580769">
+    <w:abstractNumId w:val="15"/>
+  </w:num>
+  <w:num w:numId="19" w16cid:durableId="692876308">
+    <w:abstractNumId w:val="21"/>
+  </w:num>
+  <w:num w:numId="20" w16cid:durableId="2043285739">
+    <w:abstractNumId w:val="8"/>
+  </w:num>
+  <w:num w:numId="21" w16cid:durableId="1815677570">
     <w:abstractNumId w:val="13"/>
   </w:num>
-  <w:num w:numId="3" w16cid:durableId="431362319">
-    <w:abstractNumId w:val="11"/>
-  </w:num>
-  <w:num w:numId="4" w16cid:durableId="853029576">
-    <w:abstractNumId w:val="16"/>
-  </w:num>
-  <w:num w:numId="5" w16cid:durableId="539393997">
-    <w:abstractNumId w:val="3"/>
-  </w:num>
-  <w:num w:numId="6" w16cid:durableId="1763523248">
-    <w:abstractNumId w:val="17"/>
-  </w:num>
-  <w:num w:numId="7" w16cid:durableId="455872724">
-    <w:abstractNumId w:val="10"/>
-  </w:num>
-  <w:num w:numId="8" w16cid:durableId="354383396">
-    <w:abstractNumId w:val="9"/>
-  </w:num>
-  <w:num w:numId="9" w16cid:durableId="1370379302">
-    <w:abstractNumId w:val="15"/>
-  </w:num>
-  <w:num w:numId="10" w16cid:durableId="989023169">
-    <w:abstractNumId w:val="19"/>
-  </w:num>
-  <w:num w:numId="11" w16cid:durableId="1676179090">
-    <w:abstractNumId w:val="5"/>
-  </w:num>
-  <w:num w:numId="12" w16cid:durableId="1005550589">
-    <w:abstractNumId w:val="2"/>
-  </w:num>
-  <w:num w:numId="13" w16cid:durableId="124274894">
-    <w:abstractNumId w:val="8"/>
-  </w:num>
-  <w:num w:numId="14" w16cid:durableId="65878944">
-    <w:abstractNumId w:val="6"/>
-  </w:num>
-  <w:num w:numId="15" w16cid:durableId="1755392863">
+  <w:num w:numId="22" w16cid:durableId="1216505265">
     <w:abstractNumId w:val="0"/>
-  </w:num>
-  <w:num w:numId="16" w16cid:durableId="138034595">
-    <w:abstractNumId w:val="1"/>
-  </w:num>
-  <w:num w:numId="17" w16cid:durableId="1052728038">
-    <w:abstractNumId w:val="18"/>
-  </w:num>
-  <w:num w:numId="18" w16cid:durableId="1983580769">
-    <w:abstractNumId w:val="14"/>
-  </w:num>
-  <w:num w:numId="19" w16cid:durableId="692876308">
-    <w:abstractNumId w:val="20"/>
-  </w:num>
-  <w:num w:numId="20" w16cid:durableId="2043285739">
-    <w:abstractNumId w:val="7"/>
-  </w:num>
-  <w:num w:numId="21" w16cid:durableId="1815677570">
-    <w:abstractNumId w:val="12"/>
   </w:num>
 </w:numbering>
 </file>
@@ -18368,19 +20196,19 @@
 
 <file path=word/glossary/fontTable.xml><?xml version="1.0" encoding="utf-8"?>
 <w:fonts xmlns:mc="http://schemas.openxmlformats.org/markup-compatibility/2006" xmlns:r="http://schemas.openxmlformats.org/officeDocument/2006/relationships" xmlns:w="http://schemas.openxmlformats.org/wordprocessingml/2006/main" xmlns:w14="http://schemas.microsoft.com/office/word/2010/wordml" xmlns:w15="http://schemas.microsoft.com/office/word/2012/wordml" xmlns:w16cex="http://schemas.microsoft.com/office/word/2018/wordml/cex" xmlns:w16cid="http://schemas.microsoft.com/office/word/2016/wordml/cid" xmlns:w16="http://schemas.microsoft.com/office/word/2018/wordml" xmlns:w16du="http://schemas.microsoft.com/office/word/2023/wordml/word16du" xmlns:w16sdtdh="http://schemas.microsoft.com/office/word/2020/wordml/sdtdatahash" xmlns:w16se="http://schemas.microsoft.com/office/word/2015/wordml/symex" mc:Ignorable="w14 w15 w16se w16cid w16 w16cex w16sdtdh w16du">
+  <w:font w:name="Symbol">
+    <w:panose1 w:val="05050102010706020507"/>
+    <w:charset w:val="02"/>
+    <w:family w:val="roman"/>
+    <w:pitch w:val="variable"/>
+    <w:sig w:usb0="00000000" w:usb1="10000000" w:usb2="00000000" w:usb3="00000000" w:csb0="80000000" w:csb1="00000000"/>
+  </w:font>
   <w:font w:name="Times New Roman">
     <w:panose1 w:val="02020603050405020304"/>
     <w:charset w:val="00"/>
     <w:family w:val="roman"/>
     <w:pitch w:val="variable"/>
     <w:sig w:usb0="E0002EFF" w:usb1="C000785B" w:usb2="00000009" w:usb3="00000000" w:csb0="000001FF" w:csb1="00000000"/>
-  </w:font>
-  <w:font w:name="Symbol">
-    <w:panose1 w:val="05050102010706020507"/>
-    <w:charset w:val="02"/>
-    <w:family w:val="roman"/>
-    <w:pitch w:val="variable"/>
-    <w:sig w:usb0="00000000" w:usb1="10000000" w:usb2="00000000" w:usb3="00000000" w:csb0="80000000" w:csb1="00000000"/>
   </w:font>
   <w:font w:name="Courier New">
     <w:panose1 w:val="02070309020205020404"/>
@@ -18433,7 +20261,9 @@
     <w:rsid w:val="00345B96"/>
     <w:rsid w:val="003A298D"/>
     <w:rsid w:val="00424EDC"/>
+    <w:rsid w:val="00592238"/>
     <w:rsid w:val="005C795D"/>
+    <w:rsid w:val="00673794"/>
     <w:rsid w:val="00771523"/>
     <w:rsid w:val="008B20C2"/>
     <w:rsid w:val="008C3888"/>
@@ -18443,6 +20273,8 @@
     <w:rsid w:val="00AC4B21"/>
     <w:rsid w:val="00CC75B3"/>
     <w:rsid w:val="00D47C34"/>
+    <w:rsid w:val="00DC6FDB"/>
+    <w:rsid w:val="00F23890"/>
     <w:rsid w:val="00F762C2"/>
   </w:rsids>
   <m:mathPr>

</xml_diff>

<commit_message>
Working on flex II
</commit_message>
<xml_diff>
--- a/chapter-1.docx
+++ b/chapter-1.docx
@@ -18,7 +18,7 @@
           <w:szCs w:val="52"/>
         </w:rPr>
         <w:drawing>
-          <wp:inline distT="0" distB="0" distL="0" distR="0" wp14:anchorId="572E1620" wp14:editId="3EE8EE1F">
+          <wp:inline distT="0" distB="0" distL="0" distR="0" wp14:anchorId="572E1620" wp14:editId="595B11A9">
             <wp:extent cx="5817870" cy="8229600"/>
             <wp:effectExtent l="0" t="0" r="0" b="0"/>
             <wp:docPr id="1865148142" name="Picture 8"/>
@@ -135,7 +135,7 @@
             </w:rPr>
             <w:fldChar w:fldCharType="separate"/>
           </w:r>
-          <w:hyperlink w:anchor="_Toc182672309" w:history="1">
+          <w:hyperlink w:anchor="_Toc182769631" w:history="1">
             <w:r>
               <w:rPr>
                 <w:rStyle w:val="Hyperlink"/>
@@ -162,7 +162,7 @@
                 <w:noProof/>
                 <w:webHidden/>
               </w:rPr>
-              <w:instrText xml:space="preserve"> PAGEREF _Toc182672309 \h </w:instrText>
+              <w:instrText xml:space="preserve"> PAGEREF _Toc182769631 \h </w:instrText>
             </w:r>
             <w:r>
               <w:rPr>
@@ -205,7 +205,7 @@
               <w:sz w:val="22"/>
             </w:rPr>
           </w:pPr>
-          <w:hyperlink w:anchor="_Toc182672310" w:history="1">
+          <w:hyperlink w:anchor="_Toc182769632" w:history="1">
             <w:r>
               <w:rPr>
                 <w:rStyle w:val="Hyperlink"/>
@@ -232,7 +232,7 @@
                 <w:noProof/>
                 <w:webHidden/>
               </w:rPr>
-              <w:instrText xml:space="preserve"> PAGEREF _Toc182672310 \h </w:instrText>
+              <w:instrText xml:space="preserve"> PAGEREF _Toc182769632 \h </w:instrText>
             </w:r>
             <w:r>
               <w:rPr>
@@ -275,7 +275,7 @@
               <w:sz w:val="22"/>
             </w:rPr>
           </w:pPr>
-          <w:hyperlink w:anchor="_Toc182672311" w:history="1">
+          <w:hyperlink w:anchor="_Toc182769633" w:history="1">
             <w:r>
               <w:rPr>
                 <w:rStyle w:val="Hyperlink"/>
@@ -302,7 +302,7 @@
                 <w:noProof/>
                 <w:webHidden/>
               </w:rPr>
-              <w:instrText xml:space="preserve"> PAGEREF _Toc182672311 \h </w:instrText>
+              <w:instrText xml:space="preserve"> PAGEREF _Toc182769633 \h </w:instrText>
             </w:r>
             <w:r>
               <w:rPr>
@@ -345,7 +345,7 @@
               <w:sz w:val="22"/>
             </w:rPr>
           </w:pPr>
-          <w:hyperlink w:anchor="_Toc182672312" w:history="1">
+          <w:hyperlink w:anchor="_Toc182769634" w:history="1">
             <w:r>
               <w:rPr>
                 <w:rStyle w:val="Hyperlink"/>
@@ -374,7 +374,7 @@
                 <w:noProof/>
                 <w:webHidden/>
               </w:rPr>
-              <w:instrText xml:space="preserve"> PAGEREF _Toc182672312 \h </w:instrText>
+              <w:instrText xml:space="preserve"> PAGEREF _Toc182769634 \h </w:instrText>
             </w:r>
             <w:r>
               <w:rPr>
@@ -417,7 +417,7 @@
               <w:sz w:val="22"/>
             </w:rPr>
           </w:pPr>
-          <w:hyperlink w:anchor="_Toc182672313" w:history="1">
+          <w:hyperlink w:anchor="_Toc182769635" w:history="1">
             <w:r>
               <w:rPr>
                 <w:rStyle w:val="Hyperlink"/>
@@ -446,7 +446,7 @@
                 <w:noProof/>
                 <w:webHidden/>
               </w:rPr>
-              <w:instrText xml:space="preserve"> PAGEREF _Toc182672313 \h </w:instrText>
+              <w:instrText xml:space="preserve"> PAGEREF _Toc182769635 \h </w:instrText>
             </w:r>
             <w:r>
               <w:rPr>
@@ -489,7 +489,7 @@
               <w:sz w:val="22"/>
             </w:rPr>
           </w:pPr>
-          <w:hyperlink w:anchor="_Toc182672314" w:history="1">
+          <w:hyperlink w:anchor="_Toc182769636" w:history="1">
             <w:r>
               <w:rPr>
                 <w:rStyle w:val="Hyperlink"/>
@@ -518,7 +518,7 @@
                 <w:noProof/>
                 <w:webHidden/>
               </w:rPr>
-              <w:instrText xml:space="preserve"> PAGEREF _Toc182672314 \h </w:instrText>
+              <w:instrText xml:space="preserve"> PAGEREF _Toc182769636 \h </w:instrText>
             </w:r>
             <w:r>
               <w:rPr>
@@ -561,7 +561,7 @@
               <w:sz w:val="22"/>
             </w:rPr>
           </w:pPr>
-          <w:hyperlink w:anchor="_Toc182672315" w:history="1">
+          <w:hyperlink w:anchor="_Toc182769637" w:history="1">
             <w:r>
               <w:rPr>
                 <w:rStyle w:val="Hyperlink"/>
@@ -588,7 +588,7 @@
                 <w:noProof/>
                 <w:webHidden/>
               </w:rPr>
-              <w:instrText xml:space="preserve"> PAGEREF _Toc182672315 \h </w:instrText>
+              <w:instrText xml:space="preserve"> PAGEREF _Toc182769637 \h </w:instrText>
             </w:r>
             <w:r>
               <w:rPr>
@@ -631,7 +631,7 @@
               <w:sz w:val="22"/>
             </w:rPr>
           </w:pPr>
-          <w:hyperlink w:anchor="_Toc182672316" w:history="1">
+          <w:hyperlink w:anchor="_Toc182769638" w:history="1">
             <w:r>
               <w:rPr>
                 <w:rStyle w:val="Hyperlink"/>
@@ -658,7 +658,7 @@
                 <w:noProof/>
                 <w:webHidden/>
               </w:rPr>
-              <w:instrText xml:space="preserve"> PAGEREF _Toc182672316 \h </w:instrText>
+              <w:instrText xml:space="preserve"> PAGEREF _Toc182769638 \h </w:instrText>
             </w:r>
             <w:r>
               <w:rPr>
@@ -701,7 +701,7 @@
               <w:sz w:val="22"/>
             </w:rPr>
           </w:pPr>
-          <w:hyperlink w:anchor="_Toc182672317" w:history="1">
+          <w:hyperlink w:anchor="_Toc182769639" w:history="1">
             <w:r>
               <w:rPr>
                 <w:rStyle w:val="Hyperlink"/>
@@ -729,7 +729,7 @@
                 <w:noProof/>
                 <w:webHidden/>
               </w:rPr>
-              <w:instrText xml:space="preserve"> PAGEREF _Toc182672317 \h </w:instrText>
+              <w:instrText xml:space="preserve"> PAGEREF _Toc182769639 \h </w:instrText>
             </w:r>
             <w:r>
               <w:rPr>
@@ -772,7 +772,7 @@
               <w:sz w:val="22"/>
             </w:rPr>
           </w:pPr>
-          <w:hyperlink w:anchor="_Toc182672318" w:history="1">
+          <w:hyperlink w:anchor="_Toc182769640" w:history="1">
             <w:r>
               <w:rPr>
                 <w:rStyle w:val="Hyperlink"/>
@@ -799,7 +799,7 @@
                 <w:noProof/>
                 <w:webHidden/>
               </w:rPr>
-              <w:instrText xml:space="preserve"> PAGEREF _Toc182672318 \h </w:instrText>
+              <w:instrText xml:space="preserve"> PAGEREF _Toc182769640 \h </w:instrText>
             </w:r>
             <w:r>
               <w:rPr>
@@ -842,7 +842,7 @@
               <w:sz w:val="22"/>
             </w:rPr>
           </w:pPr>
-          <w:hyperlink w:anchor="_Toc182672319" w:history="1">
+          <w:hyperlink w:anchor="_Toc182769641" w:history="1">
             <w:r>
               <w:rPr>
                 <w:rStyle w:val="Hyperlink"/>
@@ -869,7 +869,7 @@
                 <w:noProof/>
                 <w:webHidden/>
               </w:rPr>
-              <w:instrText xml:space="preserve"> PAGEREF _Toc182672319 \h </w:instrText>
+              <w:instrText xml:space="preserve"> PAGEREF _Toc182769641 \h </w:instrText>
             </w:r>
             <w:r>
               <w:rPr>
@@ -912,7 +912,7 @@
               <w:sz w:val="22"/>
             </w:rPr>
           </w:pPr>
-          <w:hyperlink w:anchor="_Toc182672320" w:history="1">
+          <w:hyperlink w:anchor="_Toc182769642" w:history="1">
             <w:r>
               <w:rPr>
                 <w:rStyle w:val="Hyperlink"/>
@@ -939,7 +939,7 @@
                 <w:noProof/>
                 <w:webHidden/>
               </w:rPr>
-              <w:instrText xml:space="preserve"> PAGEREF _Toc182672320 \h </w:instrText>
+              <w:instrText xml:space="preserve"> PAGEREF _Toc182769642 \h </w:instrText>
             </w:r>
             <w:r>
               <w:rPr>
@@ -982,7 +982,7 @@
               <w:sz w:val="22"/>
             </w:rPr>
           </w:pPr>
-          <w:hyperlink w:anchor="_Toc182672321" w:history="1">
+          <w:hyperlink w:anchor="_Toc182769643" w:history="1">
             <w:r>
               <w:rPr>
                 <w:rStyle w:val="Hyperlink"/>
@@ -1009,7 +1009,7 @@
                 <w:noProof/>
                 <w:webHidden/>
               </w:rPr>
-              <w:instrText xml:space="preserve"> PAGEREF _Toc182672321 \h </w:instrText>
+              <w:instrText xml:space="preserve"> PAGEREF _Toc182769643 \h </w:instrText>
             </w:r>
             <w:r>
               <w:rPr>
@@ -1052,7 +1052,7 @@
               <w:sz w:val="22"/>
             </w:rPr>
           </w:pPr>
-          <w:hyperlink w:anchor="_Toc182672322" w:history="1">
+          <w:hyperlink w:anchor="_Toc182769644" w:history="1">
             <w:r>
               <w:rPr>
                 <w:rStyle w:val="Hyperlink"/>
@@ -1079,7 +1079,7 @@
                 <w:noProof/>
                 <w:webHidden/>
               </w:rPr>
-              <w:instrText xml:space="preserve"> PAGEREF _Toc182672322 \h </w:instrText>
+              <w:instrText xml:space="preserve"> PAGEREF _Toc182769644 \h </w:instrText>
             </w:r>
             <w:r>
               <w:rPr>
@@ -1122,7 +1122,7 @@
               <w:sz w:val="22"/>
             </w:rPr>
           </w:pPr>
-          <w:hyperlink w:anchor="_Toc182672323" w:history="1">
+          <w:hyperlink w:anchor="_Toc182769645" w:history="1">
             <w:r>
               <w:rPr>
                 <w:rStyle w:val="Hyperlink"/>
@@ -1149,7 +1149,7 @@
                 <w:noProof/>
                 <w:webHidden/>
               </w:rPr>
-              <w:instrText xml:space="preserve"> PAGEREF _Toc182672323 \h </w:instrText>
+              <w:instrText xml:space="preserve"> PAGEREF _Toc182769645 \h </w:instrText>
             </w:r>
             <w:r>
               <w:rPr>
@@ -1192,7 +1192,7 @@
               <w:sz w:val="22"/>
             </w:rPr>
           </w:pPr>
-          <w:hyperlink w:anchor="_Toc182672324" w:history="1">
+          <w:hyperlink w:anchor="_Toc182769646" w:history="1">
             <w:r>
               <w:rPr>
                 <w:rStyle w:val="Hyperlink"/>
@@ -1219,7 +1219,7 @@
                 <w:noProof/>
                 <w:webHidden/>
               </w:rPr>
-              <w:instrText xml:space="preserve"> PAGEREF _Toc182672324 \h </w:instrText>
+              <w:instrText xml:space="preserve"> PAGEREF _Toc182769646 \h </w:instrText>
             </w:r>
             <w:r>
               <w:rPr>
@@ -1262,7 +1262,7 @@
               <w:sz w:val="22"/>
             </w:rPr>
           </w:pPr>
-          <w:hyperlink w:anchor="_Toc182672325" w:history="1">
+          <w:hyperlink w:anchor="_Toc182769647" w:history="1">
             <w:r>
               <w:rPr>
                 <w:rStyle w:val="Hyperlink"/>
@@ -1289,7 +1289,7 @@
                 <w:noProof/>
                 <w:webHidden/>
               </w:rPr>
-              <w:instrText xml:space="preserve"> PAGEREF _Toc182672325 \h </w:instrText>
+              <w:instrText xml:space="preserve"> PAGEREF _Toc182769647 \h </w:instrText>
             </w:r>
             <w:r>
               <w:rPr>
@@ -1332,7 +1332,7 @@
               <w:sz w:val="22"/>
             </w:rPr>
           </w:pPr>
-          <w:hyperlink w:anchor="_Toc182672326" w:history="1">
+          <w:hyperlink w:anchor="_Toc182769648" w:history="1">
             <w:r>
               <w:rPr>
                 <w:rStyle w:val="Hyperlink"/>
@@ -1359,7 +1359,7 @@
                 <w:noProof/>
                 <w:webHidden/>
               </w:rPr>
-              <w:instrText xml:space="preserve"> PAGEREF _Toc182672326 \h </w:instrText>
+              <w:instrText xml:space="preserve"> PAGEREF _Toc182769648 \h </w:instrText>
             </w:r>
             <w:r>
               <w:rPr>
@@ -1402,7 +1402,7 @@
               <w:sz w:val="22"/>
             </w:rPr>
           </w:pPr>
-          <w:hyperlink w:anchor="_Toc182672327" w:history="1">
+          <w:hyperlink w:anchor="_Toc182769649" w:history="1">
             <w:r>
               <w:rPr>
                 <w:rStyle w:val="Hyperlink"/>
@@ -1429,7 +1429,7 @@
                 <w:noProof/>
                 <w:webHidden/>
               </w:rPr>
-              <w:instrText xml:space="preserve"> PAGEREF _Toc182672327 \h </w:instrText>
+              <w:instrText xml:space="preserve"> PAGEREF _Toc182769649 \h </w:instrText>
             </w:r>
             <w:r>
               <w:rPr>
@@ -1472,7 +1472,7 @@
               <w:sz w:val="22"/>
             </w:rPr>
           </w:pPr>
-          <w:hyperlink w:anchor="_Toc182672328" w:history="1">
+          <w:hyperlink w:anchor="_Toc182769650" w:history="1">
             <w:r>
               <w:rPr>
                 <w:rStyle w:val="Hyperlink"/>
@@ -1499,7 +1499,7 @@
                 <w:noProof/>
                 <w:webHidden/>
               </w:rPr>
-              <w:instrText xml:space="preserve"> PAGEREF _Toc182672328 \h </w:instrText>
+              <w:instrText xml:space="preserve"> PAGEREF _Toc182769650 \h </w:instrText>
             </w:r>
             <w:r>
               <w:rPr>
@@ -1542,7 +1542,7 @@
               <w:sz w:val="22"/>
             </w:rPr>
           </w:pPr>
-          <w:hyperlink w:anchor="_Toc182672329" w:history="1">
+          <w:hyperlink w:anchor="_Toc182769651" w:history="1">
             <w:r>
               <w:rPr>
                 <w:rStyle w:val="Hyperlink"/>
@@ -1569,7 +1569,7 @@
                 <w:noProof/>
                 <w:webHidden/>
               </w:rPr>
-              <w:instrText xml:space="preserve"> PAGEREF _Toc182672329 \h </w:instrText>
+              <w:instrText xml:space="preserve"> PAGEREF _Toc182769651 \h </w:instrText>
             </w:r>
             <w:r>
               <w:rPr>
@@ -1612,7 +1612,7 @@
               <w:sz w:val="22"/>
             </w:rPr>
           </w:pPr>
-          <w:hyperlink w:anchor="_Toc182672330" w:history="1">
+          <w:hyperlink w:anchor="_Toc182769652" w:history="1">
             <w:r>
               <w:rPr>
                 <w:rStyle w:val="Hyperlink"/>
@@ -1639,7 +1639,7 @@
                 <w:noProof/>
                 <w:webHidden/>
               </w:rPr>
-              <w:instrText xml:space="preserve"> PAGEREF _Toc182672330 \h </w:instrText>
+              <w:instrText xml:space="preserve"> PAGEREF _Toc182769652 \h </w:instrText>
             </w:r>
             <w:r>
               <w:rPr>
@@ -1682,7 +1682,7 @@
               <w:sz w:val="22"/>
             </w:rPr>
           </w:pPr>
-          <w:hyperlink w:anchor="_Toc182672331" w:history="1">
+          <w:hyperlink w:anchor="_Toc182769653" w:history="1">
             <w:r>
               <w:rPr>
                 <w:rStyle w:val="Hyperlink"/>
@@ -1709,7 +1709,7 @@
                 <w:noProof/>
                 <w:webHidden/>
               </w:rPr>
-              <w:instrText xml:space="preserve"> PAGEREF _Toc182672331 \h </w:instrText>
+              <w:instrText xml:space="preserve"> PAGEREF _Toc182769653 \h </w:instrText>
             </w:r>
             <w:r>
               <w:rPr>
@@ -1752,7 +1752,7 @@
               <w:sz w:val="22"/>
             </w:rPr>
           </w:pPr>
-          <w:hyperlink w:anchor="_Toc182672332" w:history="1">
+          <w:hyperlink w:anchor="_Toc182769654" w:history="1">
             <w:r>
               <w:rPr>
                 <w:rStyle w:val="Hyperlink"/>
@@ -1779,7 +1779,7 @@
                 <w:noProof/>
                 <w:webHidden/>
               </w:rPr>
-              <w:instrText xml:space="preserve"> PAGEREF _Toc182672332 \h </w:instrText>
+              <w:instrText xml:space="preserve"> PAGEREF _Toc182769654 \h </w:instrText>
             </w:r>
             <w:r>
               <w:rPr>
@@ -1822,7 +1822,7 @@
               <w:sz w:val="22"/>
             </w:rPr>
           </w:pPr>
-          <w:hyperlink w:anchor="_Toc182672333" w:history="1">
+          <w:hyperlink w:anchor="_Toc182769655" w:history="1">
             <w:r>
               <w:rPr>
                 <w:rStyle w:val="Hyperlink"/>
@@ -1849,7 +1849,7 @@
                 <w:noProof/>
                 <w:webHidden/>
               </w:rPr>
-              <w:instrText xml:space="preserve"> PAGEREF _Toc182672333 \h </w:instrText>
+              <w:instrText xml:space="preserve"> PAGEREF _Toc182769655 \h </w:instrText>
             </w:r>
             <w:r>
               <w:rPr>
@@ -1892,7 +1892,7 @@
               <w:sz w:val="22"/>
             </w:rPr>
           </w:pPr>
-          <w:hyperlink w:anchor="_Toc182672334" w:history="1">
+          <w:hyperlink w:anchor="_Toc182769656" w:history="1">
             <w:r>
               <w:rPr>
                 <w:rStyle w:val="Hyperlink"/>
@@ -1919,7 +1919,7 @@
                 <w:noProof/>
                 <w:webHidden/>
               </w:rPr>
-              <w:instrText xml:space="preserve"> PAGEREF _Toc182672334 \h </w:instrText>
+              <w:instrText xml:space="preserve"> PAGEREF _Toc182769656 \h </w:instrText>
             </w:r>
             <w:r>
               <w:rPr>
@@ -1962,7 +1962,7 @@
               <w:sz w:val="22"/>
             </w:rPr>
           </w:pPr>
-          <w:hyperlink w:anchor="_Toc182672335" w:history="1">
+          <w:hyperlink w:anchor="_Toc182769657" w:history="1">
             <w:r>
               <w:rPr>
                 <w:rStyle w:val="Hyperlink"/>
@@ -1989,7 +1989,7 @@
                 <w:noProof/>
                 <w:webHidden/>
               </w:rPr>
-              <w:instrText xml:space="preserve"> PAGEREF _Toc182672335 \h </w:instrText>
+              <w:instrText xml:space="preserve"> PAGEREF _Toc182769657 \h </w:instrText>
             </w:r>
             <w:r>
               <w:rPr>
@@ -2032,7 +2032,7 @@
               <w:sz w:val="22"/>
             </w:rPr>
           </w:pPr>
-          <w:hyperlink w:anchor="_Toc182672336" w:history="1">
+          <w:hyperlink w:anchor="_Toc182769658" w:history="1">
             <w:r>
               <w:rPr>
                 <w:rStyle w:val="Hyperlink"/>
@@ -2059,7 +2059,7 @@
                 <w:noProof/>
                 <w:webHidden/>
               </w:rPr>
-              <w:instrText xml:space="preserve"> PAGEREF _Toc182672336 \h </w:instrText>
+              <w:instrText xml:space="preserve"> PAGEREF _Toc182769658 \h </w:instrText>
             </w:r>
             <w:r>
               <w:rPr>
@@ -2102,7 +2102,7 @@
               <w:sz w:val="22"/>
             </w:rPr>
           </w:pPr>
-          <w:hyperlink w:anchor="_Toc182672337" w:history="1">
+          <w:hyperlink w:anchor="_Toc182769659" w:history="1">
             <w:r>
               <w:rPr>
                 <w:rStyle w:val="Hyperlink"/>
@@ -2129,7 +2129,7 @@
                 <w:noProof/>
                 <w:webHidden/>
               </w:rPr>
-              <w:instrText xml:space="preserve"> PAGEREF _Toc182672337 \h </w:instrText>
+              <w:instrText xml:space="preserve"> PAGEREF _Toc182769659 \h </w:instrText>
             </w:r>
             <w:r>
               <w:rPr>
@@ -2172,7 +2172,7 @@
               <w:sz w:val="22"/>
             </w:rPr>
           </w:pPr>
-          <w:hyperlink w:anchor="_Toc182672338" w:history="1">
+          <w:hyperlink w:anchor="_Toc182769660" w:history="1">
             <w:r>
               <w:rPr>
                 <w:rStyle w:val="Hyperlink"/>
@@ -2199,7 +2199,7 @@
                 <w:noProof/>
                 <w:webHidden/>
               </w:rPr>
-              <w:instrText xml:space="preserve"> PAGEREF _Toc182672338 \h </w:instrText>
+              <w:instrText xml:space="preserve"> PAGEREF _Toc182769660 \h </w:instrText>
             </w:r>
             <w:r>
               <w:rPr>
@@ -2242,7 +2242,7 @@
               <w:sz w:val="22"/>
             </w:rPr>
           </w:pPr>
-          <w:hyperlink w:anchor="_Toc182672339" w:history="1">
+          <w:hyperlink w:anchor="_Toc182769661" w:history="1">
             <w:r>
               <w:rPr>
                 <w:rStyle w:val="Hyperlink"/>
@@ -2269,7 +2269,7 @@
                 <w:noProof/>
                 <w:webHidden/>
               </w:rPr>
-              <w:instrText xml:space="preserve"> PAGEREF _Toc182672339 \h </w:instrText>
+              <w:instrText xml:space="preserve"> PAGEREF _Toc182769661 \h </w:instrText>
             </w:r>
             <w:r>
               <w:rPr>
@@ -2312,7 +2312,7 @@
               <w:sz w:val="22"/>
             </w:rPr>
           </w:pPr>
-          <w:hyperlink w:anchor="_Toc182672340" w:history="1">
+          <w:hyperlink w:anchor="_Toc182769662" w:history="1">
             <w:r>
               <w:rPr>
                 <w:rStyle w:val="Hyperlink"/>
@@ -2339,7 +2339,7 @@
                 <w:noProof/>
                 <w:webHidden/>
               </w:rPr>
-              <w:instrText xml:space="preserve"> PAGEREF _Toc182672340 \h </w:instrText>
+              <w:instrText xml:space="preserve"> PAGEREF _Toc182769662 \h </w:instrText>
             </w:r>
             <w:r>
               <w:rPr>
@@ -2382,7 +2382,7 @@
               <w:sz w:val="22"/>
             </w:rPr>
           </w:pPr>
-          <w:hyperlink w:anchor="_Toc182672341" w:history="1">
+          <w:hyperlink w:anchor="_Toc182769663" w:history="1">
             <w:r>
               <w:rPr>
                 <w:rStyle w:val="Hyperlink"/>
@@ -2409,7 +2409,7 @@
                 <w:noProof/>
                 <w:webHidden/>
               </w:rPr>
-              <w:instrText xml:space="preserve"> PAGEREF _Toc182672341 \h </w:instrText>
+              <w:instrText xml:space="preserve"> PAGEREF _Toc182769663 \h </w:instrText>
             </w:r>
             <w:r>
               <w:rPr>
@@ -2452,7 +2452,7 @@
               <w:sz w:val="22"/>
             </w:rPr>
           </w:pPr>
-          <w:hyperlink w:anchor="_Toc182672342" w:history="1">
+          <w:hyperlink w:anchor="_Toc182769664" w:history="1">
             <w:r>
               <w:rPr>
                 <w:rStyle w:val="Hyperlink"/>
@@ -2479,7 +2479,7 @@
                 <w:noProof/>
                 <w:webHidden/>
               </w:rPr>
-              <w:instrText xml:space="preserve"> PAGEREF _Toc182672342 \h </w:instrText>
+              <w:instrText xml:space="preserve"> PAGEREF _Toc182769664 \h </w:instrText>
             </w:r>
             <w:r>
               <w:rPr>
@@ -2522,7 +2522,7 @@
               <w:sz w:val="22"/>
             </w:rPr>
           </w:pPr>
-          <w:hyperlink w:anchor="_Toc182672343" w:history="1">
+          <w:hyperlink w:anchor="_Toc182769665" w:history="1">
             <w:r>
               <w:rPr>
                 <w:rStyle w:val="Hyperlink"/>
@@ -2549,7 +2549,7 @@
                 <w:noProof/>
                 <w:webHidden/>
               </w:rPr>
-              <w:instrText xml:space="preserve"> PAGEREF _Toc182672343 \h </w:instrText>
+              <w:instrText xml:space="preserve"> PAGEREF _Toc182769665 \h </w:instrText>
             </w:r>
             <w:r>
               <w:rPr>
@@ -2592,7 +2592,7 @@
               <w:sz w:val="22"/>
             </w:rPr>
           </w:pPr>
-          <w:hyperlink w:anchor="_Toc182672344" w:history="1">
+          <w:hyperlink w:anchor="_Toc182769666" w:history="1">
             <w:r>
               <w:rPr>
                 <w:rStyle w:val="Hyperlink"/>
@@ -2619,7 +2619,7 @@
                 <w:noProof/>
                 <w:webHidden/>
               </w:rPr>
-              <w:instrText xml:space="preserve"> PAGEREF _Toc182672344 \h </w:instrText>
+              <w:instrText xml:space="preserve"> PAGEREF _Toc182769666 \h </w:instrText>
             </w:r>
             <w:r>
               <w:rPr>
@@ -2662,7 +2662,7 @@
               <w:sz w:val="22"/>
             </w:rPr>
           </w:pPr>
-          <w:hyperlink w:anchor="_Toc182672345" w:history="1">
+          <w:hyperlink w:anchor="_Toc182769667" w:history="1">
             <w:r>
               <w:rPr>
                 <w:rStyle w:val="Hyperlink"/>
@@ -2689,7 +2689,7 @@
                 <w:noProof/>
                 <w:webHidden/>
               </w:rPr>
-              <w:instrText xml:space="preserve"> PAGEREF _Toc182672345 \h </w:instrText>
+              <w:instrText xml:space="preserve"> PAGEREF _Toc182769667 \h </w:instrText>
             </w:r>
             <w:r>
               <w:rPr>
@@ -2710,6 +2710,426 @@
                 <w:webHidden/>
               </w:rPr>
               <w:t>23</w:t>
+            </w:r>
+            <w:r>
+              <w:rPr>
+                <w:noProof/>
+                <w:webHidden/>
+              </w:rPr>
+              <w:fldChar w:fldCharType="end"/>
+            </w:r>
+          </w:hyperlink>
+        </w:p>
+        <w:p>
+          <w:pPr>
+            <w:pStyle w:val="TOC2"/>
+            <w:tabs>
+              <w:tab w:val="right" w:leader="dot" w:pos="9350"/>
+            </w:tabs>
+            <w:rPr>
+              <w:rFonts w:asciiTheme="minorHAnsi" w:eastAsiaTheme="minorEastAsia" w:hAnsiTheme="minorHAnsi"/>
+              <w:noProof/>
+              <w:sz w:val="22"/>
+            </w:rPr>
+          </w:pPr>
+          <w:hyperlink w:anchor="_Toc182769668" w:history="1">
+            <w:r>
+              <w:rPr>
+                <w:rStyle w:val="Hyperlink"/>
+                <w:noProof/>
+              </w:rPr>
+              <w:t>CSS Introduction</w:t>
+            </w:r>
+            <w:r>
+              <w:rPr>
+                <w:noProof/>
+                <w:webHidden/>
+              </w:rPr>
+              <w:tab/>
+            </w:r>
+            <w:r>
+              <w:rPr>
+                <w:noProof/>
+                <w:webHidden/>
+              </w:rPr>
+              <w:fldChar w:fldCharType="begin"/>
+            </w:r>
+            <w:r>
+              <w:rPr>
+                <w:noProof/>
+                <w:webHidden/>
+              </w:rPr>
+              <w:instrText xml:space="preserve"> PAGEREF _Toc182769668 \h </w:instrText>
+            </w:r>
+            <w:r>
+              <w:rPr>
+                <w:noProof/>
+                <w:webHidden/>
+              </w:rPr>
+            </w:r>
+            <w:r>
+              <w:rPr>
+                <w:noProof/>
+                <w:webHidden/>
+              </w:rPr>
+              <w:fldChar w:fldCharType="separate"/>
+            </w:r>
+            <w:r>
+              <w:rPr>
+                <w:noProof/>
+                <w:webHidden/>
+              </w:rPr>
+              <w:t>26</w:t>
+            </w:r>
+            <w:r>
+              <w:rPr>
+                <w:noProof/>
+                <w:webHidden/>
+              </w:rPr>
+              <w:fldChar w:fldCharType="end"/>
+            </w:r>
+          </w:hyperlink>
+        </w:p>
+        <w:p>
+          <w:pPr>
+            <w:pStyle w:val="TOC3"/>
+            <w:tabs>
+              <w:tab w:val="right" w:leader="dot" w:pos="9350"/>
+            </w:tabs>
+            <w:rPr>
+              <w:rFonts w:asciiTheme="minorHAnsi" w:eastAsiaTheme="minorEastAsia" w:hAnsiTheme="minorHAnsi"/>
+              <w:noProof/>
+              <w:sz w:val="22"/>
+            </w:rPr>
+          </w:pPr>
+          <w:hyperlink w:anchor="_Toc182769669" w:history="1">
+            <w:r>
+              <w:rPr>
+                <w:rStyle w:val="Hyperlink"/>
+                <w:noProof/>
+              </w:rPr>
+              <w:t>CSS Syntax</w:t>
+            </w:r>
+            <w:r>
+              <w:rPr>
+                <w:noProof/>
+                <w:webHidden/>
+              </w:rPr>
+              <w:tab/>
+            </w:r>
+            <w:r>
+              <w:rPr>
+                <w:noProof/>
+                <w:webHidden/>
+              </w:rPr>
+              <w:fldChar w:fldCharType="begin"/>
+            </w:r>
+            <w:r>
+              <w:rPr>
+                <w:noProof/>
+                <w:webHidden/>
+              </w:rPr>
+              <w:instrText xml:space="preserve"> PAGEREF _Toc182769669 \h </w:instrText>
+            </w:r>
+            <w:r>
+              <w:rPr>
+                <w:noProof/>
+                <w:webHidden/>
+              </w:rPr>
+            </w:r>
+            <w:r>
+              <w:rPr>
+                <w:noProof/>
+                <w:webHidden/>
+              </w:rPr>
+              <w:fldChar w:fldCharType="separate"/>
+            </w:r>
+            <w:r>
+              <w:rPr>
+                <w:noProof/>
+                <w:webHidden/>
+              </w:rPr>
+              <w:t>26</w:t>
+            </w:r>
+            <w:r>
+              <w:rPr>
+                <w:noProof/>
+                <w:webHidden/>
+              </w:rPr>
+              <w:fldChar w:fldCharType="end"/>
+            </w:r>
+          </w:hyperlink>
+        </w:p>
+        <w:p>
+          <w:pPr>
+            <w:pStyle w:val="TOC3"/>
+            <w:tabs>
+              <w:tab w:val="right" w:leader="dot" w:pos="9350"/>
+            </w:tabs>
+            <w:rPr>
+              <w:rFonts w:asciiTheme="minorHAnsi" w:eastAsiaTheme="minorEastAsia" w:hAnsiTheme="minorHAnsi"/>
+              <w:noProof/>
+              <w:sz w:val="22"/>
+            </w:rPr>
+          </w:pPr>
+          <w:hyperlink w:anchor="_Toc182769670" w:history="1">
+            <w:r>
+              <w:rPr>
+                <w:rStyle w:val="Hyperlink"/>
+                <w:noProof/>
+              </w:rPr>
+              <w:t>CSS Background</w:t>
+            </w:r>
+            <w:r>
+              <w:rPr>
+                <w:noProof/>
+                <w:webHidden/>
+              </w:rPr>
+              <w:tab/>
+            </w:r>
+            <w:r>
+              <w:rPr>
+                <w:noProof/>
+                <w:webHidden/>
+              </w:rPr>
+              <w:fldChar w:fldCharType="begin"/>
+            </w:r>
+            <w:r>
+              <w:rPr>
+                <w:noProof/>
+                <w:webHidden/>
+              </w:rPr>
+              <w:instrText xml:space="preserve"> PAGEREF _Toc182769670 \h </w:instrText>
+            </w:r>
+            <w:r>
+              <w:rPr>
+                <w:noProof/>
+                <w:webHidden/>
+              </w:rPr>
+            </w:r>
+            <w:r>
+              <w:rPr>
+                <w:noProof/>
+                <w:webHidden/>
+              </w:rPr>
+              <w:fldChar w:fldCharType="separate"/>
+            </w:r>
+            <w:r>
+              <w:rPr>
+                <w:noProof/>
+                <w:webHidden/>
+              </w:rPr>
+              <w:t>27</w:t>
+            </w:r>
+            <w:r>
+              <w:rPr>
+                <w:noProof/>
+                <w:webHidden/>
+              </w:rPr>
+              <w:fldChar w:fldCharType="end"/>
+            </w:r>
+          </w:hyperlink>
+        </w:p>
+        <w:p>
+          <w:pPr>
+            <w:pStyle w:val="TOC3"/>
+            <w:tabs>
+              <w:tab w:val="right" w:leader="dot" w:pos="9350"/>
+            </w:tabs>
+            <w:rPr>
+              <w:rFonts w:asciiTheme="minorHAnsi" w:eastAsiaTheme="minorEastAsia" w:hAnsiTheme="minorHAnsi"/>
+              <w:noProof/>
+              <w:sz w:val="22"/>
+            </w:rPr>
+          </w:pPr>
+          <w:hyperlink w:anchor="_Toc182769671" w:history="1">
+            <w:r>
+              <w:rPr>
+                <w:rStyle w:val="Hyperlink"/>
+                <w:noProof/>
+              </w:rPr>
+              <w:t>CSS Height and Width</w:t>
+            </w:r>
+            <w:r>
+              <w:rPr>
+                <w:noProof/>
+                <w:webHidden/>
+              </w:rPr>
+              <w:tab/>
+            </w:r>
+            <w:r>
+              <w:rPr>
+                <w:noProof/>
+                <w:webHidden/>
+              </w:rPr>
+              <w:fldChar w:fldCharType="begin"/>
+            </w:r>
+            <w:r>
+              <w:rPr>
+                <w:noProof/>
+                <w:webHidden/>
+              </w:rPr>
+              <w:instrText xml:space="preserve"> PAGEREF _Toc182769671 \h </w:instrText>
+            </w:r>
+            <w:r>
+              <w:rPr>
+                <w:noProof/>
+                <w:webHidden/>
+              </w:rPr>
+            </w:r>
+            <w:r>
+              <w:rPr>
+                <w:noProof/>
+                <w:webHidden/>
+              </w:rPr>
+              <w:fldChar w:fldCharType="separate"/>
+            </w:r>
+            <w:r>
+              <w:rPr>
+                <w:noProof/>
+                <w:webHidden/>
+              </w:rPr>
+              <w:t>29</w:t>
+            </w:r>
+            <w:r>
+              <w:rPr>
+                <w:noProof/>
+                <w:webHidden/>
+              </w:rPr>
+              <w:fldChar w:fldCharType="end"/>
+            </w:r>
+          </w:hyperlink>
+        </w:p>
+        <w:p>
+          <w:pPr>
+            <w:pStyle w:val="TOC3"/>
+            <w:tabs>
+              <w:tab w:val="right" w:leader="dot" w:pos="9350"/>
+            </w:tabs>
+            <w:rPr>
+              <w:rFonts w:asciiTheme="minorHAnsi" w:eastAsiaTheme="minorEastAsia" w:hAnsiTheme="minorHAnsi"/>
+              <w:noProof/>
+              <w:sz w:val="22"/>
+            </w:rPr>
+          </w:pPr>
+          <w:hyperlink w:anchor="_Toc182769672" w:history="1">
+            <w:r>
+              <w:rPr>
+                <w:rStyle w:val="Hyperlink"/>
+                <w:noProof/>
+              </w:rPr>
+              <w:t>CSS Display</w:t>
+            </w:r>
+            <w:r>
+              <w:rPr>
+                <w:noProof/>
+                <w:webHidden/>
+              </w:rPr>
+              <w:tab/>
+            </w:r>
+            <w:r>
+              <w:rPr>
+                <w:noProof/>
+                <w:webHidden/>
+              </w:rPr>
+              <w:fldChar w:fldCharType="begin"/>
+            </w:r>
+            <w:r>
+              <w:rPr>
+                <w:noProof/>
+                <w:webHidden/>
+              </w:rPr>
+              <w:instrText xml:space="preserve"> PAGEREF _Toc182769672 \h </w:instrText>
+            </w:r>
+            <w:r>
+              <w:rPr>
+                <w:noProof/>
+                <w:webHidden/>
+              </w:rPr>
+            </w:r>
+            <w:r>
+              <w:rPr>
+                <w:noProof/>
+                <w:webHidden/>
+              </w:rPr>
+              <w:fldChar w:fldCharType="separate"/>
+            </w:r>
+            <w:r>
+              <w:rPr>
+                <w:noProof/>
+                <w:webHidden/>
+              </w:rPr>
+              <w:t>30</w:t>
+            </w:r>
+            <w:r>
+              <w:rPr>
+                <w:noProof/>
+                <w:webHidden/>
+              </w:rPr>
+              <w:fldChar w:fldCharType="end"/>
+            </w:r>
+          </w:hyperlink>
+        </w:p>
+        <w:p>
+          <w:pPr>
+            <w:pStyle w:val="TOC3"/>
+            <w:tabs>
+              <w:tab w:val="right" w:leader="dot" w:pos="9350"/>
+            </w:tabs>
+            <w:rPr>
+              <w:rFonts w:asciiTheme="minorHAnsi" w:eastAsiaTheme="minorEastAsia" w:hAnsiTheme="minorHAnsi"/>
+              <w:noProof/>
+              <w:sz w:val="22"/>
+            </w:rPr>
+          </w:pPr>
+          <w:hyperlink w:anchor="_Toc182769673" w:history="1">
+            <w:r>
+              <w:rPr>
+                <w:rStyle w:val="Hyperlink"/>
+                <w:noProof/>
+              </w:rPr>
+              <w:t>CSS Flexbox</w:t>
+            </w:r>
+            <w:r>
+              <w:rPr>
+                <w:noProof/>
+                <w:webHidden/>
+              </w:rPr>
+              <w:tab/>
+            </w:r>
+            <w:r>
+              <w:rPr>
+                <w:noProof/>
+                <w:webHidden/>
+              </w:rPr>
+              <w:fldChar w:fldCharType="begin"/>
+            </w:r>
+            <w:r>
+              <w:rPr>
+                <w:noProof/>
+                <w:webHidden/>
+              </w:rPr>
+              <w:instrText xml:space="preserve"> PAGEREF _Toc182769673 \h </w:instrText>
+            </w:r>
+            <w:r>
+              <w:rPr>
+                <w:noProof/>
+                <w:webHidden/>
+              </w:rPr>
+            </w:r>
+            <w:r>
+              <w:rPr>
+                <w:noProof/>
+                <w:webHidden/>
+              </w:rPr>
+              <w:fldChar w:fldCharType="separate"/>
+            </w:r>
+            <w:r>
+              <w:rPr>
+                <w:noProof/>
+                <w:webHidden/>
+              </w:rPr>
+              <w:t>30</w:t>
             </w:r>
             <w:r>
               <w:rPr>
@@ -2732,7 +3152,7 @@
               <w:sz w:val="22"/>
             </w:rPr>
           </w:pPr>
-          <w:hyperlink w:anchor="_Toc182672346" w:history="1">
+          <w:hyperlink w:anchor="_Toc182769674" w:history="1">
             <w:r>
               <w:rPr>
                 <w:rStyle w:val="Hyperlink"/>
@@ -2759,7 +3179,7 @@
                 <w:noProof/>
                 <w:webHidden/>
               </w:rPr>
-              <w:instrText xml:space="preserve"> PAGEREF _Toc182672346 \h </w:instrText>
+              <w:instrText xml:space="preserve"> PAGEREF _Toc182769674 \h </w:instrText>
             </w:r>
             <w:r>
               <w:rPr>
@@ -2779,7 +3199,7 @@
                 <w:noProof/>
                 <w:webHidden/>
               </w:rPr>
-              <w:t>26</w:t>
+              <w:t>32</w:t>
             </w:r>
             <w:r>
               <w:rPr>
@@ -2822,7 +3242,7 @@
           <w:szCs w:val="24"/>
         </w:rPr>
       </w:pPr>
-      <w:bookmarkStart w:id="0" w:name="_Toc182672309"/>
+      <w:bookmarkStart w:id="0" w:name="_Toc182769631"/>
       <w:r>
         <w:rPr>
           <w:noProof/>
@@ -2869,7 +3289,7 @@
         </w:rPr>
         <w:fldChar w:fldCharType="separate"/>
       </w:r>
-      <w:hyperlink w:anchor="_Toc182672409" w:history="1">
+      <w:hyperlink w:anchor="_Toc182769755" w:history="1">
         <w:r>
           <w:rPr>
             <w:rStyle w:val="Hyperlink"/>
@@ -2897,7 +3317,7 @@
             <w:noProof/>
             <w:webHidden/>
           </w:rPr>
-          <w:instrText xml:space="preserve"> PAGEREF _Toc182672409 \h </w:instrText>
+          <w:instrText xml:space="preserve"> PAGEREF _Toc182769755 \h </w:instrText>
         </w:r>
         <w:r>
           <w:rPr>
@@ -2917,7 +3337,7 @@
             <w:noProof/>
             <w:webHidden/>
           </w:rPr>
-          <w:t>4</w:t>
+          <w:t>5</w:t>
         </w:r>
         <w:r>
           <w:rPr>
@@ -2940,7 +3360,7 @@
           <w:sz w:val="22"/>
         </w:rPr>
       </w:pPr>
-      <w:hyperlink w:anchor="_Toc182672410" w:history="1">
+      <w:hyperlink w:anchor="_Toc182769756" w:history="1">
         <w:r>
           <w:rPr>
             <w:rStyle w:val="Hyperlink"/>
@@ -2967,7 +3387,7 @@
             <w:noProof/>
             <w:webHidden/>
           </w:rPr>
-          <w:instrText xml:space="preserve"> PAGEREF _Toc182672410 \h </w:instrText>
+          <w:instrText xml:space="preserve"> PAGEREF _Toc182769756 \h </w:instrText>
         </w:r>
         <w:r>
           <w:rPr>
@@ -2987,7 +3407,7 @@
             <w:noProof/>
             <w:webHidden/>
           </w:rPr>
-          <w:t>6</w:t>
+          <w:t>7</w:t>
         </w:r>
         <w:r>
           <w:rPr>
@@ -3010,7 +3430,7 @@
           <w:sz w:val="22"/>
         </w:rPr>
       </w:pPr>
-      <w:hyperlink w:anchor="_Toc182672411" w:history="1">
+      <w:hyperlink w:anchor="_Toc182769757" w:history="1">
         <w:r>
           <w:rPr>
             <w:rStyle w:val="Hyperlink"/>
@@ -3037,7 +3457,7 @@
             <w:noProof/>
             <w:webHidden/>
           </w:rPr>
-          <w:instrText xml:space="preserve"> PAGEREF _Toc182672411 \h </w:instrText>
+          <w:instrText xml:space="preserve"> PAGEREF _Toc182769757 \h </w:instrText>
         </w:r>
         <w:r>
           <w:rPr>
@@ -3057,7 +3477,7 @@
             <w:noProof/>
             <w:webHidden/>
           </w:rPr>
-          <w:t>6</w:t>
+          <w:t>7</w:t>
         </w:r>
         <w:r>
           <w:rPr>
@@ -3080,7 +3500,7 @@
           <w:sz w:val="22"/>
         </w:rPr>
       </w:pPr>
-      <w:hyperlink w:anchor="_Toc182672412" w:history="1">
+      <w:hyperlink w:anchor="_Toc182769758" w:history="1">
         <w:r>
           <w:rPr>
             <w:rStyle w:val="Hyperlink"/>
@@ -3107,7 +3527,7 @@
             <w:noProof/>
             <w:webHidden/>
           </w:rPr>
-          <w:instrText xml:space="preserve"> PAGEREF _Toc182672412 \h </w:instrText>
+          <w:instrText xml:space="preserve"> PAGEREF _Toc182769758 \h </w:instrText>
         </w:r>
         <w:r>
           <w:rPr>
@@ -3127,7 +3547,7 @@
             <w:noProof/>
             <w:webHidden/>
           </w:rPr>
-          <w:t>7</w:t>
+          <w:t>8</w:t>
         </w:r>
         <w:r>
           <w:rPr>
@@ -3150,7 +3570,7 @@
           <w:sz w:val="22"/>
         </w:rPr>
       </w:pPr>
-      <w:hyperlink w:anchor="_Toc182672413" w:history="1">
+      <w:hyperlink w:anchor="_Toc182769759" w:history="1">
         <w:r>
           <w:rPr>
             <w:rStyle w:val="Hyperlink"/>
@@ -3177,7 +3597,7 @@
             <w:noProof/>
             <w:webHidden/>
           </w:rPr>
-          <w:instrText xml:space="preserve"> PAGEREF _Toc182672413 \h </w:instrText>
+          <w:instrText xml:space="preserve"> PAGEREF _Toc182769759 \h </w:instrText>
         </w:r>
         <w:r>
           <w:rPr>
@@ -3197,7 +3617,7 @@
             <w:noProof/>
             <w:webHidden/>
           </w:rPr>
-          <w:t>7</w:t>
+          <w:t>8</w:t>
         </w:r>
         <w:r>
           <w:rPr>
@@ -3220,7 +3640,7 @@
           <w:sz w:val="22"/>
         </w:rPr>
       </w:pPr>
-      <w:hyperlink w:anchor="_Toc182672414" w:history="1">
+      <w:hyperlink w:anchor="_Toc182769760" w:history="1">
         <w:r>
           <w:rPr>
             <w:rStyle w:val="Hyperlink"/>
@@ -3247,7 +3667,7 @@
             <w:noProof/>
             <w:webHidden/>
           </w:rPr>
-          <w:instrText xml:space="preserve"> PAGEREF _Toc182672414 \h </w:instrText>
+          <w:instrText xml:space="preserve"> PAGEREF _Toc182769760 \h </w:instrText>
         </w:r>
         <w:r>
           <w:rPr>
@@ -3267,7 +3687,7 @@
             <w:noProof/>
             <w:webHidden/>
           </w:rPr>
-          <w:t>7</w:t>
+          <w:t>8</w:t>
         </w:r>
         <w:r>
           <w:rPr>
@@ -3290,7 +3710,7 @@
           <w:sz w:val="22"/>
         </w:rPr>
       </w:pPr>
-      <w:hyperlink w:anchor="_Toc182672415" w:history="1">
+      <w:hyperlink w:anchor="_Toc182769761" w:history="1">
         <w:r>
           <w:rPr>
             <w:rStyle w:val="Hyperlink"/>
@@ -3317,7 +3737,7 @@
             <w:noProof/>
             <w:webHidden/>
           </w:rPr>
-          <w:instrText xml:space="preserve"> PAGEREF _Toc182672415 \h </w:instrText>
+          <w:instrText xml:space="preserve"> PAGEREF _Toc182769761 \h </w:instrText>
         </w:r>
         <w:r>
           <w:rPr>
@@ -3337,7 +3757,7 @@
             <w:noProof/>
             <w:webHidden/>
           </w:rPr>
-          <w:t>10</w:t>
+          <w:t>11</w:t>
         </w:r>
         <w:r>
           <w:rPr>
@@ -3360,7 +3780,7 @@
           <w:sz w:val="22"/>
         </w:rPr>
       </w:pPr>
-      <w:hyperlink w:anchor="_Toc182672416" w:history="1">
+      <w:hyperlink w:anchor="_Toc182769762" w:history="1">
         <w:r>
           <w:rPr>
             <w:rStyle w:val="Hyperlink"/>
@@ -3387,7 +3807,7 @@
             <w:noProof/>
             <w:webHidden/>
           </w:rPr>
-          <w:instrText xml:space="preserve"> PAGEREF _Toc182672416 \h </w:instrText>
+          <w:instrText xml:space="preserve"> PAGEREF _Toc182769762 \h </w:instrText>
         </w:r>
         <w:r>
           <w:rPr>
@@ -3407,7 +3827,7 @@
             <w:noProof/>
             <w:webHidden/>
           </w:rPr>
-          <w:t>10</w:t>
+          <w:t>11</w:t>
         </w:r>
         <w:r>
           <w:rPr>
@@ -3430,7 +3850,7 @@
           <w:sz w:val="22"/>
         </w:rPr>
       </w:pPr>
-      <w:hyperlink w:anchor="_Toc182672417" w:history="1">
+      <w:hyperlink w:anchor="_Toc182769763" w:history="1">
         <w:r>
           <w:rPr>
             <w:rStyle w:val="Hyperlink"/>
@@ -3457,7 +3877,7 @@
             <w:noProof/>
             <w:webHidden/>
           </w:rPr>
-          <w:instrText xml:space="preserve"> PAGEREF _Toc182672417 \h </w:instrText>
+          <w:instrText xml:space="preserve"> PAGEREF _Toc182769763 \h </w:instrText>
         </w:r>
         <w:r>
           <w:rPr>
@@ -3477,7 +3897,7 @@
             <w:noProof/>
             <w:webHidden/>
           </w:rPr>
-          <w:t>11</w:t>
+          <w:t>12</w:t>
         </w:r>
         <w:r>
           <w:rPr>
@@ -3500,7 +3920,7 @@
           <w:sz w:val="22"/>
         </w:rPr>
       </w:pPr>
-      <w:hyperlink w:anchor="_Toc182672418" w:history="1">
+      <w:hyperlink w:anchor="_Toc182769764" w:history="1">
         <w:r>
           <w:rPr>
             <w:rStyle w:val="Hyperlink"/>
@@ -3527,7 +3947,7 @@
             <w:noProof/>
             <w:webHidden/>
           </w:rPr>
-          <w:instrText xml:space="preserve"> PAGEREF _Toc182672418 \h </w:instrText>
+          <w:instrText xml:space="preserve"> PAGEREF _Toc182769764 \h </w:instrText>
         </w:r>
         <w:r>
           <w:rPr>
@@ -3547,7 +3967,7 @@
             <w:noProof/>
             <w:webHidden/>
           </w:rPr>
-          <w:t>11</w:t>
+          <w:t>12</w:t>
         </w:r>
         <w:r>
           <w:rPr>
@@ -3570,7 +3990,7 @@
           <w:sz w:val="22"/>
         </w:rPr>
       </w:pPr>
-      <w:hyperlink w:anchor="_Toc182672419" w:history="1">
+      <w:hyperlink w:anchor="_Toc182769765" w:history="1">
         <w:r>
           <w:rPr>
             <w:rStyle w:val="Hyperlink"/>
@@ -3597,7 +4017,7 @@
             <w:noProof/>
             <w:webHidden/>
           </w:rPr>
-          <w:instrText xml:space="preserve"> PAGEREF _Toc182672419 \h </w:instrText>
+          <w:instrText xml:space="preserve"> PAGEREF _Toc182769765 \h </w:instrText>
         </w:r>
         <w:r>
           <w:rPr>
@@ -3617,7 +4037,7 @@
             <w:noProof/>
             <w:webHidden/>
           </w:rPr>
-          <w:t>12</w:t>
+          <w:t>13</w:t>
         </w:r>
         <w:r>
           <w:rPr>
@@ -3640,7 +4060,7 @@
           <w:sz w:val="22"/>
         </w:rPr>
       </w:pPr>
-      <w:hyperlink w:anchor="_Toc182672420" w:history="1">
+      <w:hyperlink w:anchor="_Toc182769766" w:history="1">
         <w:r>
           <w:rPr>
             <w:rStyle w:val="Hyperlink"/>
@@ -3667,7 +4087,7 @@
             <w:noProof/>
             <w:webHidden/>
           </w:rPr>
-          <w:instrText xml:space="preserve"> PAGEREF _Toc182672420 \h </w:instrText>
+          <w:instrText xml:space="preserve"> PAGEREF _Toc182769766 \h </w:instrText>
         </w:r>
         <w:r>
           <w:rPr>
@@ -3687,7 +4107,7 @@
             <w:noProof/>
             <w:webHidden/>
           </w:rPr>
-          <w:t>12</w:t>
+          <w:t>13</w:t>
         </w:r>
         <w:r>
           <w:rPr>
@@ -3710,7 +4130,7 @@
           <w:sz w:val="22"/>
         </w:rPr>
       </w:pPr>
-      <w:hyperlink w:anchor="_Toc182672421" w:history="1">
+      <w:hyperlink w:anchor="_Toc182769767" w:history="1">
         <w:r>
           <w:rPr>
             <w:rStyle w:val="Hyperlink"/>
@@ -3737,7 +4157,7 @@
             <w:noProof/>
             <w:webHidden/>
           </w:rPr>
-          <w:instrText xml:space="preserve"> PAGEREF _Toc182672421 \h </w:instrText>
+          <w:instrText xml:space="preserve"> PAGEREF _Toc182769767 \h </w:instrText>
         </w:r>
         <w:r>
           <w:rPr>
@@ -3757,7 +4177,7 @@
             <w:noProof/>
             <w:webHidden/>
           </w:rPr>
-          <w:t>12</w:t>
+          <w:t>13</w:t>
         </w:r>
         <w:r>
           <w:rPr>
@@ -3780,7 +4200,7 @@
           <w:sz w:val="22"/>
         </w:rPr>
       </w:pPr>
-      <w:hyperlink w:anchor="_Toc182672422" w:history="1">
+      <w:hyperlink w:anchor="_Toc182769768" w:history="1">
         <w:r>
           <w:rPr>
             <w:rStyle w:val="Hyperlink"/>
@@ -3807,7 +4227,7 @@
             <w:noProof/>
             <w:webHidden/>
           </w:rPr>
-          <w:instrText xml:space="preserve"> PAGEREF _Toc182672422 \h </w:instrText>
+          <w:instrText xml:space="preserve"> PAGEREF _Toc182769768 \h </w:instrText>
         </w:r>
         <w:r>
           <w:rPr>
@@ -3827,7 +4247,7 @@
             <w:noProof/>
             <w:webHidden/>
           </w:rPr>
-          <w:t>13</w:t>
+          <w:t>14</w:t>
         </w:r>
         <w:r>
           <w:rPr>
@@ -3850,7 +4270,7 @@
           <w:sz w:val="22"/>
         </w:rPr>
       </w:pPr>
-      <w:hyperlink w:anchor="_Toc182672423" w:history="1">
+      <w:hyperlink w:anchor="_Toc182769769" w:history="1">
         <w:r>
           <w:rPr>
             <w:rStyle w:val="Hyperlink"/>
@@ -3877,7 +4297,7 @@
             <w:noProof/>
             <w:webHidden/>
           </w:rPr>
-          <w:instrText xml:space="preserve"> PAGEREF _Toc182672423 \h </w:instrText>
+          <w:instrText xml:space="preserve"> PAGEREF _Toc182769769 \h </w:instrText>
         </w:r>
         <w:r>
           <w:rPr>
@@ -3897,7 +4317,7 @@
             <w:noProof/>
             <w:webHidden/>
           </w:rPr>
-          <w:t>14</w:t>
+          <w:t>15</w:t>
         </w:r>
         <w:r>
           <w:rPr>
@@ -3920,7 +4340,7 @@
           <w:sz w:val="22"/>
         </w:rPr>
       </w:pPr>
-      <w:hyperlink w:anchor="_Toc182672424" w:history="1">
+      <w:hyperlink w:anchor="_Toc182769770" w:history="1">
         <w:r>
           <w:rPr>
             <w:rStyle w:val="Hyperlink"/>
@@ -3947,7 +4367,7 @@
             <w:noProof/>
             <w:webHidden/>
           </w:rPr>
-          <w:instrText xml:space="preserve"> PAGEREF _Toc182672424 \h </w:instrText>
+          <w:instrText xml:space="preserve"> PAGEREF _Toc182769770 \h </w:instrText>
         </w:r>
         <w:r>
           <w:rPr>
@@ -3967,7 +4387,7 @@
             <w:noProof/>
             <w:webHidden/>
           </w:rPr>
-          <w:t>14</w:t>
+          <w:t>15</w:t>
         </w:r>
         <w:r>
           <w:rPr>
@@ -3990,7 +4410,7 @@
           <w:sz w:val="22"/>
         </w:rPr>
       </w:pPr>
-      <w:hyperlink w:anchor="_Toc182672425" w:history="1">
+      <w:hyperlink w:anchor="_Toc182769771" w:history="1">
         <w:r>
           <w:rPr>
             <w:rStyle w:val="Hyperlink"/>
@@ -4017,7 +4437,7 @@
             <w:noProof/>
             <w:webHidden/>
           </w:rPr>
-          <w:instrText xml:space="preserve"> PAGEREF _Toc182672425 \h </w:instrText>
+          <w:instrText xml:space="preserve"> PAGEREF _Toc182769771 \h </w:instrText>
         </w:r>
         <w:r>
           <w:rPr>
@@ -4037,7 +4457,7 @@
             <w:noProof/>
             <w:webHidden/>
           </w:rPr>
-          <w:t>15</w:t>
+          <w:t>16</w:t>
         </w:r>
         <w:r>
           <w:rPr>
@@ -4060,7 +4480,7 @@
           <w:sz w:val="22"/>
         </w:rPr>
       </w:pPr>
-      <w:hyperlink w:anchor="_Toc182672426" w:history="1">
+      <w:hyperlink w:anchor="_Toc182769772" w:history="1">
         <w:r>
           <w:rPr>
             <w:rStyle w:val="Hyperlink"/>
@@ -4087,7 +4507,7 @@
             <w:noProof/>
             <w:webHidden/>
           </w:rPr>
-          <w:instrText xml:space="preserve"> PAGEREF _Toc182672426 \h </w:instrText>
+          <w:instrText xml:space="preserve"> PAGEREF _Toc182769772 \h </w:instrText>
         </w:r>
         <w:r>
           <w:rPr>
@@ -4107,7 +4527,7 @@
             <w:noProof/>
             <w:webHidden/>
           </w:rPr>
-          <w:t>15</w:t>
+          <w:t>16</w:t>
         </w:r>
         <w:r>
           <w:rPr>
@@ -4130,7 +4550,7 @@
           <w:sz w:val="22"/>
         </w:rPr>
       </w:pPr>
-      <w:hyperlink w:anchor="_Toc182672427" w:history="1">
+      <w:hyperlink w:anchor="_Toc182769773" w:history="1">
         <w:r>
           <w:rPr>
             <w:rStyle w:val="Hyperlink"/>
@@ -4157,7 +4577,7 @@
             <w:noProof/>
             <w:webHidden/>
           </w:rPr>
-          <w:instrText xml:space="preserve"> PAGEREF _Toc182672427 \h </w:instrText>
+          <w:instrText xml:space="preserve"> PAGEREF _Toc182769773 \h </w:instrText>
         </w:r>
         <w:r>
           <w:rPr>
@@ -4177,7 +4597,7 @@
             <w:noProof/>
             <w:webHidden/>
           </w:rPr>
-          <w:t>16</w:t>
+          <w:t>17</w:t>
         </w:r>
         <w:r>
           <w:rPr>
@@ -4200,7 +4620,7 @@
           <w:sz w:val="22"/>
         </w:rPr>
       </w:pPr>
-      <w:hyperlink w:anchor="_Toc182672428" w:history="1">
+      <w:hyperlink w:anchor="_Toc182769774" w:history="1">
         <w:r>
           <w:rPr>
             <w:rStyle w:val="Hyperlink"/>
@@ -4227,7 +4647,7 @@
             <w:noProof/>
             <w:webHidden/>
           </w:rPr>
-          <w:instrText xml:space="preserve"> PAGEREF _Toc182672428 \h </w:instrText>
+          <w:instrText xml:space="preserve"> PAGEREF _Toc182769774 \h </w:instrText>
         </w:r>
         <w:r>
           <w:rPr>
@@ -4247,7 +4667,7 @@
             <w:noProof/>
             <w:webHidden/>
           </w:rPr>
-          <w:t>18</w:t>
+          <w:t>19</w:t>
         </w:r>
         <w:r>
           <w:rPr>
@@ -4270,7 +4690,7 @@
           <w:sz w:val="22"/>
         </w:rPr>
       </w:pPr>
-      <w:hyperlink w:anchor="_Toc182672429" w:history="1">
+      <w:hyperlink w:anchor="_Toc182769775" w:history="1">
         <w:r>
           <w:rPr>
             <w:rStyle w:val="Hyperlink"/>
@@ -4297,7 +4717,7 @@
             <w:noProof/>
             <w:webHidden/>
           </w:rPr>
-          <w:instrText xml:space="preserve"> PAGEREF _Toc182672429 \h </w:instrText>
+          <w:instrText xml:space="preserve"> PAGEREF _Toc182769775 \h </w:instrText>
         </w:r>
         <w:r>
           <w:rPr>
@@ -4317,7 +4737,7 @@
             <w:noProof/>
             <w:webHidden/>
           </w:rPr>
-          <w:t>19</w:t>
+          <w:t>20</w:t>
         </w:r>
         <w:r>
           <w:rPr>
@@ -4340,7 +4760,7 @@
           <w:sz w:val="22"/>
         </w:rPr>
       </w:pPr>
-      <w:hyperlink w:anchor="_Toc182672430" w:history="1">
+      <w:hyperlink w:anchor="_Toc182769776" w:history="1">
         <w:r>
           <w:rPr>
             <w:rStyle w:val="Hyperlink"/>
@@ -4367,7 +4787,7 @@
             <w:noProof/>
             <w:webHidden/>
           </w:rPr>
-          <w:instrText xml:space="preserve"> PAGEREF _Toc182672430 \h </w:instrText>
+          <w:instrText xml:space="preserve"> PAGEREF _Toc182769776 \h </w:instrText>
         </w:r>
         <w:r>
           <w:rPr>
@@ -4387,7 +4807,7 @@
             <w:noProof/>
             <w:webHidden/>
           </w:rPr>
-          <w:t>19</w:t>
+          <w:t>20</w:t>
         </w:r>
         <w:r>
           <w:rPr>
@@ -4410,7 +4830,7 @@
           <w:sz w:val="22"/>
         </w:rPr>
       </w:pPr>
-      <w:hyperlink w:anchor="_Toc182672431" w:history="1">
+      <w:hyperlink w:anchor="_Toc182769777" w:history="1">
         <w:r>
           <w:rPr>
             <w:rStyle w:val="Hyperlink"/>
@@ -4437,7 +4857,7 @@
             <w:noProof/>
             <w:webHidden/>
           </w:rPr>
-          <w:instrText xml:space="preserve"> PAGEREF _Toc182672431 \h </w:instrText>
+          <w:instrText xml:space="preserve"> PAGEREF _Toc182769777 \h </w:instrText>
         </w:r>
         <w:r>
           <w:rPr>
@@ -4457,7 +4877,7 @@
             <w:noProof/>
             <w:webHidden/>
           </w:rPr>
-          <w:t>20</w:t>
+          <w:t>21</w:t>
         </w:r>
         <w:r>
           <w:rPr>
@@ -4480,7 +4900,7 @@
           <w:sz w:val="22"/>
         </w:rPr>
       </w:pPr>
-      <w:hyperlink w:anchor="_Toc182672432" w:history="1">
+      <w:hyperlink w:anchor="_Toc182769778" w:history="1">
         <w:r>
           <w:rPr>
             <w:rStyle w:val="Hyperlink"/>
@@ -4507,7 +4927,7 @@
             <w:noProof/>
             <w:webHidden/>
           </w:rPr>
-          <w:instrText xml:space="preserve"> PAGEREF _Toc182672432 \h </w:instrText>
+          <w:instrText xml:space="preserve"> PAGEREF _Toc182769778 \h </w:instrText>
         </w:r>
         <w:r>
           <w:rPr>
@@ -4527,7 +4947,7 @@
             <w:noProof/>
             <w:webHidden/>
           </w:rPr>
-          <w:t>20</w:t>
+          <w:t>21</w:t>
         </w:r>
         <w:r>
           <w:rPr>
@@ -4550,7 +4970,7 @@
           <w:sz w:val="22"/>
         </w:rPr>
       </w:pPr>
-      <w:hyperlink w:anchor="_Toc182672433" w:history="1">
+      <w:hyperlink w:anchor="_Toc182769779" w:history="1">
         <w:r>
           <w:rPr>
             <w:rStyle w:val="Hyperlink"/>
@@ -4577,7 +4997,7 @@
             <w:noProof/>
             <w:webHidden/>
           </w:rPr>
-          <w:instrText xml:space="preserve"> PAGEREF _Toc182672433 \h </w:instrText>
+          <w:instrText xml:space="preserve"> PAGEREF _Toc182769779 \h </w:instrText>
         </w:r>
         <w:r>
           <w:rPr>
@@ -4597,7 +5017,7 @@
             <w:noProof/>
             <w:webHidden/>
           </w:rPr>
-          <w:t>20</w:t>
+          <w:t>21</w:t>
         </w:r>
         <w:r>
           <w:rPr>
@@ -4620,7 +5040,7 @@
           <w:sz w:val="22"/>
         </w:rPr>
       </w:pPr>
-      <w:hyperlink w:anchor="_Toc182672434" w:history="1">
+      <w:hyperlink w:anchor="_Toc182769780" w:history="1">
         <w:r>
           <w:rPr>
             <w:rStyle w:val="Hyperlink"/>
@@ -4647,7 +5067,7 @@
             <w:noProof/>
             <w:webHidden/>
           </w:rPr>
-          <w:instrText xml:space="preserve"> PAGEREF _Toc182672434 \h </w:instrText>
+          <w:instrText xml:space="preserve"> PAGEREF _Toc182769780 \h </w:instrText>
         </w:r>
         <w:r>
           <w:rPr>
@@ -4667,7 +5087,7 @@
             <w:noProof/>
             <w:webHidden/>
           </w:rPr>
-          <w:t>21</w:t>
+          <w:t>22</w:t>
         </w:r>
         <w:r>
           <w:rPr>
@@ -4690,7 +5110,7 @@
           <w:sz w:val="22"/>
         </w:rPr>
       </w:pPr>
-      <w:hyperlink w:anchor="_Toc182672435" w:history="1">
+      <w:hyperlink w:anchor="_Toc182769781" w:history="1">
         <w:r>
           <w:rPr>
             <w:rStyle w:val="Hyperlink"/>
@@ -4717,7 +5137,7 @@
             <w:noProof/>
             <w:webHidden/>
           </w:rPr>
-          <w:instrText xml:space="preserve"> PAGEREF _Toc182672435 \h </w:instrText>
+          <w:instrText xml:space="preserve"> PAGEREF _Toc182769781 \h </w:instrText>
         </w:r>
         <w:r>
           <w:rPr>
@@ -4737,7 +5157,7 @@
             <w:noProof/>
             <w:webHidden/>
           </w:rPr>
-          <w:t>21</w:t>
+          <w:t>22</w:t>
         </w:r>
         <w:r>
           <w:rPr>
@@ -4760,7 +5180,7 @@
           <w:sz w:val="22"/>
         </w:rPr>
       </w:pPr>
-      <w:hyperlink w:anchor="_Toc182672436" w:history="1">
+      <w:hyperlink w:anchor="_Toc182769782" w:history="1">
         <w:r>
           <w:rPr>
             <w:rStyle w:val="Hyperlink"/>
@@ -4787,7 +5207,7 @@
             <w:noProof/>
             <w:webHidden/>
           </w:rPr>
-          <w:instrText xml:space="preserve"> PAGEREF _Toc182672436 \h </w:instrText>
+          <w:instrText xml:space="preserve"> PAGEREF _Toc182769782 \h </w:instrText>
         </w:r>
         <w:r>
           <w:rPr>
@@ -4807,7 +5227,7 @@
             <w:noProof/>
             <w:webHidden/>
           </w:rPr>
-          <w:t>22</w:t>
+          <w:t>23</w:t>
         </w:r>
         <w:r>
           <w:rPr>
@@ -4830,7 +5250,7 @@
           <w:sz w:val="22"/>
         </w:rPr>
       </w:pPr>
-      <w:hyperlink w:anchor="_Toc182672437" w:history="1">
+      <w:hyperlink w:anchor="_Toc182769783" w:history="1">
         <w:r>
           <w:rPr>
             <w:rStyle w:val="Hyperlink"/>
@@ -4857,7 +5277,7 @@
             <w:noProof/>
             <w:webHidden/>
           </w:rPr>
-          <w:instrText xml:space="preserve"> PAGEREF _Toc182672437 \h </w:instrText>
+          <w:instrText xml:space="preserve"> PAGEREF _Toc182769783 \h </w:instrText>
         </w:r>
         <w:r>
           <w:rPr>
@@ -4877,7 +5297,7 @@
             <w:noProof/>
             <w:webHidden/>
           </w:rPr>
-          <w:t>22</w:t>
+          <w:t>23</w:t>
         </w:r>
         <w:r>
           <w:rPr>
@@ -4900,7 +5320,7 @@
           <w:sz w:val="22"/>
         </w:rPr>
       </w:pPr>
-      <w:hyperlink w:anchor="_Toc182672438" w:history="1">
+      <w:hyperlink w:anchor="_Toc182769784" w:history="1">
         <w:r>
           <w:rPr>
             <w:rStyle w:val="Hyperlink"/>
@@ -4927,7 +5347,7 @@
             <w:noProof/>
             <w:webHidden/>
           </w:rPr>
-          <w:instrText xml:space="preserve"> PAGEREF _Toc182672438 \h </w:instrText>
+          <w:instrText xml:space="preserve"> PAGEREF _Toc182769784 \h </w:instrText>
         </w:r>
         <w:r>
           <w:rPr>
@@ -4947,7 +5367,7 @@
             <w:noProof/>
             <w:webHidden/>
           </w:rPr>
-          <w:t>23</w:t>
+          <w:t>24</w:t>
         </w:r>
         <w:r>
           <w:rPr>
@@ -4970,7 +5390,7 @@
           <w:sz w:val="22"/>
         </w:rPr>
       </w:pPr>
-      <w:hyperlink w:anchor="_Toc182672439" w:history="1">
+      <w:hyperlink w:anchor="_Toc182769785" w:history="1">
         <w:r>
           <w:rPr>
             <w:rStyle w:val="Hyperlink"/>
@@ -4997,7 +5417,7 @@
             <w:noProof/>
             <w:webHidden/>
           </w:rPr>
-          <w:instrText xml:space="preserve"> PAGEREF _Toc182672439 \h </w:instrText>
+          <w:instrText xml:space="preserve"> PAGEREF _Toc182769785 \h </w:instrText>
         </w:r>
         <w:r>
           <w:rPr>
@@ -5017,7 +5437,7 @@
             <w:noProof/>
             <w:webHidden/>
           </w:rPr>
-          <w:t>24</w:t>
+          <w:t>25</w:t>
         </w:r>
         <w:r>
           <w:rPr>
@@ -5030,6 +5450,636 @@
     </w:p>
     <w:p>
       <w:pPr>
+        <w:pStyle w:val="TableofFigures"/>
+        <w:tabs>
+          <w:tab w:val="right" w:leader="dot" w:pos="9350"/>
+        </w:tabs>
+        <w:rPr>
+          <w:rFonts w:asciiTheme="minorHAnsi" w:eastAsiaTheme="minorEastAsia" w:hAnsiTheme="minorHAnsi"/>
+          <w:noProof/>
+          <w:sz w:val="22"/>
+        </w:rPr>
+      </w:pPr>
+      <w:hyperlink w:anchor="_Toc182769786" w:history="1">
+        <w:r>
+          <w:rPr>
+            <w:rStyle w:val="Hyperlink"/>
+            <w:noProof/>
+          </w:rPr>
+          <w:t>Figure 32: CSS Syntax</w:t>
+        </w:r>
+        <w:r>
+          <w:rPr>
+            <w:noProof/>
+            <w:webHidden/>
+          </w:rPr>
+          <w:tab/>
+        </w:r>
+        <w:r>
+          <w:rPr>
+            <w:noProof/>
+            <w:webHidden/>
+          </w:rPr>
+          <w:fldChar w:fldCharType="begin"/>
+        </w:r>
+        <w:r>
+          <w:rPr>
+            <w:noProof/>
+            <w:webHidden/>
+          </w:rPr>
+          <w:instrText xml:space="preserve"> PAGEREF _Toc182769786 \h </w:instrText>
+        </w:r>
+        <w:r>
+          <w:rPr>
+            <w:noProof/>
+            <w:webHidden/>
+          </w:rPr>
+        </w:r>
+        <w:r>
+          <w:rPr>
+            <w:noProof/>
+            <w:webHidden/>
+          </w:rPr>
+          <w:fldChar w:fldCharType="separate"/>
+        </w:r>
+        <w:r>
+          <w:rPr>
+            <w:noProof/>
+            <w:webHidden/>
+          </w:rPr>
+          <w:t>26</w:t>
+        </w:r>
+        <w:r>
+          <w:rPr>
+            <w:noProof/>
+            <w:webHidden/>
+          </w:rPr>
+          <w:fldChar w:fldCharType="end"/>
+        </w:r>
+      </w:hyperlink>
+    </w:p>
+    <w:p>
+      <w:pPr>
+        <w:pStyle w:val="TableofFigures"/>
+        <w:tabs>
+          <w:tab w:val="right" w:leader="dot" w:pos="9350"/>
+        </w:tabs>
+        <w:rPr>
+          <w:rFonts w:asciiTheme="minorHAnsi" w:eastAsiaTheme="minorEastAsia" w:hAnsiTheme="minorHAnsi"/>
+          <w:noProof/>
+          <w:sz w:val="22"/>
+        </w:rPr>
+      </w:pPr>
+      <w:hyperlink w:anchor="_Toc182769787" w:history="1">
+        <w:r>
+          <w:rPr>
+            <w:rStyle w:val="Hyperlink"/>
+            <w:noProof/>
+          </w:rPr>
+          <w:t>Figure 33: CSS background-color property</w:t>
+        </w:r>
+        <w:r>
+          <w:rPr>
+            <w:noProof/>
+            <w:webHidden/>
+          </w:rPr>
+          <w:tab/>
+        </w:r>
+        <w:r>
+          <w:rPr>
+            <w:noProof/>
+            <w:webHidden/>
+          </w:rPr>
+          <w:fldChar w:fldCharType="begin"/>
+        </w:r>
+        <w:r>
+          <w:rPr>
+            <w:noProof/>
+            <w:webHidden/>
+          </w:rPr>
+          <w:instrText xml:space="preserve"> PAGEREF _Toc182769787 \h </w:instrText>
+        </w:r>
+        <w:r>
+          <w:rPr>
+            <w:noProof/>
+            <w:webHidden/>
+          </w:rPr>
+        </w:r>
+        <w:r>
+          <w:rPr>
+            <w:noProof/>
+            <w:webHidden/>
+          </w:rPr>
+          <w:fldChar w:fldCharType="separate"/>
+        </w:r>
+        <w:r>
+          <w:rPr>
+            <w:noProof/>
+            <w:webHidden/>
+          </w:rPr>
+          <w:t>27</w:t>
+        </w:r>
+        <w:r>
+          <w:rPr>
+            <w:noProof/>
+            <w:webHidden/>
+          </w:rPr>
+          <w:fldChar w:fldCharType="end"/>
+        </w:r>
+      </w:hyperlink>
+    </w:p>
+    <w:p>
+      <w:pPr>
+        <w:pStyle w:val="TableofFigures"/>
+        <w:tabs>
+          <w:tab w:val="right" w:leader="dot" w:pos="9350"/>
+        </w:tabs>
+        <w:rPr>
+          <w:rFonts w:asciiTheme="minorHAnsi" w:eastAsiaTheme="minorEastAsia" w:hAnsiTheme="minorHAnsi"/>
+          <w:noProof/>
+          <w:sz w:val="22"/>
+        </w:rPr>
+      </w:pPr>
+      <w:hyperlink w:anchor="_Toc182769788" w:history="1">
+        <w:r>
+          <w:rPr>
+            <w:rStyle w:val="Hyperlink"/>
+            <w:noProof/>
+          </w:rPr>
+          <w:t>Figure 34: CSS background-image property</w:t>
+        </w:r>
+        <w:r>
+          <w:rPr>
+            <w:noProof/>
+            <w:webHidden/>
+          </w:rPr>
+          <w:tab/>
+        </w:r>
+        <w:r>
+          <w:rPr>
+            <w:noProof/>
+            <w:webHidden/>
+          </w:rPr>
+          <w:fldChar w:fldCharType="begin"/>
+        </w:r>
+        <w:r>
+          <w:rPr>
+            <w:noProof/>
+            <w:webHidden/>
+          </w:rPr>
+          <w:instrText xml:space="preserve"> PAGEREF _Toc182769788 \h </w:instrText>
+        </w:r>
+        <w:r>
+          <w:rPr>
+            <w:noProof/>
+            <w:webHidden/>
+          </w:rPr>
+        </w:r>
+        <w:r>
+          <w:rPr>
+            <w:noProof/>
+            <w:webHidden/>
+          </w:rPr>
+          <w:fldChar w:fldCharType="separate"/>
+        </w:r>
+        <w:r>
+          <w:rPr>
+            <w:noProof/>
+            <w:webHidden/>
+          </w:rPr>
+          <w:t>27</w:t>
+        </w:r>
+        <w:r>
+          <w:rPr>
+            <w:noProof/>
+            <w:webHidden/>
+          </w:rPr>
+          <w:fldChar w:fldCharType="end"/>
+        </w:r>
+      </w:hyperlink>
+    </w:p>
+    <w:p>
+      <w:pPr>
+        <w:pStyle w:val="TableofFigures"/>
+        <w:tabs>
+          <w:tab w:val="right" w:leader="dot" w:pos="9350"/>
+        </w:tabs>
+        <w:rPr>
+          <w:rFonts w:asciiTheme="minorHAnsi" w:eastAsiaTheme="minorEastAsia" w:hAnsiTheme="minorHAnsi"/>
+          <w:noProof/>
+          <w:sz w:val="22"/>
+        </w:rPr>
+      </w:pPr>
+      <w:hyperlink w:anchor="_Toc182769789" w:history="1">
+        <w:r>
+          <w:rPr>
+            <w:rStyle w:val="Hyperlink"/>
+            <w:noProof/>
+          </w:rPr>
+          <w:t>Figure 35: CSS background-repeat property</w:t>
+        </w:r>
+        <w:r>
+          <w:rPr>
+            <w:noProof/>
+            <w:webHidden/>
+          </w:rPr>
+          <w:tab/>
+        </w:r>
+        <w:r>
+          <w:rPr>
+            <w:noProof/>
+            <w:webHidden/>
+          </w:rPr>
+          <w:fldChar w:fldCharType="begin"/>
+        </w:r>
+        <w:r>
+          <w:rPr>
+            <w:noProof/>
+            <w:webHidden/>
+          </w:rPr>
+          <w:instrText xml:space="preserve"> PAGEREF _Toc182769789 \h </w:instrText>
+        </w:r>
+        <w:r>
+          <w:rPr>
+            <w:noProof/>
+            <w:webHidden/>
+          </w:rPr>
+        </w:r>
+        <w:r>
+          <w:rPr>
+            <w:noProof/>
+            <w:webHidden/>
+          </w:rPr>
+          <w:fldChar w:fldCharType="separate"/>
+        </w:r>
+        <w:r>
+          <w:rPr>
+            <w:noProof/>
+            <w:webHidden/>
+          </w:rPr>
+          <w:t>28</w:t>
+        </w:r>
+        <w:r>
+          <w:rPr>
+            <w:noProof/>
+            <w:webHidden/>
+          </w:rPr>
+          <w:fldChar w:fldCharType="end"/>
+        </w:r>
+      </w:hyperlink>
+    </w:p>
+    <w:p>
+      <w:pPr>
+        <w:pStyle w:val="TableofFigures"/>
+        <w:tabs>
+          <w:tab w:val="right" w:leader="dot" w:pos="9350"/>
+        </w:tabs>
+        <w:rPr>
+          <w:rFonts w:asciiTheme="minorHAnsi" w:eastAsiaTheme="minorEastAsia" w:hAnsiTheme="minorHAnsi"/>
+          <w:noProof/>
+          <w:sz w:val="22"/>
+        </w:rPr>
+      </w:pPr>
+      <w:hyperlink w:anchor="_Toc182769790" w:history="1">
+        <w:r>
+          <w:rPr>
+            <w:rStyle w:val="Hyperlink"/>
+            <w:noProof/>
+          </w:rPr>
+          <w:t>Figure 36: CSS background-position property</w:t>
+        </w:r>
+        <w:r>
+          <w:rPr>
+            <w:noProof/>
+            <w:webHidden/>
+          </w:rPr>
+          <w:tab/>
+        </w:r>
+        <w:r>
+          <w:rPr>
+            <w:noProof/>
+            <w:webHidden/>
+          </w:rPr>
+          <w:fldChar w:fldCharType="begin"/>
+        </w:r>
+        <w:r>
+          <w:rPr>
+            <w:noProof/>
+            <w:webHidden/>
+          </w:rPr>
+          <w:instrText xml:space="preserve"> PAGEREF _Toc182769790 \h </w:instrText>
+        </w:r>
+        <w:r>
+          <w:rPr>
+            <w:noProof/>
+            <w:webHidden/>
+          </w:rPr>
+        </w:r>
+        <w:r>
+          <w:rPr>
+            <w:noProof/>
+            <w:webHidden/>
+          </w:rPr>
+          <w:fldChar w:fldCharType="separate"/>
+        </w:r>
+        <w:r>
+          <w:rPr>
+            <w:noProof/>
+            <w:webHidden/>
+          </w:rPr>
+          <w:t>28</w:t>
+        </w:r>
+        <w:r>
+          <w:rPr>
+            <w:noProof/>
+            <w:webHidden/>
+          </w:rPr>
+          <w:fldChar w:fldCharType="end"/>
+        </w:r>
+      </w:hyperlink>
+    </w:p>
+    <w:p>
+      <w:pPr>
+        <w:pStyle w:val="TableofFigures"/>
+        <w:tabs>
+          <w:tab w:val="right" w:leader="dot" w:pos="9350"/>
+        </w:tabs>
+        <w:rPr>
+          <w:rFonts w:asciiTheme="minorHAnsi" w:eastAsiaTheme="minorEastAsia" w:hAnsiTheme="minorHAnsi"/>
+          <w:noProof/>
+          <w:sz w:val="22"/>
+        </w:rPr>
+      </w:pPr>
+      <w:hyperlink w:anchor="_Toc182769791" w:history="1">
+        <w:r>
+          <w:rPr>
+            <w:rStyle w:val="Hyperlink"/>
+            <w:noProof/>
+          </w:rPr>
+          <w:t>Figure 37: CSS background-attachment property</w:t>
+        </w:r>
+        <w:r>
+          <w:rPr>
+            <w:noProof/>
+            <w:webHidden/>
+          </w:rPr>
+          <w:tab/>
+        </w:r>
+        <w:r>
+          <w:rPr>
+            <w:noProof/>
+            <w:webHidden/>
+          </w:rPr>
+          <w:fldChar w:fldCharType="begin"/>
+        </w:r>
+        <w:r>
+          <w:rPr>
+            <w:noProof/>
+            <w:webHidden/>
+          </w:rPr>
+          <w:instrText xml:space="preserve"> PAGEREF _Toc182769791 \h </w:instrText>
+        </w:r>
+        <w:r>
+          <w:rPr>
+            <w:noProof/>
+            <w:webHidden/>
+          </w:rPr>
+        </w:r>
+        <w:r>
+          <w:rPr>
+            <w:noProof/>
+            <w:webHidden/>
+          </w:rPr>
+          <w:fldChar w:fldCharType="separate"/>
+        </w:r>
+        <w:r>
+          <w:rPr>
+            <w:noProof/>
+            <w:webHidden/>
+          </w:rPr>
+          <w:t>28</w:t>
+        </w:r>
+        <w:r>
+          <w:rPr>
+            <w:noProof/>
+            <w:webHidden/>
+          </w:rPr>
+          <w:fldChar w:fldCharType="end"/>
+        </w:r>
+      </w:hyperlink>
+    </w:p>
+    <w:p>
+      <w:pPr>
+        <w:pStyle w:val="TableofFigures"/>
+        <w:tabs>
+          <w:tab w:val="right" w:leader="dot" w:pos="9350"/>
+        </w:tabs>
+        <w:rPr>
+          <w:rFonts w:asciiTheme="minorHAnsi" w:eastAsiaTheme="minorEastAsia" w:hAnsiTheme="minorHAnsi"/>
+          <w:noProof/>
+          <w:sz w:val="22"/>
+        </w:rPr>
+      </w:pPr>
+      <w:hyperlink w:anchor="_Toc182769792" w:history="1">
+        <w:r>
+          <w:rPr>
+            <w:rStyle w:val="Hyperlink"/>
+            <w:noProof/>
+          </w:rPr>
+          <w:t>Figure 38: CSS background shorthand property</w:t>
+        </w:r>
+        <w:r>
+          <w:rPr>
+            <w:noProof/>
+            <w:webHidden/>
+          </w:rPr>
+          <w:tab/>
+        </w:r>
+        <w:r>
+          <w:rPr>
+            <w:noProof/>
+            <w:webHidden/>
+          </w:rPr>
+          <w:fldChar w:fldCharType="begin"/>
+        </w:r>
+        <w:r>
+          <w:rPr>
+            <w:noProof/>
+            <w:webHidden/>
+          </w:rPr>
+          <w:instrText xml:space="preserve"> PAGEREF _Toc182769792 \h </w:instrText>
+        </w:r>
+        <w:r>
+          <w:rPr>
+            <w:noProof/>
+            <w:webHidden/>
+          </w:rPr>
+        </w:r>
+        <w:r>
+          <w:rPr>
+            <w:noProof/>
+            <w:webHidden/>
+          </w:rPr>
+          <w:fldChar w:fldCharType="separate"/>
+        </w:r>
+        <w:r>
+          <w:rPr>
+            <w:noProof/>
+            <w:webHidden/>
+          </w:rPr>
+          <w:t>29</w:t>
+        </w:r>
+        <w:r>
+          <w:rPr>
+            <w:noProof/>
+            <w:webHidden/>
+          </w:rPr>
+          <w:fldChar w:fldCharType="end"/>
+        </w:r>
+      </w:hyperlink>
+    </w:p>
+    <w:p>
+      <w:pPr>
+        <w:pStyle w:val="TableofFigures"/>
+        <w:tabs>
+          <w:tab w:val="right" w:leader="dot" w:pos="9350"/>
+        </w:tabs>
+        <w:rPr>
+          <w:rFonts w:asciiTheme="minorHAnsi" w:eastAsiaTheme="minorEastAsia" w:hAnsiTheme="minorHAnsi"/>
+          <w:noProof/>
+          <w:sz w:val="22"/>
+        </w:rPr>
+      </w:pPr>
+      <w:hyperlink w:anchor="_Toc182769793" w:history="1">
+        <w:r>
+          <w:rPr>
+            <w:rStyle w:val="Hyperlink"/>
+            <w:noProof/>
+          </w:rPr>
+          <w:t>Figure 39: CSS height and width property</w:t>
+        </w:r>
+        <w:r>
+          <w:rPr>
+            <w:noProof/>
+            <w:webHidden/>
+          </w:rPr>
+          <w:tab/>
+        </w:r>
+        <w:r>
+          <w:rPr>
+            <w:noProof/>
+            <w:webHidden/>
+          </w:rPr>
+          <w:fldChar w:fldCharType="begin"/>
+        </w:r>
+        <w:r>
+          <w:rPr>
+            <w:noProof/>
+            <w:webHidden/>
+          </w:rPr>
+          <w:instrText xml:space="preserve"> PAGEREF _Toc182769793 \h </w:instrText>
+        </w:r>
+        <w:r>
+          <w:rPr>
+            <w:noProof/>
+            <w:webHidden/>
+          </w:rPr>
+        </w:r>
+        <w:r>
+          <w:rPr>
+            <w:noProof/>
+            <w:webHidden/>
+          </w:rPr>
+          <w:fldChar w:fldCharType="separate"/>
+        </w:r>
+        <w:r>
+          <w:rPr>
+            <w:noProof/>
+            <w:webHidden/>
+          </w:rPr>
+          <w:t>30</w:t>
+        </w:r>
+        <w:r>
+          <w:rPr>
+            <w:noProof/>
+            <w:webHidden/>
+          </w:rPr>
+          <w:fldChar w:fldCharType="end"/>
+        </w:r>
+      </w:hyperlink>
+    </w:p>
+    <w:p>
+      <w:pPr>
+        <w:pStyle w:val="TableofFigures"/>
+        <w:tabs>
+          <w:tab w:val="right" w:leader="dot" w:pos="9350"/>
+        </w:tabs>
+        <w:rPr>
+          <w:rFonts w:asciiTheme="minorHAnsi" w:eastAsiaTheme="minorEastAsia" w:hAnsiTheme="minorHAnsi"/>
+          <w:noProof/>
+          <w:sz w:val="22"/>
+        </w:rPr>
+      </w:pPr>
+      <w:hyperlink w:anchor="_Toc182769794" w:history="1">
+        <w:r>
+          <w:rPr>
+            <w:rStyle w:val="Hyperlink"/>
+            <w:noProof/>
+          </w:rPr>
+          <w:t>Figure 40: CSS display property</w:t>
+        </w:r>
+        <w:r>
+          <w:rPr>
+            <w:noProof/>
+            <w:webHidden/>
+          </w:rPr>
+          <w:tab/>
+        </w:r>
+        <w:r>
+          <w:rPr>
+            <w:noProof/>
+            <w:webHidden/>
+          </w:rPr>
+          <w:fldChar w:fldCharType="begin"/>
+        </w:r>
+        <w:r>
+          <w:rPr>
+            <w:noProof/>
+            <w:webHidden/>
+          </w:rPr>
+          <w:instrText xml:space="preserve"> PAGEREF _Toc182769794 \h </w:instrText>
+        </w:r>
+        <w:r>
+          <w:rPr>
+            <w:noProof/>
+            <w:webHidden/>
+          </w:rPr>
+        </w:r>
+        <w:r>
+          <w:rPr>
+            <w:noProof/>
+            <w:webHidden/>
+          </w:rPr>
+          <w:fldChar w:fldCharType="separate"/>
+        </w:r>
+        <w:r>
+          <w:rPr>
+            <w:noProof/>
+            <w:webHidden/>
+          </w:rPr>
+          <w:t>30</w:t>
+        </w:r>
+        <w:r>
+          <w:rPr>
+            <w:noProof/>
+            <w:webHidden/>
+          </w:rPr>
+          <w:fldChar w:fldCharType="end"/>
+        </w:r>
+      </w:hyperlink>
+    </w:p>
+    <w:p>
+      <w:pPr>
         <w:pStyle w:val="Heading1"/>
         <w:spacing w:line="360" w:lineRule="auto"/>
         <w:rPr>
@@ -5040,11 +6090,86 @@
         <w:rPr>
           <w:rFonts w:cs="Times New Roman"/>
         </w:rPr>
+        <w:fldChar w:fldCharType="end"/>
+      </w:r>
+      <w:bookmarkStart w:id="1" w:name="_Toc182769632"/>
+    </w:p>
+    <w:p>
+      <w:pPr>
+        <w:pStyle w:val="Heading1"/>
+        <w:spacing w:line="360" w:lineRule="auto"/>
+        <w:rPr>
+          <w:rFonts w:cs="Times New Roman"/>
+        </w:rPr>
+      </w:pPr>
+    </w:p>
+    <w:p>
+      <w:pPr>
+        <w:pStyle w:val="Heading1"/>
+        <w:spacing w:line="360" w:lineRule="auto"/>
+        <w:rPr>
+          <w:rFonts w:cs="Times New Roman"/>
+        </w:rPr>
+      </w:pPr>
+    </w:p>
+    <w:p/>
+    <w:p>
+      <w:pPr>
+        <w:pStyle w:val="Heading1"/>
+        <w:spacing w:line="360" w:lineRule="auto"/>
+        <w:rPr>
+          <w:rFonts w:cs="Times New Roman"/>
+        </w:rPr>
+      </w:pPr>
+    </w:p>
+    <w:p>
+      <w:pPr>
+        <w:pStyle w:val="Heading1"/>
+        <w:spacing w:line="360" w:lineRule="auto"/>
+        <w:rPr>
+          <w:rFonts w:cs="Times New Roman"/>
+        </w:rPr>
+      </w:pPr>
+    </w:p>
+    <w:p>
+      <w:pPr>
+        <w:pStyle w:val="Heading1"/>
+        <w:spacing w:line="360" w:lineRule="auto"/>
+        <w:rPr>
+          <w:rFonts w:cs="Times New Roman"/>
+        </w:rPr>
+      </w:pPr>
+    </w:p>
+    <w:p>
+      <w:pPr>
+        <w:pStyle w:val="Heading1"/>
+        <w:spacing w:line="360" w:lineRule="auto"/>
+        <w:rPr>
+          <w:rFonts w:cs="Times New Roman"/>
+        </w:rPr>
+      </w:pPr>
+    </w:p>
+    <w:p>
+      <w:pPr>
+        <w:pStyle w:val="Heading1"/>
+        <w:spacing w:line="360" w:lineRule="auto"/>
+      </w:pPr>
+    </w:p>
+    <w:p/>
+    <w:p/>
+    <w:p/>
+    <w:p/>
+    <w:p/>
+    <w:p>
+      <w:pPr>
+        <w:pStyle w:val="Heading1"/>
+        <w:spacing w:line="360" w:lineRule="auto"/>
+        <w:rPr>
+          <w:rFonts w:cs="Times New Roman"/>
+        </w:rPr>
+      </w:pPr>
+      <w:r>
         <w:lastRenderedPageBreak/>
-        <w:fldChar w:fldCharType="end"/>
-      </w:r>
-      <w:bookmarkStart w:id="1" w:name="_Toc182672310"/>
-      <w:r>
         <w:t xml:space="preserve">Chapter One: </w:t>
       </w:r>
       <w:r>
@@ -5060,7 +6185,7 @@
           <w:szCs w:val="24"/>
         </w:rPr>
       </w:pPr>
-      <w:bookmarkStart w:id="2" w:name="_Toc182672311"/>
+      <w:bookmarkStart w:id="2" w:name="_Toc182769633"/>
       <w:r>
         <w:rPr>
           <w:szCs w:val="24"/>
@@ -5139,7 +6264,7 @@
         </w:rPr>
       </w:pPr>
       <w:hyperlink r:id="rId9" w:anchor="web_page_2" w:history="1">
-        <w:bookmarkStart w:id="3" w:name="_Toc182672312"/>
+        <w:bookmarkStart w:id="3" w:name="_Toc182769634"/>
         <w:r>
           <w:rPr>
             <w:rStyle w:val="Hyperlink"/>
@@ -5468,7 +6593,7 @@
           <w:szCs w:val="20"/>
         </w:rPr>
       </w:pPr>
-      <w:bookmarkStart w:id="4" w:name="_Toc182672409"/>
+      <w:bookmarkStart w:id="4" w:name="_Toc182769755"/>
       <w:r>
         <w:rPr>
           <w:rFonts w:cs="Times New Roman"/>
@@ -5538,7 +6663,7 @@
         </w:rPr>
       </w:pPr>
       <w:hyperlink r:id="rId11" w:anchor="website_2" w:history="1">
-        <w:bookmarkStart w:id="5" w:name="_Toc182672313"/>
+        <w:bookmarkStart w:id="5" w:name="_Toc182769635"/>
         <w:r>
           <w:rPr>
             <w:rStyle w:val="Hyperlink"/>
@@ -5697,7 +6822,7 @@
         <w:spacing w:line="360" w:lineRule="auto"/>
       </w:pPr>
       <w:hyperlink r:id="rId12" w:anchor="web_server_2" w:history="1">
-        <w:bookmarkStart w:id="6" w:name="_Toc182672314"/>
+        <w:bookmarkStart w:id="6" w:name="_Toc182769636"/>
         <w:r>
           <w:rPr>
             <w:rStyle w:val="Hyperlink"/>
@@ -5888,7 +7013,7 @@
           <w:szCs w:val="24"/>
         </w:rPr>
       </w:pPr>
-      <w:bookmarkStart w:id="7" w:name="_Toc182672315"/>
+      <w:bookmarkStart w:id="7" w:name="_Toc182769637"/>
       <w:r>
         <w:t>Domain Name</w:t>
       </w:r>
@@ -6359,7 +7484,7 @@
         <w:pStyle w:val="Heading1"/>
         <w:spacing w:line="360" w:lineRule="auto"/>
       </w:pPr>
-      <w:bookmarkStart w:id="8" w:name="_Toc182672316"/>
+      <w:bookmarkStart w:id="8" w:name="_Toc182769638"/>
       <w:r>
         <w:lastRenderedPageBreak/>
         <w:t>Chapter Two: HTML and CSS</w:t>
@@ -6374,7 +7499,7 @@
           <w:rFonts w:cs="Times New Roman"/>
         </w:rPr>
       </w:pPr>
-      <w:bookmarkStart w:id="9" w:name="_Toc182672317"/>
+      <w:bookmarkStart w:id="9" w:name="_Toc182769639"/>
       <w:r>
         <w:rPr>
           <w:rFonts w:cs="Times New Roman"/>
@@ -6484,31 +7609,18 @@
           <w:szCs w:val="24"/>
         </w:rPr>
       </w:pPr>
-      <w:bookmarkStart w:id="10" w:name="_Toc182672410"/>
+      <w:bookmarkStart w:id="10" w:name="_Toc182769756"/>
       <w:r>
         <w:t xml:space="preserve">Figure </w:t>
       </w:r>
-      <w:r>
-        <w:fldChar w:fldCharType="begin"/>
-      </w:r>
-      <w:r>
-        <w:instrText xml:space="preserve"> SEQ Figure \* ARABIC </w:instrText>
-      </w:r>
-      <w:r>
-        <w:fldChar w:fldCharType="separate"/>
-      </w:r>
-      <w:r>
-        <w:rPr>
-          <w:noProof/>
-        </w:rPr>
-        <w:t>2</w:t>
-      </w:r>
-      <w:r>
-        <w:rPr>
-          <w:noProof/>
-        </w:rPr>
-        <w:fldChar w:fldCharType="end"/>
-      </w:r>
+      <w:fldSimple w:instr=" SEQ Figure \* ARABIC ">
+        <w:r>
+          <w:rPr>
+            <w:noProof/>
+          </w:rPr>
+          <w:t>2</w:t>
+        </w:r>
+      </w:fldSimple>
       <w:r>
         <w:t>: Basic HTML structure</w:t>
       </w:r>
@@ -6588,31 +7700,18 @@
         <w:pStyle w:val="Caption"/>
         <w:jc w:val="center"/>
       </w:pPr>
-      <w:bookmarkStart w:id="11" w:name="_Toc182672411"/>
+      <w:bookmarkStart w:id="11" w:name="_Toc182769757"/>
       <w:r>
         <w:t xml:space="preserve">Figure </w:t>
       </w:r>
-      <w:r>
-        <w:fldChar w:fldCharType="begin"/>
-      </w:r>
-      <w:r>
-        <w:instrText xml:space="preserve"> SEQ Figure \* ARABIC </w:instrText>
-      </w:r>
-      <w:r>
-        <w:fldChar w:fldCharType="separate"/>
-      </w:r>
-      <w:r>
-        <w:rPr>
-          <w:noProof/>
-        </w:rPr>
-        <w:t>3</w:t>
-      </w:r>
-      <w:r>
-        <w:rPr>
-          <w:noProof/>
-        </w:rPr>
-        <w:fldChar w:fldCharType="end"/>
-      </w:r>
+      <w:fldSimple w:instr=" SEQ Figure \* ARABIC ">
+        <w:r>
+          <w:rPr>
+            <w:noProof/>
+          </w:rPr>
+          <w:t>3</w:t>
+        </w:r>
+      </w:fldSimple>
       <w:r>
         <w:t>: Basic CSS Structure</w:t>
       </w:r>
@@ -6763,7 +7862,7 @@
         <w:pStyle w:val="Heading2"/>
         <w:spacing w:line="360" w:lineRule="auto"/>
       </w:pPr>
-      <w:bookmarkStart w:id="12" w:name="_Toc182672318"/>
+      <w:bookmarkStart w:id="12" w:name="_Toc182769640"/>
       <w:r>
         <w:lastRenderedPageBreak/>
         <w:t>HTML Element</w:t>
@@ -7429,31 +8528,18 @@
           <w:szCs w:val="24"/>
         </w:rPr>
       </w:pPr>
-      <w:bookmarkStart w:id="13" w:name="_Toc182672412"/>
+      <w:bookmarkStart w:id="13" w:name="_Toc182769758"/>
       <w:r>
         <w:t xml:space="preserve">Figure </w:t>
       </w:r>
-      <w:r>
-        <w:fldChar w:fldCharType="begin"/>
-      </w:r>
-      <w:r>
-        <w:instrText xml:space="preserve"> SEQ Figure \* ARABIC </w:instrText>
-      </w:r>
-      <w:r>
-        <w:fldChar w:fldCharType="separate"/>
-      </w:r>
-      <w:r>
-        <w:rPr>
-          <w:noProof/>
-        </w:rPr>
-        <w:t>4</w:t>
-      </w:r>
-      <w:r>
-        <w:rPr>
-          <w:noProof/>
-        </w:rPr>
-        <w:fldChar w:fldCharType="end"/>
-      </w:r>
+      <w:fldSimple w:instr=" SEQ Figure \* ARABIC ">
+        <w:r>
+          <w:rPr>
+            <w:noProof/>
+          </w:rPr>
+          <w:t>4</w:t>
+        </w:r>
+      </w:fldSimple>
       <w:r>
         <w:t>: HTML Element</w:t>
       </w:r>
@@ -7613,31 +8699,18 @@
           <w:szCs w:val="24"/>
         </w:rPr>
       </w:pPr>
-      <w:bookmarkStart w:id="14" w:name="_Toc182672413"/>
+      <w:bookmarkStart w:id="14" w:name="_Toc182769759"/>
       <w:r>
         <w:t xml:space="preserve">Figure </w:t>
       </w:r>
-      <w:r>
-        <w:fldChar w:fldCharType="begin"/>
-      </w:r>
-      <w:r>
-        <w:instrText xml:space="preserve"> SEQ Figure \* ARABIC </w:instrText>
-      </w:r>
-      <w:r>
-        <w:fldChar w:fldCharType="separate"/>
-      </w:r>
-      <w:r>
-        <w:rPr>
-          <w:noProof/>
-        </w:rPr>
-        <w:t>5</w:t>
-      </w:r>
-      <w:r>
-        <w:rPr>
-          <w:noProof/>
-        </w:rPr>
-        <w:fldChar w:fldCharType="end"/>
-      </w:r>
+      <w:fldSimple w:instr=" SEQ Figure \* ARABIC ">
+        <w:r>
+          <w:rPr>
+            <w:noProof/>
+          </w:rPr>
+          <w:t>5</w:t>
+        </w:r>
+      </w:fldSimple>
       <w:r>
         <w:t>: Empty element</w:t>
       </w:r>
@@ -7806,31 +8879,18 @@
           <w:szCs w:val="24"/>
         </w:rPr>
       </w:pPr>
-      <w:bookmarkStart w:id="15" w:name="_Toc182672414"/>
+      <w:bookmarkStart w:id="15" w:name="_Toc182769760"/>
       <w:r>
         <w:t xml:space="preserve">Figure </w:t>
       </w:r>
-      <w:r>
-        <w:fldChar w:fldCharType="begin"/>
-      </w:r>
-      <w:r>
-        <w:instrText xml:space="preserve"> SEQ Figure \* ARABIC </w:instrText>
-      </w:r>
-      <w:r>
-        <w:fldChar w:fldCharType="separate"/>
-      </w:r>
-      <w:r>
-        <w:rPr>
-          <w:noProof/>
-        </w:rPr>
-        <w:t>6</w:t>
-      </w:r>
-      <w:r>
-        <w:rPr>
-          <w:noProof/>
-        </w:rPr>
-        <w:fldChar w:fldCharType="end"/>
-      </w:r>
+      <w:fldSimple w:instr=" SEQ Figure \* ARABIC ">
+        <w:r>
+          <w:rPr>
+            <w:noProof/>
+          </w:rPr>
+          <w:t>6</w:t>
+        </w:r>
+      </w:fldSimple>
       <w:r>
         <w:t>: Nesting HTML Elements</w:t>
       </w:r>
@@ -7841,7 +8901,7 @@
         <w:pStyle w:val="Heading3"/>
         <w:spacing w:line="360" w:lineRule="auto"/>
       </w:pPr>
-      <w:bookmarkStart w:id="16" w:name="_Toc182672319"/>
+      <w:bookmarkStart w:id="16" w:name="_Toc182769641"/>
       <w:r>
         <w:lastRenderedPageBreak/>
         <w:t>HTML Block and Inline Elements</w:t>
@@ -8484,7 +9544,7 @@
         <w:pStyle w:val="Heading3"/>
         <w:spacing w:line="360" w:lineRule="auto"/>
       </w:pPr>
-      <w:bookmarkStart w:id="17" w:name="_Toc182672320"/>
+      <w:bookmarkStart w:id="17" w:name="_Toc182769642"/>
       <w:r>
         <w:lastRenderedPageBreak/>
         <w:t>Exercise</w:t>
@@ -9128,7 +10188,7 @@
         <w:pStyle w:val="Heading2"/>
         <w:spacing w:line="360" w:lineRule="auto"/>
       </w:pPr>
-      <w:bookmarkStart w:id="18" w:name="_Toc182672321"/>
+      <w:bookmarkStart w:id="18" w:name="_Toc182769643"/>
       <w:r>
         <w:lastRenderedPageBreak/>
         <w:t>HTML Attributes</w:t>
@@ -9215,31 +10275,18 @@
           <w:szCs w:val="24"/>
         </w:rPr>
       </w:pPr>
-      <w:bookmarkStart w:id="19" w:name="_Toc182672415"/>
+      <w:bookmarkStart w:id="19" w:name="_Toc182769761"/>
       <w:r>
         <w:t xml:space="preserve">Figure </w:t>
       </w:r>
-      <w:r>
-        <w:fldChar w:fldCharType="begin"/>
-      </w:r>
-      <w:r>
-        <w:instrText xml:space="preserve"> SEQ Figure \* ARABIC </w:instrText>
-      </w:r>
-      <w:r>
-        <w:fldChar w:fldCharType="separate"/>
-      </w:r>
-      <w:r>
-        <w:rPr>
-          <w:noProof/>
-        </w:rPr>
-        <w:t>7</w:t>
-      </w:r>
-      <w:r>
-        <w:rPr>
-          <w:noProof/>
-        </w:rPr>
-        <w:fldChar w:fldCharType="end"/>
-      </w:r>
+      <w:fldSimple w:instr=" SEQ Figure \* ARABIC ">
+        <w:r>
+          <w:rPr>
+            <w:noProof/>
+          </w:rPr>
+          <w:t>7</w:t>
+        </w:r>
+      </w:fldSimple>
       <w:r>
         <w:t>: HTML Attribute</w:t>
       </w:r>
@@ -9404,7 +10451,7 @@
         <w:pStyle w:val="Heading2"/>
         <w:spacing w:line="360" w:lineRule="auto"/>
       </w:pPr>
-      <w:bookmarkStart w:id="20" w:name="_Toc182672322"/>
+      <w:bookmarkStart w:id="20" w:name="_Toc182769644"/>
       <w:r>
         <w:t>HTML Head</w:t>
       </w:r>
@@ -9533,31 +10580,18 @@
         <w:pStyle w:val="Caption"/>
         <w:jc w:val="center"/>
       </w:pPr>
-      <w:bookmarkStart w:id="21" w:name="_Toc182672416"/>
+      <w:bookmarkStart w:id="21" w:name="_Toc182769762"/>
       <w:r>
         <w:t xml:space="preserve">Figure </w:t>
       </w:r>
-      <w:r>
-        <w:fldChar w:fldCharType="begin"/>
-      </w:r>
-      <w:r>
-        <w:instrText xml:space="preserve"> SEQ Figure \* ARABIC </w:instrText>
-      </w:r>
-      <w:r>
-        <w:fldChar w:fldCharType="separate"/>
-      </w:r>
-      <w:r>
-        <w:rPr>
-          <w:noProof/>
-        </w:rPr>
-        <w:t>8</w:t>
-      </w:r>
-      <w:r>
-        <w:rPr>
-          <w:noProof/>
-        </w:rPr>
-        <w:fldChar w:fldCharType="end"/>
-      </w:r>
+      <w:fldSimple w:instr=" SEQ Figure \* ARABIC ">
+        <w:r>
+          <w:rPr>
+            <w:noProof/>
+          </w:rPr>
+          <w:t>8</w:t>
+        </w:r>
+      </w:fldSimple>
       <w:r>
         <w:t>: Head Element</w:t>
       </w:r>
@@ -9598,7 +10632,7 @@
         <w:pStyle w:val="Heading3"/>
         <w:spacing w:line="360" w:lineRule="auto"/>
       </w:pPr>
-      <w:bookmarkStart w:id="22" w:name="_Toc182672323"/>
+      <w:bookmarkStart w:id="22" w:name="_Toc182769645"/>
       <w:r>
         <w:t>HTML Title</w:t>
       </w:r>
@@ -9813,31 +10847,18 @@
         <w:pStyle w:val="Caption"/>
         <w:jc w:val="center"/>
       </w:pPr>
-      <w:bookmarkStart w:id="23" w:name="_Toc182672417"/>
+      <w:bookmarkStart w:id="23" w:name="_Toc182769763"/>
       <w:r>
         <w:t xml:space="preserve">Figure </w:t>
       </w:r>
-      <w:r>
-        <w:fldChar w:fldCharType="begin"/>
-      </w:r>
-      <w:r>
-        <w:instrText xml:space="preserve"> SEQ Figure \* ARABIC </w:instrText>
-      </w:r>
-      <w:r>
-        <w:fldChar w:fldCharType="separate"/>
-      </w:r>
-      <w:r>
-        <w:rPr>
-          <w:noProof/>
-        </w:rPr>
-        <w:t>9</w:t>
-      </w:r>
-      <w:r>
-        <w:rPr>
-          <w:noProof/>
-        </w:rPr>
-        <w:fldChar w:fldCharType="end"/>
-      </w:r>
+      <w:fldSimple w:instr=" SEQ Figure \* ARABIC ">
+        <w:r>
+          <w:rPr>
+            <w:noProof/>
+          </w:rPr>
+          <w:t>9</w:t>
+        </w:r>
+      </w:fldSimple>
       <w:r>
         <w:t>: Title element</w:t>
       </w:r>
@@ -9899,31 +10920,18 @@
         <w:pStyle w:val="Caption"/>
         <w:jc w:val="center"/>
       </w:pPr>
-      <w:bookmarkStart w:id="24" w:name="_Toc182672418"/>
+      <w:bookmarkStart w:id="24" w:name="_Toc182769764"/>
       <w:r>
         <w:t xml:space="preserve">Figure </w:t>
       </w:r>
-      <w:r>
-        <w:fldChar w:fldCharType="begin"/>
-      </w:r>
-      <w:r>
-        <w:instrText xml:space="preserve"> SEQ Figure \* ARABIC </w:instrText>
-      </w:r>
-      <w:r>
-        <w:fldChar w:fldCharType="separate"/>
-      </w:r>
-      <w:r>
-        <w:rPr>
-          <w:noProof/>
-        </w:rPr>
-        <w:t>10</w:t>
-      </w:r>
-      <w:r>
-        <w:rPr>
-          <w:noProof/>
-        </w:rPr>
-        <w:fldChar w:fldCharType="end"/>
-      </w:r>
+      <w:fldSimple w:instr=" SEQ Figure \* ARABIC ">
+        <w:r>
+          <w:rPr>
+            <w:noProof/>
+          </w:rPr>
+          <w:t>10</w:t>
+        </w:r>
+      </w:fldSimple>
       <w:r>
         <w:t>: Title element II</w:t>
       </w:r>
@@ -9990,7 +10998,7 @@
         <w:pStyle w:val="Heading3"/>
         <w:spacing w:line="360" w:lineRule="auto"/>
       </w:pPr>
-      <w:bookmarkStart w:id="25" w:name="_Toc182672324"/>
+      <w:bookmarkStart w:id="25" w:name="_Toc182769646"/>
       <w:r>
         <w:lastRenderedPageBreak/>
         <w:t>HTML Favicon</w:t>
@@ -10179,31 +11187,18 @@
         <w:pStyle w:val="Caption"/>
         <w:jc w:val="center"/>
       </w:pPr>
-      <w:bookmarkStart w:id="26" w:name="_Toc182672419"/>
+      <w:bookmarkStart w:id="26" w:name="_Toc182769765"/>
       <w:r>
         <w:t xml:space="preserve">Figure </w:t>
       </w:r>
-      <w:r>
-        <w:fldChar w:fldCharType="begin"/>
-      </w:r>
-      <w:r>
-        <w:instrText xml:space="preserve"> SEQ Figure \* ARABIC </w:instrText>
-      </w:r>
-      <w:r>
-        <w:fldChar w:fldCharType="separate"/>
-      </w:r>
-      <w:r>
-        <w:rPr>
-          <w:noProof/>
-        </w:rPr>
-        <w:t>11</w:t>
-      </w:r>
-      <w:r>
-        <w:rPr>
-          <w:noProof/>
-        </w:rPr>
-        <w:fldChar w:fldCharType="end"/>
-      </w:r>
+      <w:fldSimple w:instr=" SEQ Figure \* ARABIC ">
+        <w:r>
+          <w:rPr>
+            <w:noProof/>
+          </w:rPr>
+          <w:t>11</w:t>
+        </w:r>
+      </w:fldSimple>
       <w:r>
         <w:t>: HTML Favicon</w:t>
       </w:r>
@@ -10265,31 +11260,18 @@
         <w:pStyle w:val="Caption"/>
         <w:jc w:val="center"/>
       </w:pPr>
-      <w:bookmarkStart w:id="27" w:name="_Toc182672420"/>
+      <w:bookmarkStart w:id="27" w:name="_Toc182769766"/>
       <w:r>
         <w:t xml:space="preserve">Figure </w:t>
       </w:r>
-      <w:r>
-        <w:fldChar w:fldCharType="begin"/>
-      </w:r>
-      <w:r>
-        <w:instrText xml:space="preserve"> SEQ Figure \* ARABIC </w:instrText>
-      </w:r>
-      <w:r>
-        <w:fldChar w:fldCharType="separate"/>
-      </w:r>
-      <w:r>
-        <w:rPr>
-          <w:noProof/>
-        </w:rPr>
-        <w:t>12</w:t>
-      </w:r>
-      <w:r>
-        <w:rPr>
-          <w:noProof/>
-        </w:rPr>
-        <w:fldChar w:fldCharType="end"/>
-      </w:r>
+      <w:fldSimple w:instr=" SEQ Figure \* ARABIC ">
+        <w:r>
+          <w:rPr>
+            <w:noProof/>
+          </w:rPr>
+          <w:t>12</w:t>
+        </w:r>
+      </w:fldSimple>
       <w:r>
         <w:t>: HTML Favicon II</w:t>
       </w:r>
@@ -10300,7 +11282,7 @@
         <w:pStyle w:val="Heading3"/>
         <w:spacing w:line="360" w:lineRule="auto"/>
       </w:pPr>
-      <w:bookmarkStart w:id="28" w:name="_Toc182672325"/>
+      <w:bookmarkStart w:id="28" w:name="_Toc182769647"/>
       <w:r>
         <w:t>HTML Meta</w:t>
       </w:r>
@@ -10433,31 +11415,18 @@
           <w:szCs w:val="24"/>
         </w:rPr>
       </w:pPr>
-      <w:bookmarkStart w:id="29" w:name="_Toc182672421"/>
+      <w:bookmarkStart w:id="29" w:name="_Toc182769767"/>
       <w:r>
         <w:t xml:space="preserve">Figure </w:t>
       </w:r>
-      <w:r>
-        <w:fldChar w:fldCharType="begin"/>
-      </w:r>
-      <w:r>
-        <w:instrText xml:space="preserve"> SEQ Figure \* ARABIC </w:instrText>
-      </w:r>
-      <w:r>
-        <w:fldChar w:fldCharType="separate"/>
-      </w:r>
-      <w:r>
-        <w:rPr>
-          <w:noProof/>
-        </w:rPr>
-        <w:t>13</w:t>
-      </w:r>
-      <w:r>
-        <w:rPr>
-          <w:noProof/>
-        </w:rPr>
-        <w:fldChar w:fldCharType="end"/>
-      </w:r>
+      <w:fldSimple w:instr=" SEQ Figure \* ARABIC ">
+        <w:r>
+          <w:rPr>
+            <w:noProof/>
+          </w:rPr>
+          <w:t>13</w:t>
+        </w:r>
+      </w:fldSimple>
       <w:r>
         <w:t>: HTML Meta</w:t>
       </w:r>
@@ -10485,7 +11454,7 @@
         <w:pStyle w:val="Heading3"/>
         <w:spacing w:line="360" w:lineRule="auto"/>
       </w:pPr>
-      <w:bookmarkStart w:id="30" w:name="_Toc182672326"/>
+      <w:bookmarkStart w:id="30" w:name="_Toc182769648"/>
       <w:r>
         <w:t>HTML Style</w:t>
       </w:r>
@@ -10592,31 +11561,18 @@
         <w:pStyle w:val="Caption"/>
         <w:jc w:val="center"/>
       </w:pPr>
-      <w:bookmarkStart w:id="31" w:name="_Toc182672422"/>
+      <w:bookmarkStart w:id="31" w:name="_Toc182769768"/>
       <w:r>
         <w:t xml:space="preserve">Figure </w:t>
       </w:r>
-      <w:r>
-        <w:fldChar w:fldCharType="begin"/>
-      </w:r>
-      <w:r>
-        <w:instrText xml:space="preserve"> SEQ Figure \* ARABIC </w:instrText>
-      </w:r>
-      <w:r>
-        <w:fldChar w:fldCharType="separate"/>
-      </w:r>
-      <w:r>
-        <w:rPr>
-          <w:noProof/>
-        </w:rPr>
-        <w:t>14</w:t>
-      </w:r>
-      <w:r>
-        <w:rPr>
-          <w:noProof/>
-        </w:rPr>
-        <w:fldChar w:fldCharType="end"/>
-      </w:r>
+      <w:fldSimple w:instr=" SEQ Figure \* ARABIC ">
+        <w:r>
+          <w:rPr>
+            <w:noProof/>
+          </w:rPr>
+          <w:t>14</w:t>
+        </w:r>
+      </w:fldSimple>
       <w:r>
         <w:t>: HTML Style</w:t>
       </w:r>
@@ -10882,7 +11838,7 @@
         <w:pStyle w:val="Heading3"/>
         <w:spacing w:line="360" w:lineRule="auto"/>
       </w:pPr>
-      <w:bookmarkStart w:id="32" w:name="_Toc182672327"/>
+      <w:bookmarkStart w:id="32" w:name="_Toc182769649"/>
       <w:r>
         <w:lastRenderedPageBreak/>
         <w:t>HTML Link</w:t>
@@ -11006,31 +11962,18 @@
         <w:pStyle w:val="Caption"/>
         <w:jc w:val="center"/>
       </w:pPr>
-      <w:bookmarkStart w:id="33" w:name="_Toc182672423"/>
+      <w:bookmarkStart w:id="33" w:name="_Toc182769769"/>
       <w:r>
         <w:t xml:space="preserve">Figure </w:t>
       </w:r>
-      <w:r>
-        <w:fldChar w:fldCharType="begin"/>
-      </w:r>
-      <w:r>
-        <w:instrText xml:space="preserve"> SEQ Figure \* ARABIC </w:instrText>
-      </w:r>
-      <w:r>
-        <w:fldChar w:fldCharType="separate"/>
-      </w:r>
-      <w:r>
-        <w:rPr>
-          <w:noProof/>
-        </w:rPr>
-        <w:t>15</w:t>
-      </w:r>
-      <w:r>
-        <w:rPr>
-          <w:noProof/>
-        </w:rPr>
-        <w:fldChar w:fldCharType="end"/>
-      </w:r>
+      <w:fldSimple w:instr=" SEQ Figure \* ARABIC ">
+        <w:r>
+          <w:rPr>
+            <w:noProof/>
+          </w:rPr>
+          <w:t>15</w:t>
+        </w:r>
+      </w:fldSimple>
       <w:r>
         <w:t>: HTML Link</w:t>
       </w:r>
@@ -11041,7 +11984,7 @@
         <w:pStyle w:val="Heading3"/>
         <w:spacing w:line="360" w:lineRule="auto"/>
       </w:pPr>
-      <w:bookmarkStart w:id="34" w:name="_Toc182672328"/>
+      <w:bookmarkStart w:id="34" w:name="_Toc182769650"/>
       <w:r>
         <w:t xml:space="preserve">HTML Script </w:t>
       </w:r>
@@ -11165,31 +12108,18 @@
         <w:pStyle w:val="Caption"/>
         <w:jc w:val="center"/>
       </w:pPr>
-      <w:bookmarkStart w:id="35" w:name="_Toc182672424"/>
+      <w:bookmarkStart w:id="35" w:name="_Toc182769770"/>
       <w:r>
         <w:t xml:space="preserve">Figure </w:t>
       </w:r>
-      <w:r>
-        <w:fldChar w:fldCharType="begin"/>
-      </w:r>
-      <w:r>
-        <w:instrText xml:space="preserve"> SEQ Figure \* ARABIC </w:instrText>
-      </w:r>
-      <w:r>
-        <w:fldChar w:fldCharType="separate"/>
-      </w:r>
-      <w:r>
-        <w:rPr>
-          <w:noProof/>
-        </w:rPr>
-        <w:t>16</w:t>
-      </w:r>
-      <w:r>
-        <w:rPr>
-          <w:noProof/>
-        </w:rPr>
-        <w:fldChar w:fldCharType="end"/>
-      </w:r>
+      <w:fldSimple w:instr=" SEQ Figure \* ARABIC ">
+        <w:r>
+          <w:rPr>
+            <w:noProof/>
+          </w:rPr>
+          <w:t>16</w:t>
+        </w:r>
+      </w:fldSimple>
       <w:r>
         <w:t>: HTML Script</w:t>
       </w:r>
@@ -11200,7 +12130,7 @@
         <w:pStyle w:val="Heading3"/>
         <w:spacing w:line="360" w:lineRule="auto"/>
       </w:pPr>
-      <w:bookmarkStart w:id="36" w:name="_Toc182672329"/>
+      <w:bookmarkStart w:id="36" w:name="_Toc182769651"/>
       <w:r>
         <w:t>Exercise</w:t>
       </w:r>
@@ -11453,7 +12383,7 @@
         <w:pStyle w:val="Heading3"/>
         <w:spacing w:line="360" w:lineRule="auto"/>
       </w:pPr>
-      <w:bookmarkStart w:id="37" w:name="_Toc182672330"/>
+      <w:bookmarkStart w:id="37" w:name="_Toc182769652"/>
       <w:r>
         <w:lastRenderedPageBreak/>
         <w:t>Styling HTML with CSS</w:t>
@@ -11473,7 +12403,7 @@
         <w:pStyle w:val="Heading3"/>
         <w:spacing w:line="360" w:lineRule="auto"/>
       </w:pPr>
-      <w:bookmarkStart w:id="38" w:name="_Toc182672331"/>
+      <w:bookmarkStart w:id="38" w:name="_Toc182769653"/>
       <w:r>
         <w:t>Inline CSS</w:t>
       </w:r>
@@ -11581,31 +12511,18 @@
         <w:pStyle w:val="Caption"/>
         <w:jc w:val="center"/>
       </w:pPr>
-      <w:bookmarkStart w:id="39" w:name="_Toc182672425"/>
+      <w:bookmarkStart w:id="39" w:name="_Toc182769771"/>
       <w:r>
         <w:t xml:space="preserve">Figure </w:t>
       </w:r>
-      <w:r>
-        <w:fldChar w:fldCharType="begin"/>
-      </w:r>
-      <w:r>
-        <w:instrText xml:space="preserve"> SEQ Figure \* ARABIC </w:instrText>
-      </w:r>
-      <w:r>
-        <w:fldChar w:fldCharType="separate"/>
-      </w:r>
-      <w:r>
-        <w:rPr>
-          <w:noProof/>
-        </w:rPr>
-        <w:t>17</w:t>
-      </w:r>
-      <w:r>
-        <w:rPr>
-          <w:noProof/>
-        </w:rPr>
-        <w:fldChar w:fldCharType="end"/>
-      </w:r>
+      <w:fldSimple w:instr=" SEQ Figure \* ARABIC ">
+        <w:r>
+          <w:rPr>
+            <w:noProof/>
+          </w:rPr>
+          <w:t>17</w:t>
+        </w:r>
+      </w:fldSimple>
       <w:r>
         <w:t>: Inline CSS</w:t>
       </w:r>
@@ -11616,7 +12533,7 @@
         <w:pStyle w:val="Heading3"/>
         <w:spacing w:line="360" w:lineRule="auto"/>
       </w:pPr>
-      <w:bookmarkStart w:id="40" w:name="_Toc182672332"/>
+      <w:bookmarkStart w:id="40" w:name="_Toc182769654"/>
       <w:r>
         <w:t>Internal CSS</w:t>
       </w:r>
@@ -11754,31 +12671,18 @@
         <w:pStyle w:val="Caption"/>
         <w:jc w:val="center"/>
       </w:pPr>
-      <w:bookmarkStart w:id="41" w:name="_Toc182672426"/>
+      <w:bookmarkStart w:id="41" w:name="_Toc182769772"/>
       <w:r>
         <w:t xml:space="preserve">Figure </w:t>
       </w:r>
-      <w:r>
-        <w:fldChar w:fldCharType="begin"/>
-      </w:r>
-      <w:r>
-        <w:instrText xml:space="preserve"> SEQ Figure \* ARABIC </w:instrText>
-      </w:r>
-      <w:r>
-        <w:fldChar w:fldCharType="separate"/>
-      </w:r>
-      <w:r>
-        <w:rPr>
-          <w:noProof/>
-        </w:rPr>
-        <w:t>18</w:t>
-      </w:r>
-      <w:r>
-        <w:rPr>
-          <w:noProof/>
-        </w:rPr>
-        <w:fldChar w:fldCharType="end"/>
-      </w:r>
+      <w:fldSimple w:instr=" SEQ Figure \* ARABIC ">
+        <w:r>
+          <w:rPr>
+            <w:noProof/>
+          </w:rPr>
+          <w:t>18</w:t>
+        </w:r>
+      </w:fldSimple>
       <w:r>
         <w:t>: Internal CSS</w:t>
       </w:r>
@@ -11791,7 +12695,7 @@
         <w:pStyle w:val="Heading3"/>
         <w:spacing w:line="360" w:lineRule="auto"/>
       </w:pPr>
-      <w:bookmarkStart w:id="42" w:name="_Toc182672333"/>
+      <w:bookmarkStart w:id="42" w:name="_Toc182769655"/>
       <w:r>
         <w:lastRenderedPageBreak/>
         <w:t>External CSS</w:t>
@@ -11876,31 +12780,18 @@
         <w:pStyle w:val="Caption"/>
         <w:jc w:val="center"/>
       </w:pPr>
-      <w:bookmarkStart w:id="43" w:name="_Toc182672427"/>
+      <w:bookmarkStart w:id="43" w:name="_Toc182769773"/>
       <w:r>
         <w:t xml:space="preserve">Figure </w:t>
       </w:r>
-      <w:r>
-        <w:fldChar w:fldCharType="begin"/>
-      </w:r>
-      <w:r>
-        <w:instrText xml:space="preserve"> SEQ Figure \* ARABIC </w:instrText>
-      </w:r>
-      <w:r>
-        <w:fldChar w:fldCharType="separate"/>
-      </w:r>
-      <w:r>
-        <w:rPr>
-          <w:noProof/>
-        </w:rPr>
-        <w:t>19</w:t>
-      </w:r>
-      <w:r>
-        <w:rPr>
-          <w:noProof/>
-        </w:rPr>
-        <w:fldChar w:fldCharType="end"/>
-      </w:r>
+      <w:fldSimple w:instr=" SEQ Figure \* ARABIC ">
+        <w:r>
+          <w:rPr>
+            <w:noProof/>
+          </w:rPr>
+          <w:t>19</w:t>
+        </w:r>
+      </w:fldSimple>
       <w:r>
         <w:t>: External CSS</w:t>
       </w:r>
@@ -12156,7 +13047,7 @@
         <w:pStyle w:val="Heading2"/>
         <w:spacing w:line="360" w:lineRule="auto"/>
       </w:pPr>
-      <w:bookmarkStart w:id="44" w:name="_Toc182672334"/>
+      <w:bookmarkStart w:id="44" w:name="_Toc182769656"/>
       <w:r>
         <w:lastRenderedPageBreak/>
         <w:t xml:space="preserve">HTML </w:t>
@@ -12254,7 +13145,7 @@
         <w:pStyle w:val="Heading3"/>
         <w:spacing w:line="360" w:lineRule="auto"/>
       </w:pPr>
-      <w:bookmarkStart w:id="45" w:name="_Toc182672335"/>
+      <w:bookmarkStart w:id="45" w:name="_Toc182769657"/>
       <w:r>
         <w:t>Basic sections of a document</w:t>
       </w:r>
@@ -12281,7 +13172,7 @@
         <w:pStyle w:val="Heading3"/>
         <w:spacing w:line="360" w:lineRule="auto"/>
       </w:pPr>
-      <w:bookmarkStart w:id="46" w:name="_Toc182672336"/>
+      <w:bookmarkStart w:id="46" w:name="_Toc182769658"/>
       <w:r>
         <w:rPr>
           <w:rStyle w:val="Heading4Char"/>
@@ -12341,7 +13232,7 @@
         <w:spacing w:line="360" w:lineRule="auto"/>
       </w:pPr>
       <w:hyperlink r:id="rId30" w:anchor="navigation_bar" w:history="1">
-        <w:bookmarkStart w:id="47" w:name="_Toc182672337"/>
+        <w:bookmarkStart w:id="47" w:name="_Toc182769659"/>
         <w:r>
           <w:rPr>
             <w:rStyle w:val="Heading4Char"/>
@@ -12457,7 +13348,7 @@
         <w:pStyle w:val="Heading3"/>
         <w:spacing w:line="360" w:lineRule="auto"/>
       </w:pPr>
-      <w:bookmarkStart w:id="48" w:name="_Toc182672338"/>
+      <w:bookmarkStart w:id="48" w:name="_Toc182769660"/>
       <w:r>
         <w:t>M</w:t>
       </w:r>
@@ -12535,7 +13426,7 @@
         <w:pStyle w:val="Heading3"/>
         <w:spacing w:line="360" w:lineRule="auto"/>
       </w:pPr>
-      <w:bookmarkStart w:id="49" w:name="_Toc182672339"/>
+      <w:bookmarkStart w:id="49" w:name="_Toc182769661"/>
       <w:r>
         <w:t>Section Element &lt;section&gt;</w:t>
       </w:r>
@@ -12567,7 +13458,7 @@
         <w:pStyle w:val="Heading3"/>
         <w:spacing w:line="360" w:lineRule="auto"/>
       </w:pPr>
-      <w:bookmarkStart w:id="50" w:name="_Toc182672340"/>
+      <w:bookmarkStart w:id="50" w:name="_Toc182769662"/>
       <w:r>
         <w:lastRenderedPageBreak/>
         <w:t>Sidebar Element &lt;aside&gt;</w:t>
@@ -12609,7 +13500,7 @@
         <w:pStyle w:val="Heading3"/>
         <w:spacing w:line="360" w:lineRule="auto"/>
       </w:pPr>
-      <w:bookmarkStart w:id="51" w:name="_Toc182672341"/>
+      <w:bookmarkStart w:id="51" w:name="_Toc182769663"/>
       <w:r>
         <w:t>Footer Element &lt;footer&gt;</w:t>
       </w:r>
@@ -12714,31 +13605,18 @@
         <w:pStyle w:val="Caption"/>
         <w:jc w:val="center"/>
       </w:pPr>
-      <w:bookmarkStart w:id="52" w:name="_Toc182672428"/>
+      <w:bookmarkStart w:id="52" w:name="_Toc182769774"/>
       <w:r>
         <w:t xml:space="preserve">Figure </w:t>
       </w:r>
-      <w:r>
-        <w:fldChar w:fldCharType="begin"/>
-      </w:r>
-      <w:r>
-        <w:instrText xml:space="preserve"> SEQ Figure \* ARABIC </w:instrText>
-      </w:r>
-      <w:r>
-        <w:fldChar w:fldCharType="separate"/>
-      </w:r>
-      <w:r>
-        <w:rPr>
-          <w:noProof/>
-        </w:rPr>
-        <w:t>20</w:t>
-      </w:r>
-      <w:r>
-        <w:rPr>
-          <w:noProof/>
-        </w:rPr>
-        <w:fldChar w:fldCharType="end"/>
-      </w:r>
+      <w:fldSimple w:instr=" SEQ Figure \* ARABIC ">
+        <w:r>
+          <w:rPr>
+            <w:noProof/>
+          </w:rPr>
+          <w:t>20</w:t>
+        </w:r>
+      </w:fldSimple>
       <w:r>
         <w:t>: HTML5 Semantics Standard</w:t>
       </w:r>
@@ -12911,7 +13789,7 @@
         <w:pStyle w:val="Heading3"/>
         <w:spacing w:line="360" w:lineRule="auto"/>
       </w:pPr>
-      <w:bookmarkStart w:id="53" w:name="_Toc182672342"/>
+      <w:bookmarkStart w:id="53" w:name="_Toc182769664"/>
       <w:r>
         <w:lastRenderedPageBreak/>
         <w:t>HTML Image Element &lt;img&gt;</w:t>
@@ -13047,31 +13925,18 @@
         <w:pStyle w:val="Caption"/>
         <w:jc w:val="center"/>
       </w:pPr>
-      <w:bookmarkStart w:id="54" w:name="_Toc182672429"/>
+      <w:bookmarkStart w:id="54" w:name="_Toc182769775"/>
       <w:r>
         <w:t xml:space="preserve">Figure </w:t>
       </w:r>
-      <w:r>
-        <w:fldChar w:fldCharType="begin"/>
-      </w:r>
-      <w:r>
-        <w:instrText xml:space="preserve"> SEQ Figure \* ARABIC </w:instrText>
-      </w:r>
-      <w:r>
-        <w:fldChar w:fldCharType="separate"/>
-      </w:r>
-      <w:r>
-        <w:rPr>
-          <w:noProof/>
-        </w:rPr>
-        <w:t>21</w:t>
-      </w:r>
-      <w:r>
-        <w:rPr>
-          <w:noProof/>
-        </w:rPr>
-        <w:fldChar w:fldCharType="end"/>
-      </w:r>
+      <w:fldSimple w:instr=" SEQ Figure \* ARABIC ">
+        <w:r>
+          <w:rPr>
+            <w:noProof/>
+          </w:rPr>
+          <w:t>21</w:t>
+        </w:r>
+      </w:fldSimple>
       <w:r>
         <w:t>: HTML img</w:t>
       </w:r>
@@ -13162,7 +14027,7 @@
         <w:pStyle w:val="Heading3"/>
         <w:spacing w:line="360" w:lineRule="auto"/>
       </w:pPr>
-      <w:bookmarkStart w:id="55" w:name="_Toc182672343"/>
+      <w:bookmarkStart w:id="55" w:name="_Toc182769665"/>
       <w:r>
         <w:t>HTML id and class attributes</w:t>
       </w:r>
@@ -13241,31 +14106,18 @@
         <w:pStyle w:val="Caption"/>
         <w:jc w:val="center"/>
       </w:pPr>
-      <w:bookmarkStart w:id="56" w:name="_Toc182672430"/>
+      <w:bookmarkStart w:id="56" w:name="_Toc182769776"/>
       <w:r>
         <w:t xml:space="preserve">Figure </w:t>
       </w:r>
-      <w:r>
-        <w:fldChar w:fldCharType="begin"/>
-      </w:r>
-      <w:r>
-        <w:instrText xml:space="preserve"> SEQ Figure \* ARABIC </w:instrText>
-      </w:r>
-      <w:r>
-        <w:fldChar w:fldCharType="separate"/>
-      </w:r>
-      <w:r>
-        <w:rPr>
-          <w:noProof/>
-        </w:rPr>
-        <w:t>22</w:t>
-      </w:r>
-      <w:r>
-        <w:rPr>
-          <w:noProof/>
-        </w:rPr>
-        <w:fldChar w:fldCharType="end"/>
-      </w:r>
+      <w:fldSimple w:instr=" SEQ Figure \* ARABIC ">
+        <w:r>
+          <w:rPr>
+            <w:noProof/>
+          </w:rPr>
+          <w:t>22</w:t>
+        </w:r>
+      </w:fldSimple>
       <w:r>
         <w:t>: HTML id attribute</w:t>
       </w:r>
@@ -13377,31 +14229,18 @@
         <w:pStyle w:val="Caption"/>
         <w:jc w:val="center"/>
       </w:pPr>
-      <w:bookmarkStart w:id="57" w:name="_Toc182672431"/>
+      <w:bookmarkStart w:id="57" w:name="_Toc182769777"/>
       <w:r>
         <w:t xml:space="preserve">Figure </w:t>
       </w:r>
-      <w:r>
-        <w:fldChar w:fldCharType="begin"/>
-      </w:r>
-      <w:r>
-        <w:instrText xml:space="preserve"> SEQ Figure \* ARABIC </w:instrText>
-      </w:r>
-      <w:r>
-        <w:fldChar w:fldCharType="separate"/>
-      </w:r>
-      <w:r>
-        <w:rPr>
-          <w:noProof/>
-        </w:rPr>
-        <w:t>23</w:t>
-      </w:r>
-      <w:r>
-        <w:rPr>
-          <w:noProof/>
-        </w:rPr>
-        <w:fldChar w:fldCharType="end"/>
-      </w:r>
+      <w:fldSimple w:instr=" SEQ Figure \* ARABIC ">
+        <w:r>
+          <w:rPr>
+            <w:noProof/>
+          </w:rPr>
+          <w:t>23</w:t>
+        </w:r>
+      </w:fldSimple>
       <w:r>
         <w:t>: CSS id selector</w:t>
       </w:r>
@@ -13488,31 +14327,18 @@
         <w:pStyle w:val="Caption"/>
         <w:jc w:val="center"/>
       </w:pPr>
-      <w:bookmarkStart w:id="58" w:name="_Toc182672432"/>
+      <w:bookmarkStart w:id="58" w:name="_Toc182769778"/>
       <w:r>
         <w:t xml:space="preserve">Figure </w:t>
       </w:r>
-      <w:r>
-        <w:fldChar w:fldCharType="begin"/>
-      </w:r>
-      <w:r>
-        <w:instrText xml:space="preserve"> SEQ Figure \* ARABIC </w:instrText>
-      </w:r>
-      <w:r>
-        <w:fldChar w:fldCharType="separate"/>
-      </w:r>
-      <w:r>
-        <w:rPr>
-          <w:noProof/>
-        </w:rPr>
-        <w:t>24</w:t>
-      </w:r>
-      <w:r>
-        <w:rPr>
-          <w:noProof/>
-        </w:rPr>
-        <w:fldChar w:fldCharType="end"/>
-      </w:r>
+      <w:fldSimple w:instr=" SEQ Figure \* ARABIC ">
+        <w:r>
+          <w:rPr>
+            <w:noProof/>
+          </w:rPr>
+          <w:t>24</w:t>
+        </w:r>
+      </w:fldSimple>
       <w:r>
         <w:t>: HTML class attribute</w:t>
       </w:r>
@@ -13574,31 +14400,18 @@
         <w:pStyle w:val="Caption"/>
         <w:jc w:val="center"/>
       </w:pPr>
-      <w:bookmarkStart w:id="59" w:name="_Toc182672433"/>
+      <w:bookmarkStart w:id="59" w:name="_Toc182769779"/>
       <w:r>
         <w:t xml:space="preserve">Figure </w:t>
       </w:r>
-      <w:r>
-        <w:fldChar w:fldCharType="begin"/>
-      </w:r>
-      <w:r>
-        <w:instrText xml:space="preserve"> SEQ Figure \* ARABIC </w:instrText>
-      </w:r>
-      <w:r>
-        <w:fldChar w:fldCharType="separate"/>
-      </w:r>
-      <w:r>
-        <w:rPr>
-          <w:noProof/>
-        </w:rPr>
-        <w:t>25</w:t>
-      </w:r>
-      <w:r>
-        <w:rPr>
-          <w:noProof/>
-        </w:rPr>
-        <w:fldChar w:fldCharType="end"/>
-      </w:r>
+      <w:fldSimple w:instr=" SEQ Figure \* ARABIC ">
+        <w:r>
+          <w:rPr>
+            <w:noProof/>
+          </w:rPr>
+          <w:t>25</w:t>
+        </w:r>
+      </w:fldSimple>
       <w:r>
         <w:t>: CSS class selector</w:t>
       </w:r>
@@ -13752,7 +14565,7 @@
         <w:pStyle w:val="Heading3"/>
         <w:spacing w:line="360" w:lineRule="auto"/>
       </w:pPr>
-      <w:bookmarkStart w:id="60" w:name="_Toc182672344"/>
+      <w:bookmarkStart w:id="60" w:name="_Toc182769666"/>
       <w:r>
         <w:lastRenderedPageBreak/>
         <w:t>HTML List Element</w:t>
@@ -13899,31 +14712,18 @@
         <w:pStyle w:val="Caption"/>
         <w:jc w:val="center"/>
       </w:pPr>
-      <w:bookmarkStart w:id="61" w:name="_Toc182672434"/>
+      <w:bookmarkStart w:id="61" w:name="_Toc182769780"/>
       <w:r>
         <w:t xml:space="preserve">Figure </w:t>
       </w:r>
-      <w:r>
-        <w:fldChar w:fldCharType="begin"/>
-      </w:r>
-      <w:r>
-        <w:instrText xml:space="preserve"> SEQ Figure \* ARABIC </w:instrText>
-      </w:r>
-      <w:r>
-        <w:fldChar w:fldCharType="separate"/>
-      </w:r>
-      <w:r>
-        <w:rPr>
-          <w:noProof/>
-        </w:rPr>
-        <w:t>26</w:t>
-      </w:r>
-      <w:r>
-        <w:rPr>
-          <w:noProof/>
-        </w:rPr>
-        <w:fldChar w:fldCharType="end"/>
-      </w:r>
+      <w:fldSimple w:instr=" SEQ Figure \* ARABIC ">
+        <w:r>
+          <w:rPr>
+            <w:noProof/>
+          </w:rPr>
+          <w:t>26</w:t>
+        </w:r>
+      </w:fldSimple>
       <w:r>
         <w:t>: HTML ordered list</w:t>
       </w:r>
@@ -13985,31 +14785,18 @@
         <w:pStyle w:val="Caption"/>
         <w:jc w:val="center"/>
       </w:pPr>
-      <w:bookmarkStart w:id="62" w:name="_Toc182672435"/>
+      <w:bookmarkStart w:id="62" w:name="_Toc182769781"/>
       <w:r>
         <w:t xml:space="preserve">Figure </w:t>
       </w:r>
-      <w:r>
-        <w:fldChar w:fldCharType="begin"/>
-      </w:r>
-      <w:r>
-        <w:instrText xml:space="preserve"> SEQ Figure \* ARABIC </w:instrText>
-      </w:r>
-      <w:r>
-        <w:fldChar w:fldCharType="separate"/>
-      </w:r>
-      <w:r>
-        <w:rPr>
-          <w:noProof/>
-        </w:rPr>
-        <w:t>27</w:t>
-      </w:r>
-      <w:r>
-        <w:rPr>
-          <w:noProof/>
-        </w:rPr>
-        <w:fldChar w:fldCharType="end"/>
-      </w:r>
+      <w:fldSimple w:instr=" SEQ Figure \* ARABIC ">
+        <w:r>
+          <w:rPr>
+            <w:noProof/>
+          </w:rPr>
+          <w:t>27</w:t>
+        </w:r>
+      </w:fldSimple>
       <w:r>
         <w:t>: HTML ordered list output</w:t>
       </w:r>
@@ -14114,31 +14901,18 @@
         <w:pStyle w:val="Caption"/>
         <w:jc w:val="center"/>
       </w:pPr>
-      <w:bookmarkStart w:id="63" w:name="_Toc182672436"/>
+      <w:bookmarkStart w:id="63" w:name="_Toc182769782"/>
       <w:r>
         <w:t xml:space="preserve">Figure </w:t>
       </w:r>
-      <w:r>
-        <w:fldChar w:fldCharType="begin"/>
-      </w:r>
-      <w:r>
-        <w:instrText xml:space="preserve"> SEQ Figure \* ARABIC </w:instrText>
-      </w:r>
-      <w:r>
-        <w:fldChar w:fldCharType="separate"/>
-      </w:r>
-      <w:r>
-        <w:rPr>
-          <w:noProof/>
-        </w:rPr>
-        <w:t>28</w:t>
-      </w:r>
-      <w:r>
-        <w:rPr>
-          <w:noProof/>
-        </w:rPr>
-        <w:fldChar w:fldCharType="end"/>
-      </w:r>
+      <w:fldSimple w:instr=" SEQ Figure \* ARABIC ">
+        <w:r>
+          <w:rPr>
+            <w:noProof/>
+          </w:rPr>
+          <w:t>28</w:t>
+        </w:r>
+      </w:fldSimple>
       <w:r>
         <w:t>: HTML unordered list</w:t>
       </w:r>
@@ -14200,31 +14974,18 @@
         <w:pStyle w:val="Caption"/>
         <w:jc w:val="center"/>
       </w:pPr>
-      <w:bookmarkStart w:id="64" w:name="_Toc182672437"/>
+      <w:bookmarkStart w:id="64" w:name="_Toc182769783"/>
       <w:r>
         <w:t xml:space="preserve">Figure </w:t>
       </w:r>
-      <w:r>
-        <w:fldChar w:fldCharType="begin"/>
-      </w:r>
-      <w:r>
-        <w:instrText xml:space="preserve"> SEQ Figure \* ARABIC </w:instrText>
-      </w:r>
-      <w:r>
-        <w:fldChar w:fldCharType="separate"/>
-      </w:r>
-      <w:r>
-        <w:rPr>
-          <w:noProof/>
-        </w:rPr>
-        <w:t>29</w:t>
-      </w:r>
-      <w:r>
-        <w:rPr>
-          <w:noProof/>
-        </w:rPr>
-        <w:fldChar w:fldCharType="end"/>
-      </w:r>
+      <w:fldSimple w:instr=" SEQ Figure \* ARABIC ">
+        <w:r>
+          <w:rPr>
+            <w:noProof/>
+          </w:rPr>
+          <w:t>29</w:t>
+        </w:r>
+      </w:fldSimple>
       <w:r>
         <w:t>: HTML unordered list output</w:t>
       </w:r>
@@ -14235,7 +14996,7 @@
         <w:pStyle w:val="Heading3"/>
         <w:spacing w:line="360" w:lineRule="auto"/>
       </w:pPr>
-      <w:bookmarkStart w:id="65" w:name="_Toc182672345"/>
+      <w:bookmarkStart w:id="65" w:name="_Toc182769667"/>
       <w:r>
         <w:t>HTML Link Element</w:t>
       </w:r>
@@ -14363,31 +15124,18 @@
         <w:pStyle w:val="Caption"/>
         <w:jc w:val="center"/>
       </w:pPr>
-      <w:bookmarkStart w:id="66" w:name="_Toc182672438"/>
+      <w:bookmarkStart w:id="66" w:name="_Toc182769784"/>
       <w:r>
         <w:t xml:space="preserve">Figure </w:t>
       </w:r>
-      <w:r>
-        <w:fldChar w:fldCharType="begin"/>
-      </w:r>
-      <w:r>
-        <w:instrText xml:space="preserve"> SEQ Figure \* ARABIC </w:instrText>
-      </w:r>
-      <w:r>
-        <w:fldChar w:fldCharType="separate"/>
-      </w:r>
-      <w:r>
-        <w:rPr>
-          <w:noProof/>
-        </w:rPr>
-        <w:t>30</w:t>
-      </w:r>
-      <w:r>
-        <w:rPr>
-          <w:noProof/>
-        </w:rPr>
-        <w:fldChar w:fldCharType="end"/>
-      </w:r>
+      <w:fldSimple w:instr=" SEQ Figure \* ARABIC ">
+        <w:r>
+          <w:rPr>
+            <w:noProof/>
+          </w:rPr>
+          <w:t>30</w:t>
+        </w:r>
+      </w:fldSimple>
       <w:r>
         <w:t>: HTML link element</w:t>
       </w:r>
@@ -14776,31 +15524,18 @@
         <w:pStyle w:val="Caption"/>
         <w:jc w:val="center"/>
       </w:pPr>
-      <w:bookmarkStart w:id="67" w:name="_Toc182672439"/>
+      <w:bookmarkStart w:id="67" w:name="_Toc182769785"/>
       <w:r>
         <w:t xml:space="preserve">Figure </w:t>
       </w:r>
-      <w:r>
-        <w:fldChar w:fldCharType="begin"/>
-      </w:r>
-      <w:r>
-        <w:instrText xml:space="preserve"> SEQ Figure \* ARABIC </w:instrText>
-      </w:r>
-      <w:r>
-        <w:fldChar w:fldCharType="separate"/>
-      </w:r>
-      <w:r>
-        <w:rPr>
-          <w:noProof/>
-        </w:rPr>
-        <w:t>31</w:t>
-      </w:r>
-      <w:r>
-        <w:rPr>
-          <w:noProof/>
-        </w:rPr>
-        <w:fldChar w:fldCharType="end"/>
-      </w:r>
+      <w:fldSimple w:instr=" SEQ Figure \* ARABIC ">
+        <w:r>
+          <w:rPr>
+            <w:noProof/>
+          </w:rPr>
+          <w:t>31</w:t>
+        </w:r>
+      </w:fldSimple>
       <w:r>
         <w:t>: Header section HTML Structure</w:t>
       </w:r>
@@ -14892,10 +15627,12 @@
         <w:pStyle w:val="Heading2"/>
         <w:spacing w:line="360" w:lineRule="auto"/>
       </w:pPr>
+      <w:bookmarkStart w:id="68" w:name="_Toc182769668"/>
       <w:r>
         <w:lastRenderedPageBreak/>
         <w:t>CSS Introduction</w:t>
       </w:r>
+      <w:bookmarkEnd w:id="68"/>
     </w:p>
     <w:p>
       <w:pPr>
@@ -14966,9 +15703,11 @@
         <w:pStyle w:val="Heading3"/>
         <w:spacing w:line="360" w:lineRule="auto"/>
       </w:pPr>
+      <w:bookmarkStart w:id="69" w:name="_Toc182769669"/>
       <w:r>
         <w:t>CSS Syntax</w:t>
       </w:r>
+      <w:bookmarkEnd w:id="69"/>
     </w:p>
     <w:p>
       <w:pPr>
@@ -15750,33 +16489,22 @@
           <w:szCs w:val="24"/>
         </w:rPr>
       </w:pPr>
+      <w:bookmarkStart w:id="70" w:name="_Toc182769786"/>
       <w:r>
         <w:t xml:space="preserve">Figure </w:t>
       </w:r>
-      <w:r>
-        <w:fldChar w:fldCharType="begin"/>
-      </w:r>
-      <w:r>
-        <w:instrText xml:space="preserve"> SEQ Figure \* ARABIC </w:instrText>
-      </w:r>
-      <w:r>
-        <w:fldChar w:fldCharType="separate"/>
-      </w:r>
-      <w:r>
-        <w:rPr>
-          <w:noProof/>
-        </w:rPr>
-        <w:t>32</w:t>
-      </w:r>
-      <w:r>
-        <w:rPr>
-          <w:noProof/>
-        </w:rPr>
-        <w:fldChar w:fldCharType="end"/>
-      </w:r>
+      <w:fldSimple w:instr=" SEQ Figure \* ARABIC ">
+        <w:r>
+          <w:rPr>
+            <w:noProof/>
+          </w:rPr>
+          <w:t>32</w:t>
+        </w:r>
+      </w:fldSimple>
       <w:r>
         <w:t>: CSS Syntax</w:t>
       </w:r>
+      <w:bookmarkEnd w:id="70"/>
     </w:p>
     <w:p>
       <w:pPr>
@@ -15838,10 +16566,12 @@
         <w:pStyle w:val="Heading3"/>
         <w:spacing w:line="360" w:lineRule="auto"/>
       </w:pPr>
+      <w:bookmarkStart w:id="71" w:name="_Toc182769670"/>
       <w:r>
         <w:lastRenderedPageBreak/>
         <w:t>CSS Background</w:t>
       </w:r>
+      <w:bookmarkEnd w:id="71"/>
     </w:p>
     <w:p>
       <w:pPr>
@@ -16031,30 +16761,22 @@
         <w:pStyle w:val="Caption"/>
         <w:jc w:val="center"/>
       </w:pPr>
+      <w:bookmarkStart w:id="72" w:name="_Toc182769787"/>
       <w:r>
         <w:t xml:space="preserve">Figure </w:t>
       </w:r>
-      <w:r>
-        <w:fldChar w:fldCharType="begin"/>
-      </w:r>
-      <w:r>
-        <w:instrText xml:space="preserve"> SEQ Figure \* ARABIC </w:instrText>
-      </w:r>
-      <w:r>
-        <w:fldChar w:fldCharType="separate"/>
-      </w:r>
-      <w:r>
-        <w:rPr>
-          <w:noProof/>
-        </w:rPr>
-        <w:t>33</w:t>
-      </w:r>
-      <w:r>
-        <w:fldChar w:fldCharType="end"/>
-      </w:r>
+      <w:fldSimple w:instr=" SEQ Figure \* ARABIC ">
+        <w:r>
+          <w:rPr>
+            <w:noProof/>
+          </w:rPr>
+          <w:t>33</w:t>
+        </w:r>
+      </w:fldSimple>
       <w:r>
         <w:t>: CSS background-color property</w:t>
       </w:r>
+      <w:bookmarkEnd w:id="72"/>
     </w:p>
     <w:p>
       <w:pPr>
@@ -16163,30 +16885,22 @@
         <w:pStyle w:val="Caption"/>
         <w:jc w:val="center"/>
       </w:pPr>
+      <w:bookmarkStart w:id="73" w:name="_Toc182769788"/>
       <w:r>
         <w:t xml:space="preserve">Figure </w:t>
       </w:r>
-      <w:r>
-        <w:fldChar w:fldCharType="begin"/>
-      </w:r>
-      <w:r>
-        <w:instrText xml:space="preserve"> SEQ Figure \* ARABIC </w:instrText>
-      </w:r>
-      <w:r>
-        <w:fldChar w:fldCharType="separate"/>
-      </w:r>
-      <w:r>
-        <w:rPr>
-          <w:noProof/>
-        </w:rPr>
-        <w:t>34</w:t>
-      </w:r>
-      <w:r>
-        <w:fldChar w:fldCharType="end"/>
-      </w:r>
+      <w:fldSimple w:instr=" SEQ Figure \* ARABIC ">
+        <w:r>
+          <w:rPr>
+            <w:noProof/>
+          </w:rPr>
+          <w:t>34</w:t>
+        </w:r>
+      </w:fldSimple>
       <w:r>
         <w:t>: CSS background-image property</w:t>
       </w:r>
+      <w:bookmarkEnd w:id="73"/>
     </w:p>
     <w:p>
       <w:pPr>
@@ -16279,30 +16993,22 @@
         <w:pStyle w:val="Caption"/>
         <w:jc w:val="center"/>
       </w:pPr>
+      <w:bookmarkStart w:id="74" w:name="_Toc182769789"/>
       <w:r>
         <w:t xml:space="preserve">Figure </w:t>
       </w:r>
-      <w:r>
-        <w:fldChar w:fldCharType="begin"/>
-      </w:r>
-      <w:r>
-        <w:instrText xml:space="preserve"> SEQ Figure \* ARABIC </w:instrText>
-      </w:r>
-      <w:r>
-        <w:fldChar w:fldCharType="separate"/>
-      </w:r>
-      <w:r>
-        <w:rPr>
-          <w:noProof/>
-        </w:rPr>
-        <w:t>35</w:t>
-      </w:r>
-      <w:r>
-        <w:fldChar w:fldCharType="end"/>
-      </w:r>
+      <w:fldSimple w:instr=" SEQ Figure \* ARABIC ">
+        <w:r>
+          <w:rPr>
+            <w:noProof/>
+          </w:rPr>
+          <w:t>35</w:t>
+        </w:r>
+      </w:fldSimple>
       <w:r>
         <w:t>: CSS background-repeat property</w:t>
       </w:r>
+      <w:bookmarkEnd w:id="74"/>
     </w:p>
     <w:p>
       <w:pPr>
@@ -16388,30 +17094,22 @@
         <w:pStyle w:val="Caption"/>
         <w:jc w:val="center"/>
       </w:pPr>
+      <w:bookmarkStart w:id="75" w:name="_Toc182769790"/>
       <w:r>
         <w:t xml:space="preserve">Figure </w:t>
       </w:r>
-      <w:r>
-        <w:fldChar w:fldCharType="begin"/>
-      </w:r>
-      <w:r>
-        <w:instrText xml:space="preserve"> SEQ Figure \* ARABIC </w:instrText>
-      </w:r>
-      <w:r>
-        <w:fldChar w:fldCharType="separate"/>
-      </w:r>
-      <w:r>
-        <w:rPr>
-          <w:noProof/>
-        </w:rPr>
-        <w:t>36</w:t>
-      </w:r>
-      <w:r>
-        <w:fldChar w:fldCharType="end"/>
-      </w:r>
+      <w:fldSimple w:instr=" SEQ Figure \* ARABIC ">
+        <w:r>
+          <w:rPr>
+            <w:noProof/>
+          </w:rPr>
+          <w:t>36</w:t>
+        </w:r>
+      </w:fldSimple>
       <w:r>
         <w:t>: CSS background-position property</w:t>
       </w:r>
+      <w:bookmarkEnd w:id="75"/>
     </w:p>
     <w:p>
       <w:pPr>
@@ -16490,30 +17188,22 @@
         <w:pStyle w:val="Caption"/>
         <w:jc w:val="center"/>
       </w:pPr>
+      <w:bookmarkStart w:id="76" w:name="_Toc182769791"/>
       <w:r>
         <w:t xml:space="preserve">Figure </w:t>
       </w:r>
-      <w:r>
-        <w:fldChar w:fldCharType="begin"/>
-      </w:r>
-      <w:r>
-        <w:instrText xml:space="preserve"> SEQ Figure \* ARABIC </w:instrText>
-      </w:r>
-      <w:r>
-        <w:fldChar w:fldCharType="separate"/>
-      </w:r>
-      <w:r>
-        <w:rPr>
-          <w:noProof/>
-        </w:rPr>
-        <w:t>37</w:t>
-      </w:r>
-      <w:r>
-        <w:fldChar w:fldCharType="end"/>
-      </w:r>
+      <w:fldSimple w:instr=" SEQ Figure \* ARABIC ">
+        <w:r>
+          <w:rPr>
+            <w:noProof/>
+          </w:rPr>
+          <w:t>37</w:t>
+        </w:r>
+      </w:fldSimple>
       <w:r>
         <w:t>: CSS background-attachment property</w:t>
       </w:r>
+      <w:bookmarkEnd w:id="76"/>
     </w:p>
     <w:p>
       <w:pPr>
@@ -17422,30 +18112,22 @@
         <w:pStyle w:val="Caption"/>
         <w:jc w:val="center"/>
       </w:pPr>
+      <w:bookmarkStart w:id="77" w:name="_Toc182769792"/>
       <w:r>
         <w:t xml:space="preserve">Figure </w:t>
       </w:r>
-      <w:r>
-        <w:fldChar w:fldCharType="begin"/>
-      </w:r>
-      <w:r>
-        <w:instrText xml:space="preserve"> SEQ Figure \* ARABIC </w:instrText>
-      </w:r>
-      <w:r>
-        <w:fldChar w:fldCharType="separate"/>
-      </w:r>
-      <w:r>
-        <w:rPr>
-          <w:noProof/>
-        </w:rPr>
-        <w:t>38</w:t>
-      </w:r>
-      <w:r>
-        <w:fldChar w:fldCharType="end"/>
-      </w:r>
+      <w:fldSimple w:instr=" SEQ Figure \* ARABIC ">
+        <w:r>
+          <w:rPr>
+            <w:noProof/>
+          </w:rPr>
+          <w:t>38</w:t>
+        </w:r>
+      </w:fldSimple>
       <w:r>
         <w:t>: CSS background shorthand property</w:t>
       </w:r>
+      <w:bookmarkEnd w:id="77"/>
     </w:p>
     <w:p/>
     <w:p/>
@@ -17457,6 +18139,7 @@
         <w:pStyle w:val="Heading3"/>
         <w:spacing w:line="360" w:lineRule="auto"/>
       </w:pPr>
+      <w:bookmarkStart w:id="78" w:name="_Toc182769671"/>
       <w:r>
         <w:t xml:space="preserve">CSS </w:t>
       </w:r>
@@ -17469,6 +18152,7 @@
       <w:r>
         <w:t>Width</w:t>
       </w:r>
+      <w:bookmarkEnd w:id="78"/>
     </w:p>
     <w:p>
       <w:pPr>
@@ -17629,6 +18313,9 @@
         <w:jc w:val="center"/>
       </w:pPr>
       <w:r>
+        <w:rPr>
+          <w:noProof/>
+        </w:rPr>
         <w:lastRenderedPageBreak/>
         <w:drawing>
           <wp:inline distT="0" distB="0" distL="0" distR="0" wp14:anchorId="21D669E0" wp14:editId="27A40D20">
@@ -17677,63 +18364,60 @@
         <w:pStyle w:val="Caption"/>
         <w:jc w:val="center"/>
       </w:pPr>
+      <w:bookmarkStart w:id="79" w:name="_Toc182769793"/>
       <w:r>
         <w:t xml:space="preserve">Figure </w:t>
       </w:r>
-      <w:r>
-        <w:fldChar w:fldCharType="begin"/>
-      </w:r>
-      <w:r>
-        <w:instrText xml:space="preserve"> SEQ Figure \* ARABIC </w:instrText>
-      </w:r>
-      <w:r>
-        <w:fldChar w:fldCharType="separate"/>
-      </w:r>
+      <w:fldSimple w:instr=" SEQ Figure \* ARABIC ">
+        <w:r>
+          <w:rPr>
+            <w:noProof/>
+          </w:rPr>
+          <w:t>39</w:t>
+        </w:r>
+      </w:fldSimple>
+      <w:r>
+        <w:t>: CSS height and width property</w:t>
+      </w:r>
+      <w:bookmarkEnd w:id="79"/>
+    </w:p>
+    <w:p>
+      <w:pPr>
+        <w:pStyle w:val="Heading3"/>
+        <w:spacing w:line="360" w:lineRule="auto"/>
+      </w:pPr>
+      <w:bookmarkStart w:id="80" w:name="_Toc182769672"/>
+      <w:r>
+        <w:t>CSS Display</w:t>
+      </w:r>
+      <w:bookmarkEnd w:id="80"/>
+    </w:p>
+    <w:p>
+      <w:pPr>
+        <w:spacing w:line="360" w:lineRule="auto"/>
+      </w:pPr>
+      <w:r>
+        <w:t xml:space="preserve">The display property is the most important CSS property for controlling layout. The display property specifies if/how an element is displayed. </w:t>
+      </w:r>
+    </w:p>
+    <w:p>
+      <w:pPr>
+        <w:spacing w:line="360" w:lineRule="auto"/>
+      </w:pPr>
+      <w:r>
+        <w:t>Every HTML element has a default display value depending on what type of element it is. The default display value for most elements is block or inline. Hiding an element can be done by setting the display property to none. The element will be hidden, and the page will be displayed as if the element is not there:</w:t>
+      </w:r>
+    </w:p>
+    <w:p>
+      <w:pPr>
+        <w:keepNext/>
+        <w:spacing w:line="360" w:lineRule="auto"/>
+        <w:jc w:val="center"/>
+      </w:pPr>
       <w:r>
         <w:rPr>
           <w:noProof/>
         </w:rPr>
-        <w:t>39</w:t>
-      </w:r>
-      <w:r>
-        <w:fldChar w:fldCharType="end"/>
-      </w:r>
-      <w:r>
-        <w:t>: CSS height and width property</w:t>
-      </w:r>
-    </w:p>
-    <w:p>
-      <w:pPr>
-        <w:pStyle w:val="Heading3"/>
-        <w:spacing w:line="360" w:lineRule="auto"/>
-      </w:pPr>
-      <w:r>
-        <w:t>CSS Display</w:t>
-      </w:r>
-    </w:p>
-    <w:p>
-      <w:pPr>
-        <w:spacing w:line="360" w:lineRule="auto"/>
-      </w:pPr>
-      <w:r>
-        <w:t xml:space="preserve">The display property is the most important CSS property for controlling layout. The display property specifies if/how an element is displayed. </w:t>
-      </w:r>
-    </w:p>
-    <w:p>
-      <w:pPr>
-        <w:spacing w:line="360" w:lineRule="auto"/>
-      </w:pPr>
-      <w:r>
-        <w:t>Every HTML element has a default display value depending on what type of element it is. The default display value for most elements is block or inline. Hiding an element can be done by setting the display property to none. The element will be hidden, and the page will be displayed as if the element is not there:</w:t>
-      </w:r>
-    </w:p>
-    <w:p>
-      <w:pPr>
-        <w:keepNext/>
-        <w:spacing w:line="360" w:lineRule="auto"/>
-        <w:jc w:val="center"/>
-      </w:pPr>
-      <w:r>
         <w:drawing>
           <wp:inline distT="0" distB="0" distL="0" distR="0" wp14:anchorId="47EA712E" wp14:editId="0CD7FAAB">
             <wp:extent cx="2133898" cy="1000265"/>
@@ -17781,39 +18465,33 @@
         <w:pStyle w:val="Caption"/>
         <w:jc w:val="center"/>
       </w:pPr>
+      <w:bookmarkStart w:id="81" w:name="_Toc182769794"/>
       <w:r>
         <w:t xml:space="preserve">Figure </w:t>
       </w:r>
-      <w:r>
-        <w:fldChar w:fldCharType="begin"/>
-      </w:r>
-      <w:r>
-        <w:instrText xml:space="preserve"> SEQ Figure \* ARABIC </w:instrText>
-      </w:r>
-      <w:r>
-        <w:fldChar w:fldCharType="separate"/>
-      </w:r>
-      <w:r>
-        <w:rPr>
-          <w:noProof/>
-        </w:rPr>
-        <w:t>40</w:t>
-      </w:r>
-      <w:r>
-        <w:fldChar w:fldCharType="end"/>
-      </w:r>
+      <w:fldSimple w:instr=" SEQ Figure \* ARABIC ">
+        <w:r>
+          <w:rPr>
+            <w:noProof/>
+          </w:rPr>
+          <w:t>40</w:t>
+        </w:r>
+      </w:fldSimple>
       <w:r>
         <w:t>: CSS display property</w:t>
       </w:r>
+      <w:bookmarkEnd w:id="81"/>
     </w:p>
     <w:p>
       <w:pPr>
         <w:pStyle w:val="Heading3"/>
         <w:spacing w:line="360" w:lineRule="auto"/>
       </w:pPr>
+      <w:bookmarkStart w:id="82" w:name="_Toc182769673"/>
       <w:r>
         <w:t>CSS Flexbox</w:t>
       </w:r>
+      <w:bookmarkEnd w:id="82"/>
     </w:p>
     <w:p>
       <w:pPr>
@@ -17956,7 +18634,6 @@
         <w:pStyle w:val="Heading1"/>
         <w:spacing w:line="360" w:lineRule="auto"/>
       </w:pPr>
-      <w:bookmarkStart w:id="68" w:name="_Toc182672346"/>
     </w:p>
     <w:p>
       <w:pPr>
@@ -17983,11 +18660,12 @@
         <w:pStyle w:val="Heading1"/>
         <w:spacing w:line="360" w:lineRule="auto"/>
       </w:pPr>
+      <w:bookmarkStart w:id="83" w:name="_Toc182769674"/>
       <w:r>
         <w:lastRenderedPageBreak/>
         <w:t>References</w:t>
       </w:r>
-      <w:bookmarkEnd w:id="68"/>
+      <w:bookmarkEnd w:id="83"/>
     </w:p>
     <w:p>
       <w:pPr>
@@ -21938,6 +22616,7 @@
   <w:style w:type="character" w:default="1" w:styleId="DefaultParagraphFont">
     <w:name w:val="Default Paragraph Font"/>
     <w:uiPriority w:val="1"/>
+    <w:semiHidden/>
     <w:unhideWhenUsed/>
   </w:style>
   <w:style w:type="table" w:default="1" w:styleId="TableNormal">
@@ -22283,6 +22962,7 @@
   </w:compat>
   <w:rsids>
     <w:rsidRoot w:val="00AC4B21"/>
+    <w:rsid w:val="00137B98"/>
     <w:rsid w:val="001A7063"/>
     <w:rsid w:val="00345B96"/>
     <w:rsid w:val="003A298D"/>
@@ -22292,6 +22972,7 @@
     <w:rsid w:val="005946F8"/>
     <w:rsid w:val="005C795D"/>
     <w:rsid w:val="00673794"/>
+    <w:rsid w:val="00751D32"/>
     <w:rsid w:val="00771523"/>
     <w:rsid w:val="008B20C2"/>
     <w:rsid w:val="008C3888"/>

</xml_diff>

<commit_message>
Working on CSS padding property
</commit_message>
<xml_diff>
--- a/chapter-1.docx
+++ b/chapter-1.docx
@@ -18,7 +18,7 @@
           <w:szCs w:val="52"/>
         </w:rPr>
         <w:drawing>
-          <wp:inline distT="0" distB="0" distL="0" distR="0" wp14:anchorId="572E1620" wp14:editId="77D8BD43">
+          <wp:inline distT="0" distB="0" distL="0" distR="0" wp14:anchorId="572E1620" wp14:editId="16ED4E70">
             <wp:extent cx="5817870" cy="8229600"/>
             <wp:effectExtent l="0" t="0" r="0" b="0"/>
             <wp:docPr id="1865148142" name="Picture 8"/>
@@ -20515,6 +20515,9 @@
         <w:jc w:val="center"/>
       </w:pPr>
       <w:r>
+        <w:rPr>
+          <w:noProof/>
+        </w:rPr>
         <w:lastRenderedPageBreak/>
         <w:drawing>
           <wp:inline distT="0" distB="0" distL="0" distR="0" wp14:anchorId="5A75434C" wp14:editId="3D59CA46">
@@ -20673,6 +20676,9 @@
         <w:spacing w:line="360" w:lineRule="auto"/>
       </w:pPr>
       <w:r>
+        <w:rPr>
+          <w:noProof/>
+        </w:rPr>
         <w:drawing>
           <wp:inline distT="0" distB="0" distL="0" distR="0" wp14:anchorId="720C57B4" wp14:editId="52618B32">
             <wp:extent cx="5943600" cy="2393315"/>
@@ -20784,6 +20790,9 @@
         <w:jc w:val="center"/>
       </w:pPr>
       <w:r>
+        <w:rPr>
+          <w:noProof/>
+        </w:rPr>
         <w:drawing>
           <wp:inline distT="0" distB="0" distL="0" distR="0" wp14:anchorId="3D13BD52" wp14:editId="44DB321E">
             <wp:extent cx="2600688" cy="857370"/>
@@ -20864,6 +20873,9 @@
         <w:jc w:val="center"/>
       </w:pPr>
       <w:r>
+        <w:rPr>
+          <w:noProof/>
+        </w:rPr>
         <w:drawing>
           <wp:inline distT="0" distB="0" distL="0" distR="0" wp14:anchorId="783BEC69" wp14:editId="59B07DF4">
             <wp:extent cx="5239481" cy="2314898"/>
@@ -21135,6 +21147,9 @@
         <w:jc w:val="center"/>
       </w:pPr>
       <w:r>
+        <w:rPr>
+          <w:noProof/>
+        </w:rPr>
         <w:lastRenderedPageBreak/>
         <w:drawing>
           <wp:inline distT="0" distB="0" distL="0" distR="0" wp14:anchorId="163D0B5C" wp14:editId="3EE974A1">
@@ -21210,6 +21225,9 @@
         <w:keepNext/>
       </w:pPr>
       <w:r>
+        <w:rPr>
+          <w:noProof/>
+        </w:rPr>
         <w:drawing>
           <wp:inline distT="0" distB="0" distL="0" distR="0" wp14:anchorId="31C2C972" wp14:editId="19AAFE6F">
             <wp:extent cx="5943600" cy="848360"/>
@@ -21503,6 +21521,9 @@
         <w:jc w:val="center"/>
       </w:pPr>
       <w:r>
+        <w:rPr>
+          <w:noProof/>
+        </w:rPr>
         <w:drawing>
           <wp:inline distT="0" distB="0" distL="0" distR="0" wp14:anchorId="1B6ECDB9" wp14:editId="5748CE49">
             <wp:extent cx="2829320" cy="800212"/>
@@ -21646,6 +21667,9 @@
         <w:jc w:val="center"/>
       </w:pPr>
       <w:r>
+        <w:rPr>
+          <w:noProof/>
+        </w:rPr>
         <w:lastRenderedPageBreak/>
         <w:drawing>
           <wp:inline distT="0" distB="0" distL="0" distR="0" wp14:anchorId="08AF0C9D" wp14:editId="0015B905">
@@ -21727,6 +21751,9 @@
         <w:jc w:val="center"/>
       </w:pPr>
       <w:r>
+        <w:rPr>
+          <w:noProof/>
+        </w:rPr>
         <w:drawing>
           <wp:inline distT="0" distB="0" distL="0" distR="0" wp14:anchorId="2B76A413" wp14:editId="0100ADC8">
             <wp:extent cx="2762636" cy="981212"/>
@@ -21791,7 +21818,7 @@
         <w:rPr>
           <w:noProof/>
         </w:rPr>
-        <w:t>50</w:t>
+        <w:t>49</w:t>
       </w:r>
       <w:r>
         <w:fldChar w:fldCharType="end"/>
@@ -21806,6 +21833,9 @@
         <w:keepNext/>
       </w:pPr>
       <w:r>
+        <w:rPr>
+          <w:noProof/>
+        </w:rPr>
         <w:drawing>
           <wp:inline distT="0" distB="0" distL="0" distR="0" wp14:anchorId="06AE3883" wp14:editId="38638BCC">
             <wp:extent cx="5943600" cy="594360"/>
@@ -21870,7 +21900,7 @@
         <w:rPr>
           <w:noProof/>
         </w:rPr>
-        <w:t>51</w:t>
+        <w:t>50</w:t>
       </w:r>
       <w:r>
         <w:fldChar w:fldCharType="end"/>
@@ -21911,6 +21941,9 @@
         <w:jc w:val="center"/>
       </w:pPr>
       <w:r>
+        <w:rPr>
+          <w:noProof/>
+        </w:rPr>
         <w:drawing>
           <wp:inline distT="0" distB="0" distL="0" distR="0" wp14:anchorId="72C67C86" wp14:editId="1BE3E611">
             <wp:extent cx="2495898" cy="876422"/>
@@ -21975,7 +22008,7 @@
         <w:rPr>
           <w:noProof/>
         </w:rPr>
-        <w:t>52</w:t>
+        <w:t>51</w:t>
       </w:r>
       <w:r>
         <w:fldChar w:fldCharType="end"/>
@@ -21990,6 +22023,9 @@
         <w:keepNext/>
       </w:pPr>
       <w:r>
+        <w:rPr>
+          <w:noProof/>
+        </w:rPr>
         <w:drawing>
           <wp:inline distT="0" distB="0" distL="0" distR="0" wp14:anchorId="00CF63FB" wp14:editId="7C77222C">
             <wp:extent cx="5943600" cy="659765"/>
@@ -22054,7 +22090,7 @@
         <w:rPr>
           <w:noProof/>
         </w:rPr>
-        <w:t>53</w:t>
+        <w:t>52</w:t>
       </w:r>
       <w:r>
         <w:fldChar w:fldCharType="end"/>
@@ -22098,6 +22134,9 @@
         <w:jc w:val="center"/>
       </w:pPr>
       <w:r>
+        <w:rPr>
+          <w:noProof/>
+        </w:rPr>
         <w:lastRenderedPageBreak/>
         <w:drawing>
           <wp:inline distT="0" distB="0" distL="0" distR="0" wp14:anchorId="171ABDAE" wp14:editId="6D22C172">
@@ -22163,7 +22202,7 @@
         <w:rPr>
           <w:noProof/>
         </w:rPr>
-        <w:t>54</w:t>
+        <w:t>53</w:t>
       </w:r>
       <w:r>
         <w:fldChar w:fldCharType="end"/>
@@ -22178,6 +22217,9 @@
         <w:keepNext/>
       </w:pPr>
       <w:r>
+        <w:rPr>
+          <w:noProof/>
+        </w:rPr>
         <w:drawing>
           <wp:inline distT="0" distB="0" distL="0" distR="0" wp14:anchorId="6D2D1ED5" wp14:editId="6EEC1CC1">
             <wp:extent cx="5943600" cy="671830"/>
@@ -22242,7 +22284,7 @@
         <w:rPr>
           <w:noProof/>
         </w:rPr>
-        <w:t>55</w:t>
+        <w:t>54</w:t>
       </w:r>
       <w:r>
         <w:fldChar w:fldCharType="end"/>
@@ -22382,6 +22424,9 @@
         <w:jc w:val="center"/>
       </w:pPr>
       <w:r>
+        <w:rPr>
+          <w:noProof/>
+        </w:rPr>
         <w:lastRenderedPageBreak/>
         <w:drawing>
           <wp:inline distT="0" distB="0" distL="0" distR="0" wp14:anchorId="4F00E338" wp14:editId="7019AB5D">
@@ -22442,7 +22487,7 @@
         <w:rPr>
           <w:noProof/>
         </w:rPr>
-        <w:t>56</w:t>
+        <w:t>55</w:t>
       </w:r>
       <w:r>
         <w:fldChar w:fldCharType="end"/>
@@ -22457,6 +22502,9 @@
         <w:keepNext/>
       </w:pPr>
       <w:r>
+        <w:rPr>
+          <w:noProof/>
+        </w:rPr>
         <w:drawing>
           <wp:inline distT="0" distB="0" distL="0" distR="0" wp14:anchorId="0D6B3482" wp14:editId="2CE07A4E">
             <wp:extent cx="5943600" cy="724535"/>
@@ -22521,7 +22569,7 @@
         <w:rPr>
           <w:noProof/>
         </w:rPr>
-        <w:t>57</w:t>
+        <w:t>56</w:t>
       </w:r>
       <w:r>
         <w:fldChar w:fldCharType="end"/>
@@ -22542,10 +22590,7 @@
         <w:t>margin code above</w:t>
       </w:r>
       <w:r>
-        <w:t>;</w:t>
-      </w:r>
-      <w:r>
-        <w:t xml:space="preserve"> it is possible to specify all the margin properties in one property using the margin property as shown below:</w:t>
+        <w:t>; it is possible to specify all the margin properties in one property using the margin property as shown below:</w:t>
       </w:r>
       <w:r>
         <w:t xml:space="preserve"> </w:t>
@@ -22729,10 +22774,7 @@
                                 <w:jc w:val="center"/>
                               </w:pPr>
                               <w:r>
-                                <w:t>margin-</w:t>
-                              </w:r>
-                              <w:r>
-                                <w:t>right</w:t>
+                                <w:t>margin-right</w:t>
                               </w:r>
                             </w:p>
                           </w:txbxContent>
@@ -22777,10 +22819,7 @@
                                 <w:jc w:val="center"/>
                               </w:pPr>
                               <w:r>
-                                <w:t>margin-</w:t>
-                              </w:r>
-                              <w:r>
-                                <w:t>bottom</w:t>
+                                <w:t>margin-bottom</w:t>
                               </w:r>
                             </w:p>
                           </w:txbxContent>
@@ -22825,10 +22864,7 @@
                                 <w:jc w:val="center"/>
                               </w:pPr>
                               <w:r>
-                                <w:t>margin-</w:t>
-                              </w:r>
-                              <w:r>
-                                <w:t>left</w:t>
+                                <w:t>margin-left</w:t>
                               </w:r>
                             </w:p>
                           </w:txbxContent>
@@ -22939,10 +22975,7 @@
                           <w:jc w:val="center"/>
                         </w:pPr>
                         <w:r>
-                          <w:t>margin-</w:t>
-                        </w:r>
-                        <w:r>
-                          <w:t>right</w:t>
+                          <w:t>margin-right</w:t>
                         </w:r>
                       </w:p>
                     </w:txbxContent>
@@ -22956,10 +22989,7 @@
                           <w:jc w:val="center"/>
                         </w:pPr>
                         <w:r>
-                          <w:t>margin-</w:t>
-                        </w:r>
-                        <w:r>
-                          <w:t>bottom</w:t>
+                          <w:t>margin-bottom</w:t>
                         </w:r>
                       </w:p>
                     </w:txbxContent>
@@ -22973,10 +23003,7 @@
                           <w:jc w:val="center"/>
                         </w:pPr>
                         <w:r>
-                          <w:t>margin-</w:t>
-                        </w:r>
-                        <w:r>
-                          <w:t>left</w:t>
+                          <w:t>margin-left</w:t>
                         </w:r>
                       </w:p>
                     </w:txbxContent>
@@ -22994,6 +23021,9 @@
         </mc:AlternateContent>
       </w:r>
       <w:r>
+        <w:rPr>
+          <w:noProof/>
+        </w:rPr>
         <w:drawing>
           <wp:inline distT="0" distB="0" distL="0" distR="0" wp14:anchorId="002CE7B1" wp14:editId="6FB0734E">
             <wp:extent cx="3543795" cy="1028844"/>
@@ -23058,7 +23088,7 @@
         <w:rPr>
           <w:noProof/>
         </w:rPr>
-        <w:t>58</w:t>
+        <w:t>57</w:t>
       </w:r>
       <w:r>
         <w:fldChar w:fldCharType="end"/>
@@ -23159,6 +23189,9 @@
         <w:jc w:val="center"/>
       </w:pPr>
       <w:r>
+        <w:rPr>
+          <w:noProof/>
+        </w:rPr>
         <w:drawing>
           <wp:inline distT="0" distB="0" distL="0" distR="0" wp14:anchorId="51792B69" wp14:editId="748F6DAA">
             <wp:extent cx="3419952" cy="1009791"/>
@@ -23223,51 +23256,1311 @@
         <w:rPr>
           <w:noProof/>
         </w:rPr>
+        <w:t>58</w:t>
+      </w:r>
+      <w:r>
+        <w:fldChar w:fldCharType="end"/>
+      </w:r>
+      <w:r>
+        <w:t>: CSS margin property III</w:t>
+      </w:r>
+      <w:bookmarkEnd w:id="103"/>
+    </w:p>
+    <w:p>
+      <w:r>
+        <w:t xml:space="preserve">Let’s add some margin to the </w:t>
+      </w:r>
+      <w:r>
+        <w:rPr>
+          <w:i/>
+          <w:iCs/>
+        </w:rPr>
+        <w:t>headerSection</w:t>
+      </w:r>
+      <w:r>
+        <w:t xml:space="preserve"> to make the header look better!</w:t>
+      </w:r>
+    </w:p>
+    <w:p>
+      <w:pPr>
+        <w:keepNext/>
+        <w:jc w:val="center"/>
+      </w:pPr>
+      <w:r>
+        <w:drawing>
+          <wp:inline distT="0" distB="0" distL="0" distR="0" wp14:anchorId="64B69400" wp14:editId="2CFFFEFE">
+            <wp:extent cx="3629532" cy="1476581"/>
+            <wp:effectExtent l="19050" t="19050" r="28575" b="28575"/>
+            <wp:docPr id="299778296" name="Picture 1"/>
+            <wp:cNvGraphicFramePr>
+              <a:graphicFrameLocks xmlns:a="http://schemas.openxmlformats.org/drawingml/2006/main" noChangeAspect="1"/>
+            </wp:cNvGraphicFramePr>
+            <a:graphic xmlns:a="http://schemas.openxmlformats.org/drawingml/2006/main">
+              <a:graphicData uri="http://schemas.openxmlformats.org/drawingml/2006/picture">
+                <pic:pic xmlns:pic="http://schemas.openxmlformats.org/drawingml/2006/picture">
+                  <pic:nvPicPr>
+                    <pic:cNvPr id="299778296" name=""/>
+                    <pic:cNvPicPr/>
+                  </pic:nvPicPr>
+                  <pic:blipFill>
+                    <a:blip r:embed="rId70"/>
+                    <a:stretch>
+                      <a:fillRect/>
+                    </a:stretch>
+                  </pic:blipFill>
+                  <pic:spPr>
+                    <a:xfrm>
+                      <a:off x="0" y="0"/>
+                      <a:ext cx="3629532" cy="1476581"/>
+                    </a:xfrm>
+                    <a:prstGeom prst="rect">
+                      <a:avLst/>
+                    </a:prstGeom>
+                    <a:ln>
+                      <a:solidFill>
+                        <a:schemeClr val="tx1"/>
+                      </a:solidFill>
+                    </a:ln>
+                  </pic:spPr>
+                </pic:pic>
+              </a:graphicData>
+            </a:graphic>
+          </wp:inline>
+        </w:drawing>
+      </w:r>
+    </w:p>
+    <w:p>
+      <w:pPr>
+        <w:pStyle w:val="Caption"/>
+        <w:jc w:val="center"/>
+      </w:pPr>
+      <w:r>
+        <w:t xml:space="preserve">Figure </w:t>
+      </w:r>
+      <w:r>
+        <w:fldChar w:fldCharType="begin"/>
+      </w:r>
+      <w:r>
+        <w:instrText xml:space="preserve"> SEQ Figure \* ARABIC </w:instrText>
+      </w:r>
+      <w:r>
+        <w:fldChar w:fldCharType="separate"/>
+      </w:r>
+      <w:r>
+        <w:rPr>
+          <w:noProof/>
+        </w:rPr>
         <w:t>59</w:t>
       </w:r>
       <w:r>
         <w:fldChar w:fldCharType="end"/>
       </w:r>
       <w:r>
-        <w:t>: CSS margin property III</w:t>
-      </w:r>
-      <w:bookmarkEnd w:id="103"/>
+        <w:t>: CSS margin property IV</w:t>
+      </w:r>
+    </w:p>
+    <w:p>
+      <w:pPr>
+        <w:keepNext/>
+      </w:pPr>
+      <w:r>
+        <w:drawing>
+          <wp:inline distT="0" distB="0" distL="0" distR="0" wp14:anchorId="753D8EFB" wp14:editId="4A6C816F">
+            <wp:extent cx="5943600" cy="867410"/>
+            <wp:effectExtent l="19050" t="19050" r="19050" b="27940"/>
+            <wp:docPr id="200378547" name="Picture 1"/>
+            <wp:cNvGraphicFramePr>
+              <a:graphicFrameLocks xmlns:a="http://schemas.openxmlformats.org/drawingml/2006/main" noChangeAspect="1"/>
+            </wp:cNvGraphicFramePr>
+            <a:graphic xmlns:a="http://schemas.openxmlformats.org/drawingml/2006/main">
+              <a:graphicData uri="http://schemas.openxmlformats.org/drawingml/2006/picture">
+                <pic:pic xmlns:pic="http://schemas.openxmlformats.org/drawingml/2006/picture">
+                  <pic:nvPicPr>
+                    <pic:cNvPr id="200378547" name=""/>
+                    <pic:cNvPicPr/>
+                  </pic:nvPicPr>
+                  <pic:blipFill>
+                    <a:blip r:embed="rId71"/>
+                    <a:stretch>
+                      <a:fillRect/>
+                    </a:stretch>
+                  </pic:blipFill>
+                  <pic:spPr>
+                    <a:xfrm>
+                      <a:off x="0" y="0"/>
+                      <a:ext cx="5943600" cy="867410"/>
+                    </a:xfrm>
+                    <a:prstGeom prst="rect">
+                      <a:avLst/>
+                    </a:prstGeom>
+                    <a:ln>
+                      <a:solidFill>
+                        <a:schemeClr val="tx1"/>
+                      </a:solidFill>
+                    </a:ln>
+                  </pic:spPr>
+                </pic:pic>
+              </a:graphicData>
+            </a:graphic>
+          </wp:inline>
+        </w:drawing>
+      </w:r>
+    </w:p>
+    <w:p>
+      <w:pPr>
+        <w:pStyle w:val="Caption"/>
+        <w:jc w:val="center"/>
+      </w:pPr>
+      <w:r>
+        <w:t xml:space="preserve">Figure </w:t>
+      </w:r>
+      <w:r>
+        <w:fldChar w:fldCharType="begin"/>
+      </w:r>
+      <w:r>
+        <w:instrText xml:space="preserve"> SEQ Figure \* ARABIC </w:instrText>
+      </w:r>
+      <w:r>
+        <w:fldChar w:fldCharType="separate"/>
+      </w:r>
+      <w:r>
+        <w:rPr>
+          <w:noProof/>
+        </w:rPr>
+        <w:t>60</w:t>
+      </w:r>
+      <w:r>
+        <w:fldChar w:fldCharType="end"/>
+      </w:r>
+      <w:r>
+        <w:t>: headerSection much better!</w:t>
+      </w:r>
+    </w:p>
+    <w:p>
+      <w:pPr>
+        <w:pStyle w:val="Heading3"/>
+        <w:spacing w:line="360" w:lineRule="auto"/>
+      </w:pPr>
+      <w:r>
+        <w:t>CSS Padding</w:t>
+      </w:r>
+    </w:p>
+    <w:p>
+      <w:pPr>
+        <w:spacing w:line="360" w:lineRule="auto"/>
+      </w:pPr>
+      <w:r>
+        <w:t>The CSS padding properties are used to generate space around an element</w:t>
+      </w:r>
+      <w:r>
+        <w:t>’</w:t>
+      </w:r>
+      <w:r>
+        <w:t>s content, inside of</w:t>
+      </w:r>
+      <w:r>
+        <w:t xml:space="preserve"> </w:t>
+      </w:r>
+      <w:r>
+        <w:t>any defined borders.</w:t>
+      </w:r>
+    </w:p>
+    <w:p>
+      <w:pPr>
+        <w:spacing w:line="360" w:lineRule="auto"/>
+      </w:pPr>
+      <w:r>
+        <w:t>With CSS, you have full control over the padding. There are properties for setting the padding</w:t>
+      </w:r>
+      <w:r>
+        <w:t xml:space="preserve"> </w:t>
+      </w:r>
+      <w:r>
+        <w:t>for each side of an element (top, right, bottom, and left).</w:t>
+      </w:r>
+    </w:p>
+    <w:p>
+      <w:pPr>
+        <w:spacing w:line="360" w:lineRule="auto"/>
+      </w:pPr>
+      <w:r>
+        <w:t>CSS has properties for specifying the padding for each side of an element: padding-top,</w:t>
+      </w:r>
+      <w:r>
+        <w:t xml:space="preserve"> </w:t>
+      </w:r>
+      <w:r>
+        <w:t>padding</w:t>
+      </w:r>
+      <w:r>
+        <w:t>-</w:t>
+      </w:r>
+      <w:r>
+        <w:t>right, padding-bottom, padding-left.</w:t>
+      </w:r>
+    </w:p>
+    <w:p>
+      <w:pPr>
+        <w:spacing w:line="360" w:lineRule="auto"/>
+      </w:pPr>
+    </w:p>
+    <w:p>
+      <w:pPr>
+        <w:spacing w:line="360" w:lineRule="auto"/>
+      </w:pPr>
+      <w:r>
+        <w:lastRenderedPageBreak/>
+        <w:t>All the padding properties can have the following values:</w:t>
+      </w:r>
+    </w:p>
+    <w:p>
+      <w:pPr>
+        <w:pStyle w:val="ListParagraph"/>
+        <w:numPr>
+          <w:ilvl w:val="0"/>
+          <w:numId w:val="30"/>
+        </w:numPr>
+        <w:spacing w:line="360" w:lineRule="auto"/>
+      </w:pPr>
+      <w:r>
+        <w:t>length - specifies a padding in px, pt, cm, etc.</w:t>
+      </w:r>
+    </w:p>
+    <w:p>
+      <w:pPr>
+        <w:pStyle w:val="ListParagraph"/>
+        <w:numPr>
+          <w:ilvl w:val="0"/>
+          <w:numId w:val="30"/>
+        </w:numPr>
+        <w:spacing w:line="360" w:lineRule="auto"/>
+      </w:pPr>
+      <w:r>
+        <w:t>% - specifies a padding in % of the width of the containing element</w:t>
+      </w:r>
+    </w:p>
+    <w:p>
+      <w:pPr>
+        <w:pStyle w:val="ListParagraph"/>
+        <w:numPr>
+          <w:ilvl w:val="0"/>
+          <w:numId w:val="30"/>
+        </w:numPr>
+        <w:spacing w:line="360" w:lineRule="auto"/>
+      </w:pPr>
+      <w:r>
+        <w:t>inherit - specifies that the padding should be inherited from the parent element</w:t>
+      </w:r>
+    </w:p>
+    <w:p>
+      <w:pPr>
+        <w:spacing w:line="360" w:lineRule="auto"/>
+      </w:pPr>
+      <w:r>
+        <w:t>Note: Negative values are not allowed.</w:t>
+      </w:r>
+    </w:p>
+    <w:p>
+      <w:pPr>
+        <w:keepNext/>
+        <w:jc w:val="center"/>
+      </w:pPr>
+      <w:r>
+        <w:drawing>
+          <wp:inline distT="0" distB="0" distL="0" distR="0" wp14:anchorId="3ED65DAD" wp14:editId="49156784">
+            <wp:extent cx="2743583" cy="1457528"/>
+            <wp:effectExtent l="19050" t="19050" r="19050" b="28575"/>
+            <wp:docPr id="170431739" name="Picture 1"/>
+            <wp:cNvGraphicFramePr>
+              <a:graphicFrameLocks xmlns:a="http://schemas.openxmlformats.org/drawingml/2006/main" noChangeAspect="1"/>
+            </wp:cNvGraphicFramePr>
+            <a:graphic xmlns:a="http://schemas.openxmlformats.org/drawingml/2006/main">
+              <a:graphicData uri="http://schemas.openxmlformats.org/drawingml/2006/picture">
+                <pic:pic xmlns:pic="http://schemas.openxmlformats.org/drawingml/2006/picture">
+                  <pic:nvPicPr>
+                    <pic:cNvPr id="170431739" name=""/>
+                    <pic:cNvPicPr/>
+                  </pic:nvPicPr>
+                  <pic:blipFill>
+                    <a:blip r:embed="rId72"/>
+                    <a:stretch>
+                      <a:fillRect/>
+                    </a:stretch>
+                  </pic:blipFill>
+                  <pic:spPr>
+                    <a:xfrm>
+                      <a:off x="0" y="0"/>
+                      <a:ext cx="2743583" cy="1457528"/>
+                    </a:xfrm>
+                    <a:prstGeom prst="rect">
+                      <a:avLst/>
+                    </a:prstGeom>
+                    <a:ln>
+                      <a:solidFill>
+                        <a:schemeClr val="tx1"/>
+                      </a:solidFill>
+                    </a:ln>
+                  </pic:spPr>
+                </pic:pic>
+              </a:graphicData>
+            </a:graphic>
+          </wp:inline>
+        </w:drawing>
+      </w:r>
+    </w:p>
+    <w:p>
+      <w:pPr>
+        <w:pStyle w:val="Caption"/>
+        <w:jc w:val="center"/>
+      </w:pPr>
+      <w:r>
+        <w:t xml:space="preserve">Figure </w:t>
+      </w:r>
+      <w:r>
+        <w:fldChar w:fldCharType="begin"/>
+      </w:r>
+      <w:r>
+        <w:instrText xml:space="preserve"> SEQ Figure \* ARABIC </w:instrText>
+      </w:r>
+      <w:r>
+        <w:fldChar w:fldCharType="separate"/>
+      </w:r>
+      <w:r>
+        <w:rPr>
+          <w:noProof/>
+        </w:rPr>
+        <w:t>61</w:t>
+      </w:r>
+      <w:r>
+        <w:fldChar w:fldCharType="end"/>
+      </w:r>
+      <w:r>
+        <w:t>: CSS padding property</w:t>
+      </w:r>
+    </w:p>
+    <w:p>
+      <w:pPr>
+        <w:spacing w:line="360" w:lineRule="auto"/>
+      </w:pPr>
+      <w:r>
+        <w:t xml:space="preserve">You can shorten the code </w:t>
+      </w:r>
+      <w:r>
+        <w:t>above;</w:t>
+      </w:r>
+      <w:r>
+        <w:t xml:space="preserve"> it is possible to specify all the</w:t>
+      </w:r>
+      <w:r>
+        <w:t xml:space="preserve"> padding</w:t>
+      </w:r>
+      <w:r>
+        <w:t xml:space="preserve"> properties in one property using the padding property as shown below:</w:t>
+      </w:r>
+    </w:p>
+    <w:p>
+      <w:pPr>
+        <w:spacing w:line="360" w:lineRule="auto"/>
+      </w:pPr>
+    </w:p>
+    <w:p>
+      <w:pPr>
+        <w:keepNext/>
+        <w:jc w:val="center"/>
+      </w:pPr>
+      <w:r>
+        <w:rPr>
+          <w:noProof/>
+        </w:rPr>
+        <mc:AlternateContent>
+          <mc:Choice Requires="wpg">
+            <w:drawing>
+              <wp:anchor distT="0" distB="0" distL="114300" distR="114300" simplePos="0" relativeHeight="251734016" behindDoc="0" locked="0" layoutInCell="1" allowOverlap="1" wp14:anchorId="49E26C68" wp14:editId="1C246944">
+                <wp:simplePos x="0" y="0"/>
+                <wp:positionH relativeFrom="column">
+                  <wp:posOffset>571500</wp:posOffset>
+                </wp:positionH>
+                <wp:positionV relativeFrom="paragraph">
+                  <wp:posOffset>514350</wp:posOffset>
+                </wp:positionV>
+                <wp:extent cx="5250180" cy="1737360"/>
+                <wp:effectExtent l="0" t="38100" r="26670" b="15240"/>
+                <wp:wrapNone/>
+                <wp:docPr id="1525675599" name="Group 50"/>
+                <wp:cNvGraphicFramePr/>
+                <a:graphic xmlns:a="http://schemas.openxmlformats.org/drawingml/2006/main">
+                  <a:graphicData uri="http://schemas.microsoft.com/office/word/2010/wordprocessingGroup">
+                    <wpg:wgp>
+                      <wpg:cNvGrpSpPr/>
+                      <wpg:grpSpPr>
+                        <a:xfrm>
+                          <a:off x="0" y="0"/>
+                          <a:ext cx="5250180" cy="1737360"/>
+                          <a:chOff x="0" y="-129540"/>
+                          <a:chExt cx="5250180" cy="1737360"/>
+                        </a:xfrm>
+                      </wpg:grpSpPr>
+                      <wps:wsp>
+                        <wps:cNvPr id="316417224" name="Straight Arrow Connector 49"/>
+                        <wps:cNvCnPr/>
+                        <wps:spPr>
+                          <a:xfrm flipH="1" flipV="1">
+                            <a:off x="3291840" y="-99060"/>
+                            <a:ext cx="1257300" cy="982980"/>
+                          </a:xfrm>
+                          <a:prstGeom prst="straightConnector1">
+                            <a:avLst/>
+                          </a:prstGeom>
+                          <a:ln>
+                            <a:tailEnd type="triangle"/>
+                          </a:ln>
+                        </wps:spPr>
+                        <wps:style>
+                          <a:lnRef idx="1">
+                            <a:schemeClr val="accent1"/>
+                          </a:lnRef>
+                          <a:fillRef idx="0">
+                            <a:schemeClr val="accent1"/>
+                          </a:fillRef>
+                          <a:effectRef idx="0">
+                            <a:schemeClr val="accent1"/>
+                          </a:effectRef>
+                          <a:fontRef idx="minor">
+                            <a:schemeClr val="tx1"/>
+                          </a:fontRef>
+                        </wps:style>
+                        <wps:bodyPr/>
+                      </wps:wsp>
+                      <wps:wsp>
+                        <wps:cNvPr id="135065001" name="Straight Arrow Connector 45"/>
+                        <wps:cNvCnPr/>
+                        <wps:spPr>
+                          <a:xfrm flipV="1">
+                            <a:off x="891540" y="-129540"/>
+                            <a:ext cx="1478280" cy="990600"/>
+                          </a:xfrm>
+                          <a:prstGeom prst="straightConnector1">
+                            <a:avLst/>
+                          </a:prstGeom>
+                          <a:ln>
+                            <a:tailEnd type="triangle"/>
+                          </a:ln>
+                        </wps:spPr>
+                        <wps:style>
+                          <a:lnRef idx="1">
+                            <a:schemeClr val="accent1"/>
+                          </a:lnRef>
+                          <a:fillRef idx="0">
+                            <a:schemeClr val="accent1"/>
+                          </a:fillRef>
+                          <a:effectRef idx="0">
+                            <a:schemeClr val="accent1"/>
+                          </a:effectRef>
+                          <a:fontRef idx="minor">
+                            <a:schemeClr val="tx1"/>
+                          </a:fontRef>
+                        </wps:style>
+                        <wps:bodyPr/>
+                      </wps:wsp>
+                      <wps:wsp>
+                        <wps:cNvPr id="1114543891" name="Rectangle 46"/>
+                        <wps:cNvSpPr/>
+                        <wps:spPr>
+                          <a:xfrm>
+                            <a:off x="0" y="800100"/>
+                            <a:ext cx="967740" cy="304800"/>
+                          </a:xfrm>
+                          <a:prstGeom prst="rect">
+                            <a:avLst/>
+                          </a:prstGeom>
+                        </wps:spPr>
+                        <wps:style>
+                          <a:lnRef idx="2">
+                            <a:schemeClr val="accent6"/>
+                          </a:lnRef>
+                          <a:fillRef idx="1">
+                            <a:schemeClr val="lt1"/>
+                          </a:fillRef>
+                          <a:effectRef idx="0">
+                            <a:schemeClr val="accent6"/>
+                          </a:effectRef>
+                          <a:fontRef idx="minor">
+                            <a:schemeClr val="dk1"/>
+                          </a:fontRef>
+                        </wps:style>
+                        <wps:txbx>
+                          <w:txbxContent>
+                            <w:p>
+                              <w:pPr>
+                                <w:jc w:val="center"/>
+                              </w:pPr>
+                              <w:r>
+                                <w:t>padding</w:t>
+                              </w:r>
+                              <w:r>
+                                <w:t>-top</w:t>
+                              </w:r>
+                            </w:p>
+                          </w:txbxContent>
+                        </wps:txbx>
+                        <wps:bodyPr rot="0" spcFirstLastPara="0" vertOverflow="overflow" horzOverflow="overflow" vert="horz" wrap="square" lIns="91440" tIns="45720" rIns="91440" bIns="45720" numCol="1" spcCol="0" rtlCol="0" fromWordArt="0" anchor="ctr" anchorCtr="0" forceAA="0" compatLnSpc="1">
+                          <a:prstTxWarp prst="textNoShape">
+                            <a:avLst/>
+                          </a:prstTxWarp>
+                          <a:noAutofit/>
+                        </wps:bodyPr>
+                      </wps:wsp>
+                      <wps:wsp>
+                        <wps:cNvPr id="881596992" name="Rectangle 46"/>
+                        <wps:cNvSpPr/>
+                        <wps:spPr>
+                          <a:xfrm>
+                            <a:off x="1272540" y="1303020"/>
+                            <a:ext cx="1051560" cy="304800"/>
+                          </a:xfrm>
+                          <a:prstGeom prst="rect">
+                            <a:avLst/>
+                          </a:prstGeom>
+                        </wps:spPr>
+                        <wps:style>
+                          <a:lnRef idx="2">
+                            <a:schemeClr val="accent6"/>
+                          </a:lnRef>
+                          <a:fillRef idx="1">
+                            <a:schemeClr val="lt1"/>
+                          </a:fillRef>
+                          <a:effectRef idx="0">
+                            <a:schemeClr val="accent6"/>
+                          </a:effectRef>
+                          <a:fontRef idx="minor">
+                            <a:schemeClr val="dk1"/>
+                          </a:fontRef>
+                        </wps:style>
+                        <wps:txbx>
+                          <w:txbxContent>
+                            <w:p>
+                              <w:pPr>
+                                <w:jc w:val="center"/>
+                              </w:pPr>
+                              <w:r>
+                                <w:t>padding</w:t>
+                              </w:r>
+                              <w:r>
+                                <w:t>-right</w:t>
+                              </w:r>
+                            </w:p>
+                          </w:txbxContent>
+                        </wps:txbx>
+                        <wps:bodyPr rot="0" spcFirstLastPara="0" vertOverflow="overflow" horzOverflow="overflow" vert="horz" wrap="square" lIns="91440" tIns="45720" rIns="91440" bIns="45720" numCol="1" spcCol="0" rtlCol="0" fromWordArt="0" anchor="ctr" anchorCtr="0" forceAA="0" compatLnSpc="1">
+                          <a:prstTxWarp prst="textNoShape">
+                            <a:avLst/>
+                          </a:prstTxWarp>
+                          <a:noAutofit/>
+                        </wps:bodyPr>
+                      </wps:wsp>
+                      <wps:wsp>
+                        <wps:cNvPr id="979892558" name="Rectangle 46"/>
+                        <wps:cNvSpPr/>
+                        <wps:spPr>
+                          <a:xfrm>
+                            <a:off x="2773680" y="1295400"/>
+                            <a:ext cx="1226820" cy="304800"/>
+                          </a:xfrm>
+                          <a:prstGeom prst="rect">
+                            <a:avLst/>
+                          </a:prstGeom>
+                        </wps:spPr>
+                        <wps:style>
+                          <a:lnRef idx="2">
+                            <a:schemeClr val="accent6"/>
+                          </a:lnRef>
+                          <a:fillRef idx="1">
+                            <a:schemeClr val="lt1"/>
+                          </a:fillRef>
+                          <a:effectRef idx="0">
+                            <a:schemeClr val="accent6"/>
+                          </a:effectRef>
+                          <a:fontRef idx="minor">
+                            <a:schemeClr val="dk1"/>
+                          </a:fontRef>
+                        </wps:style>
+                        <wps:txbx>
+                          <w:txbxContent>
+                            <w:p>
+                              <w:pPr>
+                                <w:jc w:val="center"/>
+                              </w:pPr>
+                              <w:r>
+                                <w:t>padding</w:t>
+                              </w:r>
+                              <w:r>
+                                <w:t>-bottom</w:t>
+                              </w:r>
+                            </w:p>
+                          </w:txbxContent>
+                        </wps:txbx>
+                        <wps:bodyPr rot="0" spcFirstLastPara="0" vertOverflow="overflow" horzOverflow="overflow" vert="horz" wrap="square" lIns="91440" tIns="45720" rIns="91440" bIns="45720" numCol="1" spcCol="0" rtlCol="0" fromWordArt="0" anchor="ctr" anchorCtr="0" forceAA="0" compatLnSpc="1">
+                          <a:prstTxWarp prst="textNoShape">
+                            <a:avLst/>
+                          </a:prstTxWarp>
+                          <a:noAutofit/>
+                        </wps:bodyPr>
+                      </wps:wsp>
+                      <wps:wsp>
+                        <wps:cNvPr id="1861741654" name="Rectangle 46"/>
+                        <wps:cNvSpPr/>
+                        <wps:spPr>
+                          <a:xfrm>
+                            <a:off x="4206240" y="784860"/>
+                            <a:ext cx="1043940" cy="304800"/>
+                          </a:xfrm>
+                          <a:prstGeom prst="rect">
+                            <a:avLst/>
+                          </a:prstGeom>
+                        </wps:spPr>
+                        <wps:style>
+                          <a:lnRef idx="2">
+                            <a:schemeClr val="accent6"/>
+                          </a:lnRef>
+                          <a:fillRef idx="1">
+                            <a:schemeClr val="lt1"/>
+                          </a:fillRef>
+                          <a:effectRef idx="0">
+                            <a:schemeClr val="accent6"/>
+                          </a:effectRef>
+                          <a:fontRef idx="minor">
+                            <a:schemeClr val="dk1"/>
+                          </a:fontRef>
+                        </wps:style>
+                        <wps:txbx>
+                          <w:txbxContent>
+                            <w:p>
+                              <w:pPr>
+                                <w:jc w:val="center"/>
+                              </w:pPr>
+                              <w:r>
+                                <w:t>padding</w:t>
+                              </w:r>
+                              <w:r>
+                                <w:t>-left</w:t>
+                              </w:r>
+                            </w:p>
+                          </w:txbxContent>
+                        </wps:txbx>
+                        <wps:bodyPr rot="0" spcFirstLastPara="0" vertOverflow="overflow" horzOverflow="overflow" vert="horz" wrap="square" lIns="91440" tIns="45720" rIns="91440" bIns="45720" numCol="1" spcCol="0" rtlCol="0" fromWordArt="0" anchor="ctr" anchorCtr="0" forceAA="0" compatLnSpc="1">
+                          <a:prstTxWarp prst="textNoShape">
+                            <a:avLst/>
+                          </a:prstTxWarp>
+                          <a:noAutofit/>
+                        </wps:bodyPr>
+                      </wps:wsp>
+                      <wps:wsp>
+                        <wps:cNvPr id="1175115792" name="Straight Arrow Connector 47"/>
+                        <wps:cNvCnPr/>
+                        <wps:spPr>
+                          <a:xfrm flipV="1">
+                            <a:off x="1767840" y="-91440"/>
+                            <a:ext cx="891540" cy="1394460"/>
+                          </a:xfrm>
+                          <a:prstGeom prst="straightConnector1">
+                            <a:avLst/>
+                          </a:prstGeom>
+                          <a:ln>
+                            <a:tailEnd type="triangle"/>
+                          </a:ln>
+                        </wps:spPr>
+                        <wps:style>
+                          <a:lnRef idx="1">
+                            <a:schemeClr val="accent1"/>
+                          </a:lnRef>
+                          <a:fillRef idx="0">
+                            <a:schemeClr val="accent1"/>
+                          </a:fillRef>
+                          <a:effectRef idx="0">
+                            <a:schemeClr val="accent1"/>
+                          </a:effectRef>
+                          <a:fontRef idx="minor">
+                            <a:schemeClr val="tx1"/>
+                          </a:fontRef>
+                        </wps:style>
+                        <wps:bodyPr/>
+                      </wps:wsp>
+                      <wps:wsp>
+                        <wps:cNvPr id="605865139" name="Straight Arrow Connector 48"/>
+                        <wps:cNvCnPr/>
+                        <wps:spPr>
+                          <a:xfrm flipH="1" flipV="1">
+                            <a:off x="2979420" y="-83820"/>
+                            <a:ext cx="415290" cy="1371600"/>
+                          </a:xfrm>
+                          <a:prstGeom prst="straightConnector1">
+                            <a:avLst/>
+                          </a:prstGeom>
+                          <a:ln>
+                            <a:tailEnd type="triangle"/>
+                          </a:ln>
+                        </wps:spPr>
+                        <wps:style>
+                          <a:lnRef idx="1">
+                            <a:schemeClr val="accent1"/>
+                          </a:lnRef>
+                          <a:fillRef idx="0">
+                            <a:schemeClr val="accent1"/>
+                          </a:fillRef>
+                          <a:effectRef idx="0">
+                            <a:schemeClr val="accent1"/>
+                          </a:effectRef>
+                          <a:fontRef idx="minor">
+                            <a:schemeClr val="tx1"/>
+                          </a:fontRef>
+                        </wps:style>
+                        <wps:bodyPr/>
+                      </wps:wsp>
+                    </wpg:wgp>
+                  </a:graphicData>
+                </a:graphic>
+                <wp14:sizeRelV relativeFrom="margin">
+                  <wp14:pctHeight>0</wp14:pctHeight>
+                </wp14:sizeRelV>
+              </wp:anchor>
+            </w:drawing>
+          </mc:Choice>
+          <mc:Fallback>
+            <w:pict>
+              <v:group w14:anchorId="49E26C68" id="_x0000_s1085" style="position:absolute;left:0;text-align:left;margin-left:45pt;margin-top:40.5pt;width:413.4pt;height:136.8pt;z-index:251734016;mso-height-relative:margin" coordorigin=",-1295" coordsize="52501,17373" o:gfxdata="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">
+                <v:shape id="Straight Arrow Connector 49" o:spid="_x0000_s1086" type="#_x0000_t32" style="position:absolute;left:32918;top:-990;width:12573;height:9829;flip:x y;visibility:visible;mso-wrap-style:square" o:connectortype="straight" o:gfxdata="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" strokecolor="#4472c4 [3204]" strokeweight=".5pt">
+                  <v:stroke endarrow="block" joinstyle="miter"/>
+                </v:shape>
+                <v:shape id="Straight Arrow Connector 45" o:spid="_x0000_s1087" type="#_x0000_t32" style="position:absolute;left:8915;top:-1295;width:14783;height:9905;flip:y;visibility:visible;mso-wrap-style:square" o:connectortype="straight" o:gfxdata="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" strokecolor="#4472c4 [3204]" strokeweight=".5pt">
+                  <v:stroke endarrow="block" joinstyle="miter"/>
+                </v:shape>
+                <v:rect id="Rectangle 46" o:spid="_x0000_s1088" style="position:absolute;top:8001;width:9677;height:3048;visibility:visible;mso-wrap-style:square;v-text-anchor:middle" o:gfxdata="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" fillcolor="white [3201]" strokecolor="#70ad47 [3209]" strokeweight="1pt">
+                  <v:textbox>
+                    <w:txbxContent>
+                      <w:p>
+                        <w:pPr>
+                          <w:jc w:val="center"/>
+                        </w:pPr>
+                        <w:r>
+                          <w:t>padding</w:t>
+                        </w:r>
+                        <w:r>
+                          <w:t>-top</w:t>
+                        </w:r>
+                      </w:p>
+                    </w:txbxContent>
+                  </v:textbox>
+                </v:rect>
+                <v:rect id="Rectangle 46" o:spid="_x0000_s1089" style="position:absolute;left:12725;top:13030;width:10516;height:3048;visibility:visible;mso-wrap-style:square;v-text-anchor:middle" o:gfxdata="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" fillcolor="white [3201]" strokecolor="#70ad47 [3209]" strokeweight="1pt">
+                  <v:textbox>
+                    <w:txbxContent>
+                      <w:p>
+                        <w:pPr>
+                          <w:jc w:val="center"/>
+                        </w:pPr>
+                        <w:r>
+                          <w:t>padding</w:t>
+                        </w:r>
+                        <w:r>
+                          <w:t>-right</w:t>
+                        </w:r>
+                      </w:p>
+                    </w:txbxContent>
+                  </v:textbox>
+                </v:rect>
+                <v:rect id="Rectangle 46" o:spid="_x0000_s1090" style="position:absolute;left:27736;top:12954;width:12269;height:3048;visibility:visible;mso-wrap-style:square;v-text-anchor:middle" o:gfxdata="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" fillcolor="white [3201]" strokecolor="#70ad47 [3209]" strokeweight="1pt">
+                  <v:textbox>
+                    <w:txbxContent>
+                      <w:p>
+                        <w:pPr>
+                          <w:jc w:val="center"/>
+                        </w:pPr>
+                        <w:r>
+                          <w:t>padding</w:t>
+                        </w:r>
+                        <w:r>
+                          <w:t>-bottom</w:t>
+                        </w:r>
+                      </w:p>
+                    </w:txbxContent>
+                  </v:textbox>
+                </v:rect>
+                <v:rect id="Rectangle 46" o:spid="_x0000_s1091" style="position:absolute;left:42062;top:7848;width:10439;height:3048;visibility:visible;mso-wrap-style:square;v-text-anchor:middle" o:gfxdata="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" fillcolor="white [3201]" strokecolor="#70ad47 [3209]" strokeweight="1pt">
+                  <v:textbox>
+                    <w:txbxContent>
+                      <w:p>
+                        <w:pPr>
+                          <w:jc w:val="center"/>
+                        </w:pPr>
+                        <w:r>
+                          <w:t>padding</w:t>
+                        </w:r>
+                        <w:r>
+                          <w:t>-left</w:t>
+                        </w:r>
+                      </w:p>
+                    </w:txbxContent>
+                  </v:textbox>
+                </v:rect>
+                <v:shape id="Straight Arrow Connector 47" o:spid="_x0000_s1092" type="#_x0000_t32" style="position:absolute;left:17678;top:-914;width:8915;height:13944;flip:y;visibility:visible;mso-wrap-style:square" o:connectortype="straight" o:gfxdata="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" strokecolor="#4472c4 [3204]" strokeweight=".5pt">
+                  <v:stroke endarrow="block" joinstyle="miter"/>
+                </v:shape>
+                <v:shape id="Straight Arrow Connector 48" o:spid="_x0000_s1093" type="#_x0000_t32" style="position:absolute;left:29794;top:-838;width:4153;height:13715;flip:x y;visibility:visible;mso-wrap-style:square" o:connectortype="straight" o:gfxdata="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" strokecolor="#4472c4 [3204]" strokeweight=".5pt">
+                  <v:stroke endarrow="block" joinstyle="miter"/>
+                </v:shape>
+              </v:group>
+            </w:pict>
+          </mc:Fallback>
+        </mc:AlternateContent>
+      </w:r>
+      <w:r>
+        <w:drawing>
+          <wp:inline distT="0" distB="0" distL="0" distR="0" wp14:anchorId="3C3BF015" wp14:editId="33C20481">
+            <wp:extent cx="2572109" cy="847843"/>
+            <wp:effectExtent l="19050" t="19050" r="19050" b="28575"/>
+            <wp:docPr id="198332673" name="Picture 1"/>
+            <wp:cNvGraphicFramePr>
+              <a:graphicFrameLocks xmlns:a="http://schemas.openxmlformats.org/drawingml/2006/main" noChangeAspect="1"/>
+            </wp:cNvGraphicFramePr>
+            <a:graphic xmlns:a="http://schemas.openxmlformats.org/drawingml/2006/main">
+              <a:graphicData uri="http://schemas.openxmlformats.org/drawingml/2006/picture">
+                <pic:pic xmlns:pic="http://schemas.openxmlformats.org/drawingml/2006/picture">
+                  <pic:nvPicPr>
+                    <pic:cNvPr id="198332673" name=""/>
+                    <pic:cNvPicPr/>
+                  </pic:nvPicPr>
+                  <pic:blipFill>
+                    <a:blip r:embed="rId73"/>
+                    <a:stretch>
+                      <a:fillRect/>
+                    </a:stretch>
+                  </pic:blipFill>
+                  <pic:spPr>
+                    <a:xfrm>
+                      <a:off x="0" y="0"/>
+                      <a:ext cx="2572109" cy="847843"/>
+                    </a:xfrm>
+                    <a:prstGeom prst="rect">
+                      <a:avLst/>
+                    </a:prstGeom>
+                    <a:ln>
+                      <a:solidFill>
+                        <a:schemeClr val="tx1"/>
+                      </a:solidFill>
+                    </a:ln>
+                  </pic:spPr>
+                </pic:pic>
+              </a:graphicData>
+            </a:graphic>
+          </wp:inline>
+        </w:drawing>
+      </w:r>
+    </w:p>
+    <w:p>
+      <w:pPr>
+        <w:pStyle w:val="Caption"/>
+        <w:jc w:val="center"/>
+      </w:pPr>
+      <w:r>
+        <w:t xml:space="preserve">Figure </w:t>
+      </w:r>
+      <w:r>
+        <w:fldChar w:fldCharType="begin"/>
+      </w:r>
+      <w:r>
+        <w:instrText xml:space="preserve"> SEQ Figure \* ARABIC </w:instrText>
+      </w:r>
+      <w:r>
+        <w:fldChar w:fldCharType="separate"/>
+      </w:r>
+      <w:r>
+        <w:rPr>
+          <w:noProof/>
+        </w:rPr>
+        <w:t>62</w:t>
+      </w:r>
+      <w:r>
+        <w:fldChar w:fldCharType="end"/>
+      </w:r>
+      <w:r>
+        <w:t>: CSS padding property II</w:t>
+      </w:r>
     </w:p>
     <w:p/>
     <w:p/>
     <w:p/>
-    <w:p>
-      <w:pPr>
-        <w:pStyle w:val="Heading1"/>
-        <w:spacing w:line="360" w:lineRule="auto"/>
-      </w:pPr>
-    </w:p>
-    <w:p>
-      <w:pPr>
-        <w:pStyle w:val="Heading1"/>
-        <w:spacing w:line="360" w:lineRule="auto"/>
-      </w:pPr>
-    </w:p>
-    <w:p>
-      <w:pPr>
-        <w:pStyle w:val="Heading1"/>
-        <w:spacing w:line="360" w:lineRule="auto"/>
-      </w:pPr>
-    </w:p>
-    <w:p>
-      <w:pPr>
-        <w:pStyle w:val="Heading1"/>
-        <w:spacing w:line="360" w:lineRule="auto"/>
-      </w:pPr>
-    </w:p>
     <w:p/>
+    <w:p>
+      <w:pPr>
+        <w:spacing w:line="360" w:lineRule="auto"/>
+      </w:pPr>
+      <w:r>
+        <w:t>If the padding property has four values: padding: 1</w:t>
+      </w:r>
+      <w:r>
+        <w:t>%</w:t>
+      </w:r>
+      <w:r>
+        <w:t xml:space="preserve"> 2</w:t>
+      </w:r>
+      <w:r>
+        <w:t>%</w:t>
+      </w:r>
+      <w:r>
+        <w:t xml:space="preserve"> 1</w:t>
+      </w:r>
+      <w:r>
+        <w:t>%</w:t>
+      </w:r>
+      <w:r>
+        <w:t xml:space="preserve"> </w:t>
+      </w:r>
+      <w:r>
+        <w:t>2%</w:t>
+      </w:r>
+      <w:r>
+        <w:t>; top-padding is 1</w:t>
+      </w:r>
+      <w:r>
+        <w:t>%</w:t>
+      </w:r>
+      <w:r>
+        <w:t>,</w:t>
+      </w:r>
+      <w:r>
+        <w:t xml:space="preserve"> </w:t>
+      </w:r>
+      <w:r>
+        <w:t>right-padding is 2</w:t>
+      </w:r>
+      <w:r>
+        <w:t>%</w:t>
+      </w:r>
+      <w:r>
+        <w:t>, bottom-padding is 1</w:t>
+      </w:r>
+      <w:r>
+        <w:t>%</w:t>
+      </w:r>
+      <w:r>
+        <w:t>, left-padding is 2</w:t>
+      </w:r>
+      <w:r>
+        <w:t>%</w:t>
+      </w:r>
+      <w:r>
+        <w:t>.</w:t>
+      </w:r>
+    </w:p>
+    <w:p>
+      <w:pPr>
+        <w:spacing w:line="360" w:lineRule="auto"/>
+      </w:pPr>
+      <w:r>
+        <w:t>If the padding property has three values: padding: 1</w:t>
+      </w:r>
+      <w:r>
+        <w:t>%</w:t>
+      </w:r>
+      <w:r>
+        <w:t xml:space="preserve"> 2</w:t>
+      </w:r>
+      <w:r>
+        <w:t>%</w:t>
+      </w:r>
+      <w:r>
+        <w:t xml:space="preserve"> 1</w:t>
+      </w:r>
+      <w:r>
+        <w:t>%</w:t>
+      </w:r>
+      <w:r>
+        <w:t>; top-padding is 1</w:t>
+      </w:r>
+      <w:r>
+        <w:t>%</w:t>
+      </w:r>
+      <w:r>
+        <w:t>, right</w:t>
+      </w:r>
+      <w:r>
+        <w:t xml:space="preserve"> </w:t>
+      </w:r>
+      <w:r>
+        <w:t>and left paddings are 2</w:t>
+      </w:r>
+      <w:r>
+        <w:t>%</w:t>
+      </w:r>
+      <w:r>
+        <w:t>, bottom padding is 1</w:t>
+      </w:r>
+      <w:r>
+        <w:t>%</w:t>
+      </w:r>
+      <w:r>
+        <w:t>.</w:t>
+      </w:r>
+    </w:p>
+    <w:p>
+      <w:pPr>
+        <w:spacing w:line="360" w:lineRule="auto"/>
+      </w:pPr>
+      <w:r>
+        <w:lastRenderedPageBreak/>
+        <w:t>If the padding property has two values: padding: 1</w:t>
+      </w:r>
+      <w:r>
+        <w:t>%</w:t>
+      </w:r>
+      <w:r>
+        <w:t xml:space="preserve"> </w:t>
+      </w:r>
+      <w:r>
+        <w:t>2%</w:t>
+      </w:r>
+      <w:r>
+        <w:t>; top and bottom paddings are 1</w:t>
+      </w:r>
+      <w:r>
+        <w:t>%</w:t>
+      </w:r>
+      <w:r>
+        <w:t>,</w:t>
+      </w:r>
+      <w:r>
+        <w:t xml:space="preserve"> </w:t>
+      </w:r>
+      <w:r>
+        <w:t>right and left paddings are 2</w:t>
+      </w:r>
+      <w:r>
+        <w:t>%</w:t>
+      </w:r>
+      <w:r>
+        <w:t>.</w:t>
+      </w:r>
+    </w:p>
+    <w:p>
+      <w:pPr>
+        <w:spacing w:line="360" w:lineRule="auto"/>
+      </w:pPr>
+      <w:r>
+        <w:t>If the padding property has one value: padding: 2</w:t>
+      </w:r>
+      <w:r>
+        <w:t>%</w:t>
+      </w:r>
+      <w:r>
+        <w:t>; all four paddings are 2</w:t>
+      </w:r>
+      <w:r>
+        <w:t>%</w:t>
+      </w:r>
+      <w:r>
+        <w:t>.</w:t>
+      </w:r>
+    </w:p>
+    <w:p>
+      <w:pPr>
+        <w:spacing w:line="360" w:lineRule="auto"/>
+      </w:pPr>
+      <w:r>
+        <w:t xml:space="preserve">Let’s update the </w:t>
+      </w:r>
+      <w:r>
+        <w:rPr>
+          <w:i/>
+          <w:iCs/>
+        </w:rPr>
+        <w:t>headerSection</w:t>
+      </w:r>
+      <w:r>
+        <w:t xml:space="preserve"> CSS code and add the padding property to the </w:t>
+      </w:r>
+      <w:r>
+        <w:rPr>
+          <w:i/>
+          <w:iCs/>
+        </w:rPr>
+        <w:t>headerSection</w:t>
+      </w:r>
+      <w:r>
+        <w:t>.</w:t>
+      </w:r>
+    </w:p>
+    <w:p>
+      <w:pPr>
+        <w:keepNext/>
+        <w:spacing w:line="360" w:lineRule="auto"/>
+        <w:jc w:val="center"/>
+      </w:pPr>
+      <w:r>
+        <w:drawing>
+          <wp:inline distT="0" distB="0" distL="0" distR="0" wp14:anchorId="7380EF5F" wp14:editId="586432EE">
+            <wp:extent cx="3410426" cy="1657581"/>
+            <wp:effectExtent l="19050" t="19050" r="19050" b="19050"/>
+            <wp:docPr id="14660627" name="Picture 1"/>
+            <wp:cNvGraphicFramePr>
+              <a:graphicFrameLocks xmlns:a="http://schemas.openxmlformats.org/drawingml/2006/main" noChangeAspect="1"/>
+            </wp:cNvGraphicFramePr>
+            <a:graphic xmlns:a="http://schemas.openxmlformats.org/drawingml/2006/main">
+              <a:graphicData uri="http://schemas.openxmlformats.org/drawingml/2006/picture">
+                <pic:pic xmlns:pic="http://schemas.openxmlformats.org/drawingml/2006/picture">
+                  <pic:nvPicPr>
+                    <pic:cNvPr id="14660627" name=""/>
+                    <pic:cNvPicPr/>
+                  </pic:nvPicPr>
+                  <pic:blipFill>
+                    <a:blip r:embed="rId74"/>
+                    <a:stretch>
+                      <a:fillRect/>
+                    </a:stretch>
+                  </pic:blipFill>
+                  <pic:spPr>
+                    <a:xfrm>
+                      <a:off x="0" y="0"/>
+                      <a:ext cx="3410426" cy="1657581"/>
+                    </a:xfrm>
+                    <a:prstGeom prst="rect">
+                      <a:avLst/>
+                    </a:prstGeom>
+                    <a:ln>
+                      <a:solidFill>
+                        <a:schemeClr val="tx1"/>
+                      </a:solidFill>
+                    </a:ln>
+                  </pic:spPr>
+                </pic:pic>
+              </a:graphicData>
+            </a:graphic>
+          </wp:inline>
+        </w:drawing>
+      </w:r>
+    </w:p>
+    <w:p>
+      <w:pPr>
+        <w:pStyle w:val="Caption"/>
+        <w:jc w:val="center"/>
+      </w:pPr>
+      <w:r>
+        <w:t xml:space="preserve">Figure </w:t>
+      </w:r>
+      <w:r>
+        <w:fldChar w:fldCharType="begin"/>
+      </w:r>
+      <w:r>
+        <w:instrText xml:space="preserve"> SEQ Figure \* ARABIC </w:instrText>
+      </w:r>
+      <w:r>
+        <w:fldChar w:fldCharType="separate"/>
+      </w:r>
+      <w:r>
+        <w:rPr>
+          <w:noProof/>
+        </w:rPr>
+        <w:t>63</w:t>
+      </w:r>
+      <w:r>
+        <w:fldChar w:fldCharType="end"/>
+      </w:r>
+      <w:r>
+        <w:t>: CSS padding property III</w:t>
+      </w:r>
+    </w:p>
+    <w:p>
+      <w:pPr>
+        <w:keepNext/>
+      </w:pPr>
+      <w:r>
+        <w:drawing>
+          <wp:inline distT="0" distB="0" distL="0" distR="0" wp14:anchorId="4B1EEDBA" wp14:editId="5F4DA737">
+            <wp:extent cx="5943600" cy="762000"/>
+            <wp:effectExtent l="19050" t="19050" r="19050" b="19050"/>
+            <wp:docPr id="904689458" name="Picture 1"/>
+            <wp:cNvGraphicFramePr>
+              <a:graphicFrameLocks xmlns:a="http://schemas.openxmlformats.org/drawingml/2006/main" noChangeAspect="1"/>
+            </wp:cNvGraphicFramePr>
+            <a:graphic xmlns:a="http://schemas.openxmlformats.org/drawingml/2006/main">
+              <a:graphicData uri="http://schemas.openxmlformats.org/drawingml/2006/picture">
+                <pic:pic xmlns:pic="http://schemas.openxmlformats.org/drawingml/2006/picture">
+                  <pic:nvPicPr>
+                    <pic:cNvPr id="904689458" name=""/>
+                    <pic:cNvPicPr/>
+                  </pic:nvPicPr>
+                  <pic:blipFill>
+                    <a:blip r:embed="rId75"/>
+                    <a:stretch>
+                      <a:fillRect/>
+                    </a:stretch>
+                  </pic:blipFill>
+                  <pic:spPr>
+                    <a:xfrm>
+                      <a:off x="0" y="0"/>
+                      <a:ext cx="5943600" cy="762000"/>
+                    </a:xfrm>
+                    <a:prstGeom prst="rect">
+                      <a:avLst/>
+                    </a:prstGeom>
+                    <a:ln>
+                      <a:solidFill>
+                        <a:schemeClr val="tx1"/>
+                      </a:solidFill>
+                    </a:ln>
+                  </pic:spPr>
+                </pic:pic>
+              </a:graphicData>
+            </a:graphic>
+          </wp:inline>
+        </w:drawing>
+      </w:r>
+    </w:p>
+    <w:p>
+      <w:pPr>
+        <w:pStyle w:val="Caption"/>
+        <w:jc w:val="center"/>
+      </w:pPr>
+      <w:r>
+        <w:t xml:space="preserve">Figure </w:t>
+      </w:r>
+      <w:r>
+        <w:fldChar w:fldCharType="begin"/>
+      </w:r>
+      <w:r>
+        <w:instrText xml:space="preserve"> SEQ Figure \* ARABIC </w:instrText>
+      </w:r>
+      <w:r>
+        <w:fldChar w:fldCharType="separate"/>
+      </w:r>
+      <w:r>
+        <w:rPr>
+          <w:noProof/>
+        </w:rPr>
+        <w:t>64</w:t>
+      </w:r>
+      <w:r>
+        <w:fldChar w:fldCharType="end"/>
+      </w:r>
+      <w:r>
+        <w:t xml:space="preserve">: </w:t>
+      </w:r>
+      <w:r>
+        <w:t>headerSection much better!</w:t>
+      </w:r>
+      <w:r>
+        <w:t xml:space="preserve"> II</w:t>
+      </w:r>
+    </w:p>
+    <w:p>
+      <w:pPr>
+        <w:pStyle w:val="Heading3"/>
+        <w:spacing w:line="360" w:lineRule="auto"/>
+      </w:pPr>
+      <w:r>
+        <w:t>CSS Border</w:t>
+      </w:r>
+    </w:p>
     <w:p/>
-    <w:p>
-      <w:pPr>
-        <w:pStyle w:val="Heading1"/>
-        <w:spacing w:line="360" w:lineRule="auto"/>
-      </w:pPr>
-    </w:p>
     <w:p>
       <w:pPr>
         <w:pStyle w:val="Heading1"/>
@@ -23319,7 +24612,7 @@
           <w:szCs w:val="24"/>
         </w:rPr>
       </w:pPr>
-      <w:hyperlink r:id="rId70" w:history="1">
+      <w:hyperlink r:id="rId76" w:history="1">
         <w:r>
           <w:rPr>
             <w:rStyle w:val="Hyperlink"/>
@@ -23343,7 +24636,7 @@
           <w:szCs w:val="24"/>
         </w:rPr>
       </w:pPr>
-      <w:hyperlink r:id="rId71" w:history="1">
+      <w:hyperlink r:id="rId77" w:history="1">
         <w:r>
           <w:rPr>
             <w:rStyle w:val="Hyperlink"/>
@@ -23367,7 +24660,7 @@
           <w:szCs w:val="24"/>
         </w:rPr>
       </w:pPr>
-      <w:hyperlink r:id="rId72" w:history="1">
+      <w:hyperlink r:id="rId78" w:history="1">
         <w:r>
           <w:rPr>
             <w:rStyle w:val="Hyperlink"/>
@@ -23398,7 +24691,7 @@
           <w:szCs w:val="24"/>
         </w:rPr>
       </w:pPr>
-      <w:hyperlink r:id="rId73" w:history="1">
+      <w:hyperlink r:id="rId79" w:history="1">
         <w:r>
           <w:rPr>
             <w:rStyle w:val="Hyperlink"/>
@@ -23422,7 +24715,7 @@
           <w:szCs w:val="24"/>
         </w:rPr>
       </w:pPr>
-      <w:hyperlink r:id="rId74" w:history="1">
+      <w:hyperlink r:id="rId80" w:history="1">
         <w:r>
           <w:rPr>
             <w:rStyle w:val="Hyperlink"/>
@@ -23449,7 +24742,7 @@
           <w:u w:val="none"/>
         </w:rPr>
       </w:pPr>
-      <w:hyperlink r:id="rId75" w:history="1">
+      <w:hyperlink r:id="rId81" w:history="1">
         <w:r>
           <w:rPr>
             <w:rStyle w:val="Hyperlink"/>
@@ -23476,7 +24769,7 @@
           <w:u w:val="none"/>
         </w:rPr>
       </w:pPr>
-      <w:hyperlink r:id="rId76" w:history="1">
+      <w:hyperlink r:id="rId82" w:history="1">
         <w:r>
           <w:rPr>
             <w:rStyle w:val="Hyperlink"/>
@@ -23510,7 +24803,7 @@
           <w:szCs w:val="24"/>
         </w:rPr>
       </w:pPr>
-      <w:hyperlink r:id="rId77" w:history="1">
+      <w:hyperlink r:id="rId83" w:history="1">
         <w:r>
           <w:rPr>
             <w:rStyle w:val="Hyperlink"/>
@@ -23534,7 +24827,7 @@
           <w:szCs w:val="24"/>
         </w:rPr>
       </w:pPr>
-      <w:hyperlink r:id="rId78" w:history="1">
+      <w:hyperlink r:id="rId84" w:history="1">
         <w:r>
           <w:rPr>
             <w:rStyle w:val="Hyperlink"/>
@@ -23579,7 +24872,7 @@
           <w:szCs w:val="24"/>
         </w:rPr>
       </w:pPr>
-      <w:hyperlink r:id="rId79" w:history="1">
+      <w:hyperlink r:id="rId85" w:history="1">
         <w:r>
           <w:rPr>
             <w:rStyle w:val="Hyperlink"/>
@@ -23610,7 +24903,7 @@
           <w:szCs w:val="24"/>
         </w:rPr>
       </w:pPr>
-      <w:hyperlink r:id="rId80" w:history="1">
+      <w:hyperlink r:id="rId86" w:history="1">
         <w:r>
           <w:rPr>
             <w:rStyle w:val="Hyperlink"/>
@@ -23644,7 +24937,7 @@
           <w:u w:val="none"/>
         </w:rPr>
       </w:pPr>
-      <w:hyperlink r:id="rId81" w:history="1">
+      <w:hyperlink r:id="rId87" w:history="1">
         <w:r>
           <w:rPr>
             <w:rStyle w:val="Hyperlink"/>
@@ -23676,7 +24969,7 @@
           <w:szCs w:val="24"/>
         </w:rPr>
       </w:pPr>
-      <w:hyperlink r:id="rId82" w:history="1">
+      <w:hyperlink r:id="rId88" w:history="1">
         <w:r>
           <w:rPr>
             <w:rStyle w:val="Hyperlink"/>
@@ -23714,7 +25007,7 @@
           <w:szCs w:val="24"/>
         </w:rPr>
       </w:pPr>
-      <w:hyperlink r:id="rId83" w:history="1">
+      <w:hyperlink r:id="rId89" w:history="1">
         <w:r>
           <w:rPr>
             <w:rStyle w:val="Hyperlink"/>
@@ -23748,7 +25041,7 @@
           <w:u w:val="none"/>
         </w:rPr>
       </w:pPr>
-      <w:hyperlink r:id="rId84" w:history="1">
+      <w:hyperlink r:id="rId90" w:history="1">
         <w:r>
           <w:rPr>
             <w:rStyle w:val="Hyperlink"/>
@@ -23772,7 +25065,7 @@
           <w:szCs w:val="24"/>
         </w:rPr>
       </w:pPr>
-      <w:hyperlink r:id="rId85" w:history="1">
+      <w:hyperlink r:id="rId91" w:history="1">
         <w:r>
           <w:rPr>
             <w:rStyle w:val="Hyperlink"/>
@@ -23810,7 +25103,7 @@
           <w:szCs w:val="24"/>
         </w:rPr>
       </w:pPr>
-      <w:hyperlink r:id="rId86" w:history="1">
+      <w:hyperlink r:id="rId92" w:history="1">
         <w:r>
           <w:rPr>
             <w:rStyle w:val="Hyperlink"/>
@@ -23841,7 +25134,7 @@
           <w:szCs w:val="24"/>
         </w:rPr>
       </w:pPr>
-      <w:hyperlink r:id="rId87" w:history="1">
+      <w:hyperlink r:id="rId93" w:history="1">
         <w:r>
           <w:rPr>
             <w:rStyle w:val="Hyperlink"/>
@@ -23865,7 +25158,7 @@
           <w:szCs w:val="24"/>
         </w:rPr>
       </w:pPr>
-      <w:hyperlink r:id="rId88" w:history="1">
+      <w:hyperlink r:id="rId94" w:history="1">
         <w:r>
           <w:rPr>
             <w:rStyle w:val="Hyperlink"/>
@@ -23896,7 +25189,7 @@
           <w:szCs w:val="24"/>
         </w:rPr>
       </w:pPr>
-      <w:hyperlink r:id="rId89" w:history="1">
+      <w:hyperlink r:id="rId95" w:history="1">
         <w:r>
           <w:rPr>
             <w:rStyle w:val="Hyperlink"/>
@@ -23913,6 +25206,30 @@
         </w:rPr>
         <w:t xml:space="preserve"> </w:t>
       </w:r>
+    </w:p>
+    <w:p>
+      <w:pPr>
+        <w:pStyle w:val="ListParagraph"/>
+        <w:numPr>
+          <w:ilvl w:val="0"/>
+          <w:numId w:val="1"/>
+        </w:numPr>
+        <w:spacing w:line="360" w:lineRule="auto"/>
+        <w:rPr>
+          <w:rFonts w:cs="Times New Roman"/>
+          <w:szCs w:val="24"/>
+        </w:rPr>
+      </w:pPr>
+      <w:hyperlink r:id="rId96" w:history="1">
+        <w:r>
+          <w:rPr>
+            <w:rStyle w:val="Hyperlink"/>
+            <w:rFonts w:cs="Times New Roman"/>
+            <w:szCs w:val="24"/>
+          </w:rPr>
+          <w:t>https://www.w3schools.com/css/css_padding.asp</w:t>
+        </w:r>
+      </w:hyperlink>
       <w:r>
         <w:rPr>
           <w:rFonts w:cs="Times New Roman"/>
@@ -23934,10 +25251,17 @@
         </w:rPr>
         <w:t xml:space="preserve"> </w:t>
       </w:r>
+      <w:r>
+        <w:rPr>
+          <w:rFonts w:cs="Times New Roman"/>
+          <w:szCs w:val="24"/>
+        </w:rPr>
+        <w:t xml:space="preserve"> </w:t>
+      </w:r>
     </w:p>
     <w:sectPr>
-      <w:headerReference w:type="default" r:id="rId90"/>
-      <w:footerReference w:type="default" r:id="rId91"/>
+      <w:headerReference w:type="default" r:id="rId97"/>
+      <w:footerReference w:type="default" r:id="rId98"/>
       <w:pgSz w:w="12240" w:h="15840"/>
       <w:pgMar w:top="1440" w:right="1440" w:bottom="1440" w:left="1440" w:header="720" w:footer="720" w:gutter="0"/>
       <w:cols w:space="720"/>
@@ -25642,6 +26966,119 @@
     </w:lvl>
   </w:abstractNum>
   <w:abstractNum w:abstractNumId="14" w15:restartNumberingAfterBreak="0">
+    <w:nsid w:val="50A923C3"/>
+    <w:multiLevelType w:val="hybridMultilevel"/>
+    <w:tmpl w:val="54048F5C"/>
+    <w:lvl w:ilvl="0" w:tplc="04090001">
+      <w:start w:val="1"/>
+      <w:numFmt w:val="bullet"/>
+      <w:lvlText w:val=""/>
+      <w:lvlJc w:val="left"/>
+      <w:pPr>
+        <w:ind w:left="720" w:hanging="360"/>
+      </w:pPr>
+      <w:rPr>
+        <w:rFonts w:ascii="Symbol" w:hAnsi="Symbol" w:hint="default"/>
+      </w:rPr>
+    </w:lvl>
+    <w:lvl w:ilvl="1" w:tplc="04090003" w:tentative="1">
+      <w:start w:val="1"/>
+      <w:numFmt w:val="bullet"/>
+      <w:lvlText w:val="o"/>
+      <w:lvlJc w:val="left"/>
+      <w:pPr>
+        <w:ind w:left="1440" w:hanging="360"/>
+      </w:pPr>
+      <w:rPr>
+        <w:rFonts w:ascii="Courier New" w:hAnsi="Courier New" w:cs="Courier New" w:hint="default"/>
+      </w:rPr>
+    </w:lvl>
+    <w:lvl w:ilvl="2" w:tplc="04090005" w:tentative="1">
+      <w:start w:val="1"/>
+      <w:numFmt w:val="bullet"/>
+      <w:lvlText w:val=""/>
+      <w:lvlJc w:val="left"/>
+      <w:pPr>
+        <w:ind w:left="2160" w:hanging="360"/>
+      </w:pPr>
+      <w:rPr>
+        <w:rFonts w:ascii="Wingdings" w:hAnsi="Wingdings" w:hint="default"/>
+      </w:rPr>
+    </w:lvl>
+    <w:lvl w:ilvl="3" w:tplc="04090001" w:tentative="1">
+      <w:start w:val="1"/>
+      <w:numFmt w:val="bullet"/>
+      <w:lvlText w:val=""/>
+      <w:lvlJc w:val="left"/>
+      <w:pPr>
+        <w:ind w:left="2880" w:hanging="360"/>
+      </w:pPr>
+      <w:rPr>
+        <w:rFonts w:ascii="Symbol" w:hAnsi="Symbol" w:hint="default"/>
+      </w:rPr>
+    </w:lvl>
+    <w:lvl w:ilvl="4" w:tplc="04090003" w:tentative="1">
+      <w:start w:val="1"/>
+      <w:numFmt w:val="bullet"/>
+      <w:lvlText w:val="o"/>
+      <w:lvlJc w:val="left"/>
+      <w:pPr>
+        <w:ind w:left="3600" w:hanging="360"/>
+      </w:pPr>
+      <w:rPr>
+        <w:rFonts w:ascii="Courier New" w:hAnsi="Courier New" w:cs="Courier New" w:hint="default"/>
+      </w:rPr>
+    </w:lvl>
+    <w:lvl w:ilvl="5" w:tplc="04090005" w:tentative="1">
+      <w:start w:val="1"/>
+      <w:numFmt w:val="bullet"/>
+      <w:lvlText w:val=""/>
+      <w:lvlJc w:val="left"/>
+      <w:pPr>
+        <w:ind w:left="4320" w:hanging="360"/>
+      </w:pPr>
+      <w:rPr>
+        <w:rFonts w:ascii="Wingdings" w:hAnsi="Wingdings" w:hint="default"/>
+      </w:rPr>
+    </w:lvl>
+    <w:lvl w:ilvl="6" w:tplc="04090001" w:tentative="1">
+      <w:start w:val="1"/>
+      <w:numFmt w:val="bullet"/>
+      <w:lvlText w:val=""/>
+      <w:lvlJc w:val="left"/>
+      <w:pPr>
+        <w:ind w:left="5040" w:hanging="360"/>
+      </w:pPr>
+      <w:rPr>
+        <w:rFonts w:ascii="Symbol" w:hAnsi="Symbol" w:hint="default"/>
+      </w:rPr>
+    </w:lvl>
+    <w:lvl w:ilvl="7" w:tplc="04090003" w:tentative="1">
+      <w:start w:val="1"/>
+      <w:numFmt w:val="bullet"/>
+      <w:lvlText w:val="o"/>
+      <w:lvlJc w:val="left"/>
+      <w:pPr>
+        <w:ind w:left="5760" w:hanging="360"/>
+      </w:pPr>
+      <w:rPr>
+        <w:rFonts w:ascii="Courier New" w:hAnsi="Courier New" w:cs="Courier New" w:hint="default"/>
+      </w:rPr>
+    </w:lvl>
+    <w:lvl w:ilvl="8" w:tplc="04090005" w:tentative="1">
+      <w:start w:val="1"/>
+      <w:numFmt w:val="bullet"/>
+      <w:lvlText w:val=""/>
+      <w:lvlJc w:val="left"/>
+      <w:pPr>
+        <w:ind w:left="6480" w:hanging="360"/>
+      </w:pPr>
+      <w:rPr>
+        <w:rFonts w:ascii="Wingdings" w:hAnsi="Wingdings" w:hint="default"/>
+      </w:rPr>
+    </w:lvl>
+  </w:abstractNum>
+  <w:abstractNum w:abstractNumId="15" w15:restartNumberingAfterBreak="0">
     <w:nsid w:val="52CC1DF7"/>
     <w:multiLevelType w:val="hybridMultilevel"/>
     <w:tmpl w:val="0A940D14"/>
@@ -25730,7 +27167,7 @@
       </w:pPr>
     </w:lvl>
   </w:abstractNum>
-  <w:abstractNum w:abstractNumId="15" w15:restartNumberingAfterBreak="0">
+  <w:abstractNum w:abstractNumId="16" w15:restartNumberingAfterBreak="0">
     <w:nsid w:val="55AB38C3"/>
     <w:multiLevelType w:val="multilevel"/>
     <w:tmpl w:val="9050DBDE"/>
@@ -25879,7 +27316,7 @@
       </w:rPr>
     </w:lvl>
   </w:abstractNum>
-  <w:abstractNum w:abstractNumId="16" w15:restartNumberingAfterBreak="0">
+  <w:abstractNum w:abstractNumId="17" w15:restartNumberingAfterBreak="0">
     <w:nsid w:val="562D5149"/>
     <w:multiLevelType w:val="hybridMultilevel"/>
     <w:tmpl w:val="7F3C828A"/>
@@ -25968,7 +27405,7 @@
       </w:pPr>
     </w:lvl>
   </w:abstractNum>
-  <w:abstractNum w:abstractNumId="17" w15:restartNumberingAfterBreak="0">
+  <w:abstractNum w:abstractNumId="18" w15:restartNumberingAfterBreak="0">
     <w:nsid w:val="56EF648E"/>
     <w:multiLevelType w:val="hybridMultilevel"/>
     <w:tmpl w:val="61D6B49A"/>
@@ -26058,7 +27495,7 @@
       </w:pPr>
     </w:lvl>
   </w:abstractNum>
-  <w:abstractNum w:abstractNumId="18" w15:restartNumberingAfterBreak="0">
+  <w:abstractNum w:abstractNumId="19" w15:restartNumberingAfterBreak="0">
     <w:nsid w:val="5D177CB9"/>
     <w:multiLevelType w:val="hybridMultilevel"/>
     <w:tmpl w:val="3BF4695E"/>
@@ -26171,7 +27608,7 @@
       </w:rPr>
     </w:lvl>
   </w:abstractNum>
-  <w:abstractNum w:abstractNumId="19" w15:restartNumberingAfterBreak="0">
+  <w:abstractNum w:abstractNumId="20" w15:restartNumberingAfterBreak="0">
     <w:nsid w:val="60EF7348"/>
     <w:multiLevelType w:val="hybridMultilevel"/>
     <w:tmpl w:val="BC36FBAE"/>
@@ -26284,7 +27721,7 @@
       </w:rPr>
     </w:lvl>
   </w:abstractNum>
-  <w:abstractNum w:abstractNumId="20" w15:restartNumberingAfterBreak="0">
+  <w:abstractNum w:abstractNumId="21" w15:restartNumberingAfterBreak="0">
     <w:nsid w:val="612E667C"/>
     <w:multiLevelType w:val="multilevel"/>
     <w:tmpl w:val="E2D2377E"/>
@@ -26433,7 +27870,7 @@
       </w:rPr>
     </w:lvl>
   </w:abstractNum>
-  <w:abstractNum w:abstractNumId="21" w15:restartNumberingAfterBreak="0">
+  <w:abstractNum w:abstractNumId="22" w15:restartNumberingAfterBreak="0">
     <w:nsid w:val="61DA2905"/>
     <w:multiLevelType w:val="hybridMultilevel"/>
     <w:tmpl w:val="AB0EA8C4"/>
@@ -26546,7 +27983,7 @@
       </w:rPr>
     </w:lvl>
   </w:abstractNum>
-  <w:abstractNum w:abstractNumId="22" w15:restartNumberingAfterBreak="0">
+  <w:abstractNum w:abstractNumId="23" w15:restartNumberingAfterBreak="0">
     <w:nsid w:val="68E90F10"/>
     <w:multiLevelType w:val="hybridMultilevel"/>
     <w:tmpl w:val="1B8AEE0A"/>
@@ -26659,7 +28096,7 @@
       </w:rPr>
     </w:lvl>
   </w:abstractNum>
-  <w:abstractNum w:abstractNumId="23" w15:restartNumberingAfterBreak="0">
+  <w:abstractNum w:abstractNumId="24" w15:restartNumberingAfterBreak="0">
     <w:nsid w:val="6C4E4786"/>
     <w:multiLevelType w:val="hybridMultilevel"/>
     <w:tmpl w:val="FC3C1F10"/>
@@ -26748,7 +28185,7 @@
       </w:pPr>
     </w:lvl>
   </w:abstractNum>
-  <w:abstractNum w:abstractNumId="24" w15:restartNumberingAfterBreak="0">
+  <w:abstractNum w:abstractNumId="25" w15:restartNumberingAfterBreak="0">
     <w:nsid w:val="6FE20188"/>
     <w:multiLevelType w:val="hybridMultilevel"/>
     <w:tmpl w:val="F9FA97F2"/>
@@ -26834,7 +28271,7 @@
       </w:pPr>
     </w:lvl>
   </w:abstractNum>
-  <w:abstractNum w:abstractNumId="25" w15:restartNumberingAfterBreak="0">
+  <w:abstractNum w:abstractNumId="26" w15:restartNumberingAfterBreak="0">
     <w:nsid w:val="711A3132"/>
     <w:multiLevelType w:val="hybridMultilevel"/>
     <w:tmpl w:val="982C402C"/>
@@ -26923,7 +28360,7 @@
       </w:pPr>
     </w:lvl>
   </w:abstractNum>
-  <w:abstractNum w:abstractNumId="26" w15:restartNumberingAfterBreak="0">
+  <w:abstractNum w:abstractNumId="27" w15:restartNumberingAfterBreak="0">
     <w:nsid w:val="78DE1E26"/>
     <w:multiLevelType w:val="hybridMultilevel"/>
     <w:tmpl w:val="F93C11CE"/>
@@ -27012,7 +28449,7 @@
       </w:pPr>
     </w:lvl>
   </w:abstractNum>
-  <w:abstractNum w:abstractNumId="27" w15:restartNumberingAfterBreak="0">
+  <w:abstractNum w:abstractNumId="28" w15:restartNumberingAfterBreak="0">
     <w:nsid w:val="7D5E5673"/>
     <w:multiLevelType w:val="hybridMultilevel"/>
     <w:tmpl w:val="062AC8B4"/>
@@ -27101,7 +28538,7 @@
       </w:pPr>
     </w:lvl>
   </w:abstractNum>
-  <w:abstractNum w:abstractNumId="28" w15:restartNumberingAfterBreak="0">
+  <w:abstractNum w:abstractNumId="29" w15:restartNumberingAfterBreak="0">
     <w:nsid w:val="7F010E62"/>
     <w:multiLevelType w:val="hybridMultilevel"/>
     <w:tmpl w:val="1832A5CA"/>
@@ -27218,31 +28655,31 @@
     <w:abstractNumId w:val="7"/>
   </w:num>
   <w:num w:numId="2" w16cid:durableId="521357958">
-    <w:abstractNumId w:val="20"/>
+    <w:abstractNumId w:val="21"/>
   </w:num>
   <w:num w:numId="3" w16cid:durableId="431362319">
-    <w:abstractNumId w:val="17"/>
+    <w:abstractNumId w:val="18"/>
   </w:num>
   <w:num w:numId="4" w16cid:durableId="853029576">
-    <w:abstractNumId w:val="24"/>
+    <w:abstractNumId w:val="25"/>
   </w:num>
   <w:num w:numId="5" w16cid:durableId="539393997">
     <w:abstractNumId w:val="5"/>
   </w:num>
   <w:num w:numId="6" w16cid:durableId="1763523248">
-    <w:abstractNumId w:val="25"/>
+    <w:abstractNumId w:val="26"/>
   </w:num>
   <w:num w:numId="7" w16cid:durableId="455872724">
-    <w:abstractNumId w:val="16"/>
+    <w:abstractNumId w:val="17"/>
   </w:num>
   <w:num w:numId="8" w16cid:durableId="354383396">
-    <w:abstractNumId w:val="14"/>
+    <w:abstractNumId w:val="15"/>
   </w:num>
   <w:num w:numId="9" w16cid:durableId="1370379302">
-    <w:abstractNumId w:val="23"/>
+    <w:abstractNumId w:val="24"/>
   </w:num>
   <w:num w:numId="10" w16cid:durableId="989023169">
-    <w:abstractNumId w:val="27"/>
+    <w:abstractNumId w:val="28"/>
   </w:num>
   <w:num w:numId="11" w16cid:durableId="1676179090">
     <w:abstractNumId w:val="9"/>
@@ -27263,19 +28700,19 @@
     <w:abstractNumId w:val="2"/>
   </w:num>
   <w:num w:numId="17" w16cid:durableId="1052728038">
-    <w:abstractNumId w:val="26"/>
+    <w:abstractNumId w:val="27"/>
   </w:num>
   <w:num w:numId="18" w16cid:durableId="1983580769">
-    <w:abstractNumId w:val="22"/>
+    <w:abstractNumId w:val="23"/>
   </w:num>
   <w:num w:numId="19" w16cid:durableId="692876308">
-    <w:abstractNumId w:val="28"/>
+    <w:abstractNumId w:val="29"/>
   </w:num>
   <w:num w:numId="20" w16cid:durableId="2043285739">
     <w:abstractNumId w:val="12"/>
   </w:num>
   <w:num w:numId="21" w16cid:durableId="1815677570">
-    <w:abstractNumId w:val="18"/>
+    <w:abstractNumId w:val="19"/>
   </w:num>
   <w:num w:numId="22" w16cid:durableId="1216505265">
     <w:abstractNumId w:val="0"/>
@@ -27290,16 +28727,19 @@
     <w:abstractNumId w:val="10"/>
   </w:num>
   <w:num w:numId="26" w16cid:durableId="1416513329">
-    <w:abstractNumId w:val="19"/>
+    <w:abstractNumId w:val="20"/>
   </w:num>
   <w:num w:numId="27" w16cid:durableId="1249995523">
-    <w:abstractNumId w:val="15"/>
+    <w:abstractNumId w:val="16"/>
   </w:num>
   <w:num w:numId="28" w16cid:durableId="1520974163">
-    <w:abstractNumId w:val="21"/>
+    <w:abstractNumId w:val="22"/>
   </w:num>
   <w:num w:numId="29" w16cid:durableId="555512600">
     <w:abstractNumId w:val="8"/>
+  </w:num>
+  <w:num w:numId="30" w16cid:durableId="2144039024">
+    <w:abstractNumId w:val="14"/>
   </w:num>
 </w:numbering>
 </file>
@@ -28156,6 +29596,7 @@
     <w:rsid w:val="00751D32"/>
     <w:rsid w:val="00771523"/>
     <w:rsid w:val="008B20C2"/>
+    <w:rsid w:val="008C331B"/>
     <w:rsid w:val="008C3888"/>
     <w:rsid w:val="008C6755"/>
     <w:rsid w:val="00975CFA"/>
@@ -28163,6 +29604,7 @@
     <w:rsid w:val="00A34F2E"/>
     <w:rsid w:val="00A41C83"/>
     <w:rsid w:val="00AC4B21"/>
+    <w:rsid w:val="00BC3CBD"/>
     <w:rsid w:val="00CC75B3"/>
     <w:rsid w:val="00D47C34"/>
     <w:rsid w:val="00DC6FDB"/>

</xml_diff>